<commit_message>
ea anticipated schedule report template changes
</commit_message>
<xml_diff>
--- a/reports-api/src/reports_api/reports/report_templates/anticipated_schedule.docx
+++ b/reports-api/src/reports_api/reports/report_templates/anticipated_schedule.docx
@@ -87,7 +87,78 @@
           <w:sz w:val="28"/>
           <w:szCs w:val="28"/>
         </w:rPr>
-        <w:t>{d.report_data[i].att}</w:t>
+        <w:t>{</w:t>
+      </w:r>
+      <w:proofErr w:type="spellStart"/>
+      <w:proofErr w:type="gramStart"/>
+      <w:r>
+        <w:rPr>
+          <w:rFonts w:asciiTheme="minorHAnsi" w:hAnsiTheme="minorHAnsi" w:cstheme="minorHAnsi"/>
+          <w:b/>
+          <w:sz w:val="28"/>
+          <w:szCs w:val="28"/>
+        </w:rPr>
+        <w:t>d.report</w:t>
+      </w:r>
+      <w:proofErr w:type="gramEnd"/>
+      <w:r>
+        <w:rPr>
+          <w:rFonts w:asciiTheme="minorHAnsi" w:hAnsiTheme="minorHAnsi" w:cstheme="minorHAnsi"/>
+          <w:b/>
+          <w:sz w:val="28"/>
+          <w:szCs w:val="28"/>
+        </w:rPr>
+        <w:t>_data</w:t>
+      </w:r>
+      <w:proofErr w:type="spellEnd"/>
+      <w:r>
+        <w:rPr>
+          <w:rFonts w:asciiTheme="minorHAnsi" w:hAnsiTheme="minorHAnsi" w:cstheme="minorHAnsi"/>
+          <w:b/>
+          <w:sz w:val="28"/>
+          <w:szCs w:val="28"/>
+        </w:rPr>
+        <w:t>[</w:t>
+      </w:r>
+      <w:proofErr w:type="spellStart"/>
+      <w:r>
+        <w:rPr>
+          <w:rFonts w:asciiTheme="minorHAnsi" w:hAnsiTheme="minorHAnsi" w:cstheme="minorHAnsi"/>
+          <w:b/>
+          <w:sz w:val="28"/>
+          <w:szCs w:val="28"/>
+        </w:rPr>
+        <w:t>i</w:t>
+      </w:r>
+      <w:proofErr w:type="spellEnd"/>
+      <w:r>
+        <w:rPr>
+          <w:rFonts w:asciiTheme="minorHAnsi" w:hAnsiTheme="minorHAnsi" w:cstheme="minorHAnsi"/>
+          <w:b/>
+          <w:sz w:val="28"/>
+          <w:szCs w:val="28"/>
+        </w:rPr>
+        <w:t>].</w:t>
+      </w:r>
+      <w:proofErr w:type="spellStart"/>
+      <w:r>
+        <w:rPr>
+          <w:rFonts w:asciiTheme="minorHAnsi" w:hAnsiTheme="minorHAnsi" w:cstheme="minorHAnsi"/>
+          <w:b/>
+          <w:sz w:val="28"/>
+          <w:szCs w:val="28"/>
+        </w:rPr>
+        <w:t>att</w:t>
+      </w:r>
+      <w:proofErr w:type="spellEnd"/>
+      <w:r>
+        <w:rPr>
+          <w:rFonts w:asciiTheme="minorHAnsi" w:hAnsiTheme="minorHAnsi" w:cstheme="minorHAnsi"/>
+          <w:b/>
+          <w:sz w:val="28"/>
+          <w:szCs w:val="28"/>
+        </w:rPr>
+        <w:t>}</w:t>
       </w:r>
     </w:p>
     <w:p>
@@ -114,6 +185,8 @@
       <w:r>
         <w:t xml:space="preserve"> </w:t>
       </w:r>
+      <w:proofErr w:type="spellStart"/>
+      <w:proofErr w:type="gramStart"/>
       <w:r>
         <w:rPr>
           <w:rFonts w:asciiTheme="minorHAnsi" w:hAnsiTheme="minorHAnsi" w:cstheme="minorHAnsi"/>
@@ -121,8 +194,59 @@
           <w:sz w:val="28"/>
           <w:szCs w:val="28"/>
         </w:rPr>
-        <w:t>d.report_data[i].val</w:t>
+        <w:t>d.report</w:t>
       </w:r>
+      <w:proofErr w:type="gramEnd"/>
+      <w:r>
+        <w:rPr>
+          <w:rFonts w:asciiTheme="minorHAnsi" w:hAnsiTheme="minorHAnsi" w:cstheme="minorHAnsi"/>
+          <w:b/>
+          <w:sz w:val="28"/>
+          <w:szCs w:val="28"/>
+        </w:rPr>
+        <w:t>_data</w:t>
+      </w:r>
+      <w:proofErr w:type="spellEnd"/>
+      <w:r>
+        <w:rPr>
+          <w:rFonts w:asciiTheme="minorHAnsi" w:hAnsiTheme="minorHAnsi" w:cstheme="minorHAnsi"/>
+          <w:b/>
+          <w:sz w:val="28"/>
+          <w:szCs w:val="28"/>
+        </w:rPr>
+        <w:t>[</w:t>
+      </w:r>
+      <w:proofErr w:type="spellStart"/>
+      <w:r>
+        <w:rPr>
+          <w:rFonts w:asciiTheme="minorHAnsi" w:hAnsiTheme="minorHAnsi" w:cstheme="minorHAnsi"/>
+          <w:b/>
+          <w:sz w:val="28"/>
+          <w:szCs w:val="28"/>
+        </w:rPr>
+        <w:t>i</w:t>
+      </w:r>
+      <w:proofErr w:type="spellEnd"/>
+      <w:r>
+        <w:rPr>
+          <w:rFonts w:asciiTheme="minorHAnsi" w:hAnsiTheme="minorHAnsi" w:cstheme="minorHAnsi"/>
+          <w:b/>
+          <w:sz w:val="28"/>
+          <w:szCs w:val="28"/>
+        </w:rPr>
+        <w:t>].</w:t>
+      </w:r>
+      <w:proofErr w:type="spellStart"/>
+      <w:r>
+        <w:rPr>
+          <w:rFonts w:asciiTheme="minorHAnsi" w:hAnsiTheme="minorHAnsi" w:cstheme="minorHAnsi"/>
+          <w:b/>
+          <w:sz w:val="28"/>
+          <w:szCs w:val="28"/>
+        </w:rPr>
+        <w:t>val</w:t>
+      </w:r>
+      <w:proofErr w:type="spellEnd"/>
       <w:r>
         <w:rPr>
           <w:rFonts w:asciiTheme="minorHAnsi" w:hAnsiTheme="minorHAnsi" w:cstheme="minorHAnsi"/>
@@ -357,7 +481,52 @@
                 <w:sz w:val="20"/>
                 <w:szCs w:val="20"/>
               </w:rPr>
-              <w:t>$item_val[i]</w:t>
+              <w:t>$</w:t>
+            </w:r>
+            <w:proofErr w:type="spellStart"/>
+            <w:r>
+              <w:rPr>
+                <w:rFonts w:asciiTheme="minorHAnsi" w:hAnsiTheme="minorHAnsi" w:cstheme="minorHAnsi"/>
+                <w:b/>
+                <w:color w:val="FF0000"/>
+                <w:sz w:val="20"/>
+                <w:szCs w:val="20"/>
+              </w:rPr>
+              <w:t>item_val</w:t>
+            </w:r>
+            <w:proofErr w:type="spellEnd"/>
+            <w:r>
+              <w:rPr>
+                <w:rFonts w:asciiTheme="minorHAnsi" w:hAnsiTheme="minorHAnsi" w:cstheme="minorHAnsi"/>
+                <w:b/>
+                <w:color w:val="FF0000"/>
+                <w:sz w:val="20"/>
+                <w:szCs w:val="20"/>
+              </w:rPr>
+              <w:t>[</w:t>
+            </w:r>
+            <w:proofErr w:type="spellStart"/>
+            <w:r>
+              <w:rPr>
+                <w:rFonts w:asciiTheme="minorHAnsi" w:hAnsiTheme="minorHAnsi" w:cstheme="minorHAnsi"/>
+                <w:b/>
+                <w:color w:val="FF0000"/>
+                <w:sz w:val="20"/>
+                <w:szCs w:val="20"/>
+              </w:rPr>
+              <w:t>i</w:t>
+            </w:r>
+            <w:proofErr w:type="spellEnd"/>
+            <w:proofErr w:type="gramStart"/>
+            <w:r>
+              <w:rPr>
+                <w:rFonts w:asciiTheme="minorHAnsi" w:hAnsiTheme="minorHAnsi" w:cstheme="minorHAnsi"/>
+                <w:b/>
+                <w:color w:val="FF0000"/>
+                <w:sz w:val="20"/>
+                <w:szCs w:val="20"/>
+              </w:rPr>
+              <w:t>]</w:t>
             </w:r>
             <w:bookmarkEnd w:id="0"/>
             <w:r>
@@ -368,8 +537,9 @@
                 <w:sz w:val="20"/>
                 <w:szCs w:val="20"/>
               </w:rPr>
-              <w:t>.date_updated</w:t>
-            </w:r>
+              <w:t>.</w:t>
+            </w:r>
+            <w:proofErr w:type="spellStart"/>
             <w:r>
               <w:rPr>
                 <w:rFonts w:asciiTheme="minorHAnsi" w:hAnsiTheme="minorHAnsi" w:cstheme="minorHAnsi"/>
@@ -378,7 +548,39 @@
                 <w:sz w:val="20"/>
                 <w:szCs w:val="20"/>
               </w:rPr>
-              <w:t xml:space="preserve">:formatD('LL') </w:t>
+              <w:t>date</w:t>
+            </w:r>
+            <w:proofErr w:type="gramEnd"/>
+            <w:r>
+              <w:rPr>
+                <w:rFonts w:asciiTheme="minorHAnsi" w:hAnsiTheme="minorHAnsi" w:cstheme="minorHAnsi"/>
+                <w:b/>
+                <w:color w:val="FF0000"/>
+                <w:sz w:val="20"/>
+                <w:szCs w:val="20"/>
+              </w:rPr>
+              <w:t>_updated</w:t>
+            </w:r>
+            <w:r>
+              <w:rPr>
+                <w:rFonts w:asciiTheme="minorHAnsi" w:hAnsiTheme="minorHAnsi" w:cstheme="minorHAnsi"/>
+                <w:b/>
+                <w:color w:val="FF0000"/>
+                <w:sz w:val="20"/>
+                <w:szCs w:val="20"/>
+              </w:rPr>
+              <w:t>:formatD</w:t>
+            </w:r>
+            <w:proofErr w:type="spellEnd"/>
+            <w:r>
+              <w:rPr>
+                <w:rFonts w:asciiTheme="minorHAnsi" w:hAnsiTheme="minorHAnsi" w:cstheme="minorHAnsi"/>
+                <w:b/>
+                <w:color w:val="FF0000"/>
+                <w:sz w:val="20"/>
+                <w:szCs w:val="20"/>
+              </w:rPr>
+              <w:t xml:space="preserve">('LL') </w:t>
             </w:r>
             <w:r>
               <w:rPr>
@@ -419,36 +621,68 @@
                 <w:sz w:val="20"/>
                 <w:szCs w:val="20"/>
               </w:rPr>
-              <w:t>{$item_val[i].project_name:</w:t>
-            </w:r>
-            <w:r>
-              <w:rPr>
-                <w:rFonts w:asciiTheme="minorHAnsi" w:hAnsiTheme="minorHAnsi" w:cstheme="minorHAnsi"/>
-                <w:b/>
-                <w:sz w:val="20"/>
-                <w:szCs w:val="20"/>
-              </w:rPr>
-              <w:t>count</w:t>
-            </w:r>
-            <w:r>
-              <w:rPr>
-                <w:rFonts w:asciiTheme="minorHAnsi" w:hAnsiTheme="minorHAnsi" w:cstheme="minorHAnsi"/>
-                <w:b/>
-                <w:sz w:val="20"/>
-                <w:szCs w:val="20"/>
-              </w:rPr>
-              <w:t>(</w:t>
-            </w:r>
-            <w:r>
-              <w:rPr>
-                <w:rFonts w:asciiTheme="minorHAnsi" w:hAnsiTheme="minorHAnsi" w:cstheme="minorHAnsi"/>
-                <w:b/>
-                <w:sz w:val="20"/>
-                <w:szCs w:val="20"/>
-              </w:rPr>
-              <w:lastRenderedPageBreak/>
-              <w:t>)</w:t>
-            </w:r>
+              <w:t>{$</w:t>
+            </w:r>
+            <w:proofErr w:type="spellStart"/>
+            <w:r>
+              <w:rPr>
+                <w:rFonts w:asciiTheme="minorHAnsi" w:hAnsiTheme="minorHAnsi" w:cstheme="minorHAnsi"/>
+                <w:b/>
+                <w:sz w:val="20"/>
+                <w:szCs w:val="20"/>
+              </w:rPr>
+              <w:t>item_val</w:t>
+            </w:r>
+            <w:proofErr w:type="spellEnd"/>
+            <w:r>
+              <w:rPr>
+                <w:rFonts w:asciiTheme="minorHAnsi" w:hAnsiTheme="minorHAnsi" w:cstheme="minorHAnsi"/>
+                <w:b/>
+                <w:sz w:val="20"/>
+                <w:szCs w:val="20"/>
+              </w:rPr>
+              <w:t>[</w:t>
+            </w:r>
+            <w:proofErr w:type="spellStart"/>
+            <w:r>
+              <w:rPr>
+                <w:rFonts w:asciiTheme="minorHAnsi" w:hAnsiTheme="minorHAnsi" w:cstheme="minorHAnsi"/>
+                <w:b/>
+                <w:sz w:val="20"/>
+                <w:szCs w:val="20"/>
+              </w:rPr>
+              <w:t>i</w:t>
+            </w:r>
+            <w:proofErr w:type="spellEnd"/>
+            <w:r>
+              <w:rPr>
+                <w:rFonts w:asciiTheme="minorHAnsi" w:hAnsiTheme="minorHAnsi" w:cstheme="minorHAnsi"/>
+                <w:b/>
+                <w:sz w:val="20"/>
+                <w:szCs w:val="20"/>
+              </w:rPr>
+              <w:t>].</w:t>
+            </w:r>
+            <w:proofErr w:type="spellStart"/>
+            <w:r>
+              <w:rPr>
+                <w:rFonts w:asciiTheme="minorHAnsi" w:hAnsiTheme="minorHAnsi" w:cstheme="minorHAnsi"/>
+                <w:b/>
+                <w:sz w:val="20"/>
+                <w:szCs w:val="20"/>
+              </w:rPr>
+              <w:t>sl_n</w:t>
+            </w:r>
+            <w:r>
+              <w:rPr>
+                <w:rFonts w:asciiTheme="minorHAnsi" w:hAnsiTheme="minorHAnsi" w:cstheme="minorHAnsi"/>
+                <w:b/>
+                <w:sz w:val="20"/>
+                <w:szCs w:val="20"/>
+              </w:rPr>
+              <w:t>o</w:t>
+            </w:r>
+            <w:proofErr w:type="spellEnd"/>
             <w:r>
               <w:rPr>
                 <w:rFonts w:asciiTheme="minorHAnsi" w:hAnsiTheme="minorHAnsi" w:cstheme="minorHAnsi"/>
@@ -489,12 +723,9 @@
                 <w:sz w:val="24"/>
                 <w:szCs w:val="24"/>
               </w:rPr>
-              <w:lastRenderedPageBreak/>
-              <w:t>{$item_val[i].</w:t>
-            </w:r>
-            <w:r>
-              <w:t xml:space="preserve"> </w:t>
-            </w:r>
+              <w:t>{$</w:t>
+            </w:r>
+            <w:proofErr w:type="spellStart"/>
             <w:r>
               <w:rPr>
                 <w:rFonts w:asciiTheme="minorHAnsi" w:hAnsiTheme="minorHAnsi" w:cstheme="minorHAnsi"/>
@@ -503,8 +734,56 @@
                 <w:sz w:val="24"/>
                 <w:szCs w:val="24"/>
               </w:rPr>
+              <w:t>item_val</w:t>
+            </w:r>
+            <w:proofErr w:type="spellEnd"/>
+            <w:r>
+              <w:rPr>
+                <w:rFonts w:asciiTheme="minorHAnsi" w:hAnsiTheme="minorHAnsi" w:cstheme="minorHAnsi"/>
+                <w:b/>
+                <w:bCs/>
+                <w:sz w:val="24"/>
+                <w:szCs w:val="24"/>
+              </w:rPr>
+              <w:t>[</w:t>
+            </w:r>
+            <w:proofErr w:type="spellStart"/>
+            <w:r>
+              <w:rPr>
+                <w:rFonts w:asciiTheme="minorHAnsi" w:hAnsiTheme="minorHAnsi" w:cstheme="minorHAnsi"/>
+                <w:b/>
+                <w:bCs/>
+                <w:sz w:val="24"/>
+                <w:szCs w:val="24"/>
+              </w:rPr>
+              <w:t>i</w:t>
+            </w:r>
+            <w:proofErr w:type="spellEnd"/>
+            <w:r>
+              <w:rPr>
+                <w:rFonts w:asciiTheme="minorHAnsi" w:hAnsiTheme="minorHAnsi" w:cstheme="minorHAnsi"/>
+                <w:b/>
+                <w:bCs/>
+                <w:sz w:val="24"/>
+                <w:szCs w:val="24"/>
+              </w:rPr>
+              <w:t>].</w:t>
+            </w:r>
+            <w:r>
+              <w:t xml:space="preserve"> </w:t>
+            </w:r>
+            <w:proofErr w:type="spellStart"/>
+            <w:r>
+              <w:rPr>
+                <w:rFonts w:asciiTheme="minorHAnsi" w:hAnsiTheme="minorHAnsi" w:cstheme="minorHAnsi"/>
+                <w:b/>
+                <w:bCs/>
+                <w:sz w:val="24"/>
+                <w:szCs w:val="24"/>
+              </w:rPr>
               <w:t>project_name</w:t>
             </w:r>
+            <w:proofErr w:type="spellEnd"/>
             <w:r>
               <w:rPr>
                 <w:rFonts w:asciiTheme="minorHAnsi" w:hAnsiTheme="minorHAnsi" w:cstheme="minorHAnsi"/>
@@ -554,7 +833,48 @@
                 <w:szCs w:val="18"/>
                 <w:lang w:val="en"/>
               </w:rPr>
-              <w:t>{$item_val[i].p</w:t>
+              <w:t>{$</w:t>
+            </w:r>
+            <w:proofErr w:type="spellStart"/>
+            <w:r>
+              <w:rPr>
+                <w:rFonts w:asciiTheme="minorHAnsi" w:hAnsiTheme="minorHAnsi" w:cstheme="minorHAnsi"/>
+                <w:sz w:val="18"/>
+                <w:szCs w:val="18"/>
+                <w:lang w:val="en"/>
+              </w:rPr>
+              <w:t>item_val</w:t>
+            </w:r>
+            <w:proofErr w:type="spellEnd"/>
+            <w:r>
+              <w:rPr>
+                <w:rFonts w:asciiTheme="minorHAnsi" w:hAnsiTheme="minorHAnsi" w:cstheme="minorHAnsi"/>
+                <w:sz w:val="18"/>
+                <w:szCs w:val="18"/>
+                <w:lang w:val="en"/>
+              </w:rPr>
+              <w:t>[</w:t>
+            </w:r>
+            <w:proofErr w:type="spellStart"/>
+            <w:r>
+              <w:rPr>
+                <w:rFonts w:asciiTheme="minorHAnsi" w:hAnsiTheme="minorHAnsi" w:cstheme="minorHAnsi"/>
+                <w:sz w:val="18"/>
+                <w:szCs w:val="18"/>
+                <w:lang w:val="en"/>
+              </w:rPr>
+              <w:t>i</w:t>
+            </w:r>
+            <w:proofErr w:type="spellEnd"/>
+            <w:proofErr w:type="gramStart"/>
+            <w:r>
+              <w:rPr>
+                <w:rFonts w:asciiTheme="minorHAnsi" w:hAnsiTheme="minorHAnsi" w:cstheme="minorHAnsi"/>
+                <w:sz w:val="18"/>
+                <w:szCs w:val="18"/>
+                <w:lang w:val="en"/>
+              </w:rPr>
+              <w:t>].p</w:t>
             </w:r>
             <w:r>
               <w:rPr>
@@ -565,6 +885,7 @@
               </w:rPr>
               <w:t>roponent</w:t>
             </w:r>
+            <w:proofErr w:type="gramEnd"/>
             <w:r>
               <w:rPr>
                 <w:rFonts w:asciiTheme="minorHAnsi" w:hAnsiTheme="minorHAnsi" w:cstheme="minorHAnsi"/>
@@ -632,7 +953,48 @@
                 <w:szCs w:val="18"/>
                 <w:lang w:val="en"/>
               </w:rPr>
-              <w:t>{$item_val[i].r</w:t>
+              <w:t>{$</w:t>
+            </w:r>
+            <w:proofErr w:type="spellStart"/>
+            <w:r>
+              <w:rPr>
+                <w:rFonts w:asciiTheme="minorHAnsi" w:hAnsiTheme="minorHAnsi" w:cstheme="minorHAnsi"/>
+                <w:sz w:val="18"/>
+                <w:szCs w:val="18"/>
+                <w:lang w:val="en"/>
+              </w:rPr>
+              <w:t>item_val</w:t>
+            </w:r>
+            <w:proofErr w:type="spellEnd"/>
+            <w:r>
+              <w:rPr>
+                <w:rFonts w:asciiTheme="minorHAnsi" w:hAnsiTheme="minorHAnsi" w:cstheme="minorHAnsi"/>
+                <w:sz w:val="18"/>
+                <w:szCs w:val="18"/>
+                <w:lang w:val="en"/>
+              </w:rPr>
+              <w:t>[</w:t>
+            </w:r>
+            <w:proofErr w:type="spellStart"/>
+            <w:r>
+              <w:rPr>
+                <w:rFonts w:asciiTheme="minorHAnsi" w:hAnsiTheme="minorHAnsi" w:cstheme="minorHAnsi"/>
+                <w:sz w:val="18"/>
+                <w:szCs w:val="18"/>
+                <w:lang w:val="en"/>
+              </w:rPr>
+              <w:t>i</w:t>
+            </w:r>
+            <w:proofErr w:type="spellEnd"/>
+            <w:proofErr w:type="gramStart"/>
+            <w:r>
+              <w:rPr>
+                <w:rFonts w:asciiTheme="minorHAnsi" w:hAnsiTheme="minorHAnsi" w:cstheme="minorHAnsi"/>
+                <w:sz w:val="18"/>
+                <w:szCs w:val="18"/>
+                <w:lang w:val="en"/>
+              </w:rPr>
+              <w:t>].r</w:t>
             </w:r>
             <w:r>
               <w:rPr>
@@ -643,6 +1005,7 @@
               </w:rPr>
               <w:t>egion</w:t>
             </w:r>
+            <w:proofErr w:type="gramEnd"/>
             <w:r>
               <w:rPr>
                 <w:rFonts w:asciiTheme="minorHAnsi" w:hAnsiTheme="minorHAnsi" w:cstheme="minorHAnsi"/>
@@ -680,7 +1043,58 @@
                 <w:szCs w:val="18"/>
                 <w:lang w:val="en"/>
               </w:rPr>
-              <w:t>{$item_val[i].location}</w:t>
+              <w:t>{$</w:t>
+            </w:r>
+            <w:proofErr w:type="spellStart"/>
+            <w:r>
+              <w:rPr>
+                <w:rFonts w:asciiTheme="minorHAnsi" w:hAnsiTheme="minorHAnsi" w:cstheme="minorHAnsi"/>
+                <w:sz w:val="18"/>
+                <w:szCs w:val="18"/>
+                <w:lang w:val="en"/>
+              </w:rPr>
+              <w:t>item_val</w:t>
+            </w:r>
+            <w:proofErr w:type="spellEnd"/>
+            <w:r>
+              <w:rPr>
+                <w:rFonts w:asciiTheme="minorHAnsi" w:hAnsiTheme="minorHAnsi" w:cstheme="minorHAnsi"/>
+                <w:sz w:val="18"/>
+                <w:szCs w:val="18"/>
+                <w:lang w:val="en"/>
+              </w:rPr>
+              <w:t>[</w:t>
+            </w:r>
+            <w:proofErr w:type="spellStart"/>
+            <w:r>
+              <w:rPr>
+                <w:rFonts w:asciiTheme="minorHAnsi" w:hAnsiTheme="minorHAnsi" w:cstheme="minorHAnsi"/>
+                <w:sz w:val="18"/>
+                <w:szCs w:val="18"/>
+                <w:lang w:val="en"/>
+              </w:rPr>
+              <w:t>i</w:t>
+            </w:r>
+            <w:proofErr w:type="spellEnd"/>
+            <w:proofErr w:type="gramStart"/>
+            <w:r>
+              <w:rPr>
+                <w:rFonts w:asciiTheme="minorHAnsi" w:hAnsiTheme="minorHAnsi" w:cstheme="minorHAnsi"/>
+                <w:sz w:val="18"/>
+                <w:szCs w:val="18"/>
+                <w:lang w:val="en"/>
+              </w:rPr>
+              <w:t>].location</w:t>
+            </w:r>
+            <w:proofErr w:type="gramEnd"/>
+            <w:r>
+              <w:rPr>
+                <w:rFonts w:asciiTheme="minorHAnsi" w:hAnsiTheme="minorHAnsi" w:cstheme="minorHAnsi"/>
+                <w:sz w:val="18"/>
+                <w:szCs w:val="18"/>
+                <w:lang w:val="en"/>
+              </w:rPr>
+              <w:t>}</w:t>
             </w:r>
             <w:r>
               <w:rPr>
@@ -731,11 +1145,134 @@
                 <w:szCs w:val="18"/>
                 <w:lang w:val="en"/>
               </w:rPr>
-              <w:t>{$item_val[i].ea_act}{$item_val[i]</w:t>
+              <w:t>{$</w:t>
+            </w:r>
+            <w:proofErr w:type="spellStart"/>
+            <w:r>
+              <w:rPr>
+                <w:rFonts w:asciiTheme="minorHAnsi" w:hAnsiTheme="minorHAnsi" w:cstheme="minorHAnsi"/>
+                <w:bCs/>
+                <w:sz w:val="18"/>
+                <w:szCs w:val="18"/>
+                <w:lang w:val="en"/>
+              </w:rPr>
+              <w:t>item_val</w:t>
+            </w:r>
+            <w:proofErr w:type="spellEnd"/>
+            <w:r>
+              <w:rPr>
+                <w:rFonts w:asciiTheme="minorHAnsi" w:hAnsiTheme="minorHAnsi" w:cstheme="minorHAnsi"/>
+                <w:bCs/>
+                <w:sz w:val="18"/>
+                <w:szCs w:val="18"/>
+                <w:lang w:val="en"/>
+              </w:rPr>
+              <w:t>[</w:t>
+            </w:r>
+            <w:proofErr w:type="spellStart"/>
+            <w:r>
+              <w:rPr>
+                <w:rFonts w:asciiTheme="minorHAnsi" w:hAnsiTheme="minorHAnsi" w:cstheme="minorHAnsi"/>
+                <w:bCs/>
+                <w:sz w:val="18"/>
+                <w:szCs w:val="18"/>
+                <w:lang w:val="en"/>
+              </w:rPr>
+              <w:t>i</w:t>
+            </w:r>
+            <w:proofErr w:type="spellEnd"/>
+            <w:proofErr w:type="gramStart"/>
+            <w:r>
+              <w:rPr>
+                <w:rFonts w:asciiTheme="minorHAnsi" w:hAnsiTheme="minorHAnsi" w:cstheme="minorHAnsi"/>
+                <w:bCs/>
+                <w:sz w:val="18"/>
+                <w:szCs w:val="18"/>
+                <w:lang w:val="en"/>
+              </w:rPr>
+              <w:t>].</w:t>
+            </w:r>
+            <w:proofErr w:type="spellStart"/>
+            <w:r>
+              <w:rPr>
+                <w:rFonts w:asciiTheme="minorHAnsi" w:hAnsiTheme="minorHAnsi" w:cstheme="minorHAnsi"/>
+                <w:bCs/>
+                <w:sz w:val="18"/>
+                <w:szCs w:val="18"/>
+                <w:lang w:val="en"/>
+              </w:rPr>
+              <w:t>ea</w:t>
+            </w:r>
+            <w:proofErr w:type="gramEnd"/>
+            <w:r>
+              <w:rPr>
+                <w:rFonts w:asciiTheme="minorHAnsi" w:hAnsiTheme="minorHAnsi" w:cstheme="minorHAnsi"/>
+                <w:bCs/>
+                <w:sz w:val="18"/>
+                <w:szCs w:val="18"/>
+                <w:lang w:val="en"/>
+              </w:rPr>
+              <w:t>_act</w:t>
+            </w:r>
+            <w:proofErr w:type="spellEnd"/>
+            <w:r>
+              <w:rPr>
+                <w:rFonts w:asciiTheme="minorHAnsi" w:hAnsiTheme="minorHAnsi" w:cstheme="minorHAnsi"/>
+                <w:bCs/>
+                <w:sz w:val="18"/>
+                <w:szCs w:val="18"/>
+                <w:lang w:val="en"/>
+              </w:rPr>
+              <w:t>}{$</w:t>
+            </w:r>
+            <w:proofErr w:type="spellStart"/>
+            <w:r>
+              <w:rPr>
+                <w:rFonts w:asciiTheme="minorHAnsi" w:hAnsiTheme="minorHAnsi" w:cstheme="minorHAnsi"/>
+                <w:bCs/>
+                <w:sz w:val="18"/>
+                <w:szCs w:val="18"/>
+                <w:lang w:val="en"/>
+              </w:rPr>
+              <w:t>item_val</w:t>
+            </w:r>
+            <w:proofErr w:type="spellEnd"/>
+            <w:r>
+              <w:rPr>
+                <w:rFonts w:asciiTheme="minorHAnsi" w:hAnsiTheme="minorHAnsi" w:cstheme="minorHAnsi"/>
+                <w:bCs/>
+                <w:sz w:val="18"/>
+                <w:szCs w:val="18"/>
+                <w:lang w:val="en"/>
+              </w:rPr>
+              <w:t>[</w:t>
+            </w:r>
+            <w:proofErr w:type="spellStart"/>
+            <w:r>
+              <w:rPr>
+                <w:rFonts w:asciiTheme="minorHAnsi" w:hAnsiTheme="minorHAnsi" w:cstheme="minorHAnsi"/>
+                <w:bCs/>
+                <w:sz w:val="18"/>
+                <w:szCs w:val="18"/>
+                <w:lang w:val="en"/>
+              </w:rPr>
+              <w:t>i</w:t>
+            </w:r>
+            <w:proofErr w:type="spellEnd"/>
+            <w:r>
+              <w:rPr>
+                <w:rFonts w:asciiTheme="minorHAnsi" w:hAnsiTheme="minorHAnsi" w:cstheme="minorHAnsi"/>
+                <w:bCs/>
+                <w:sz w:val="18"/>
+                <w:szCs w:val="18"/>
+                <w:lang w:val="en"/>
+              </w:rPr>
+              <w:t>]</w:t>
             </w:r>
             <w:r>
               <w:t xml:space="preserve"> .</w:t>
             </w:r>
+            <w:proofErr w:type="spellStart"/>
             <w:r>
               <w:rPr>
                 <w:rFonts w:asciiTheme="minorHAnsi" w:hAnsiTheme="minorHAnsi" w:cstheme="minorHAnsi"/>
@@ -754,7 +1291,40 @@
                 <w:szCs w:val="18"/>
                 <w:lang w:val="en"/>
               </w:rPr>
-              <w:t>:ifNE(null):showBegin}</w:t>
+              <w:t>:ifNE</w:t>
+            </w:r>
+            <w:proofErr w:type="spellEnd"/>
+            <w:r>
+              <w:rPr>
+                <w:rFonts w:asciiTheme="minorHAnsi" w:hAnsiTheme="minorHAnsi" w:cstheme="minorHAnsi"/>
+                <w:bCs/>
+                <w:sz w:val="18"/>
+                <w:szCs w:val="18"/>
+                <w:lang w:val="en"/>
+              </w:rPr>
+              <w:t>(null):</w:t>
+            </w:r>
+            <w:proofErr w:type="spellStart"/>
+            <w:r>
+              <w:rPr>
+                <w:rFonts w:asciiTheme="minorHAnsi" w:hAnsiTheme="minorHAnsi" w:cstheme="minorHAnsi"/>
+                <w:bCs/>
+                <w:sz w:val="18"/>
+                <w:szCs w:val="18"/>
+                <w:lang w:val="en"/>
+              </w:rPr>
+              <w:t>showBegin</w:t>
+            </w:r>
+            <w:proofErr w:type="spellEnd"/>
+            <w:r>
+              <w:rPr>
+                <w:rFonts w:asciiTheme="minorHAnsi" w:hAnsiTheme="minorHAnsi" w:cstheme="minorHAnsi"/>
+                <w:bCs/>
+                <w:sz w:val="18"/>
+                <w:szCs w:val="18"/>
+                <w:lang w:val="en"/>
+              </w:rPr>
+              <w:t>}</w:t>
             </w:r>
             <w:r>
               <w:rPr>
@@ -803,7 +1373,67 @@
                 <w:szCs w:val="18"/>
                 <w:lang w:val="en"/>
               </w:rPr>
-              <w:t>{$item_val[i].substitution_act}</w:t>
+              <w:t>{$</w:t>
+            </w:r>
+            <w:proofErr w:type="spellStart"/>
+            <w:r>
+              <w:rPr>
+                <w:rFonts w:asciiTheme="minorHAnsi" w:hAnsiTheme="minorHAnsi" w:cstheme="minorHAnsi"/>
+                <w:sz w:val="18"/>
+                <w:szCs w:val="18"/>
+                <w:lang w:val="en"/>
+              </w:rPr>
+              <w:t>item_val</w:t>
+            </w:r>
+            <w:proofErr w:type="spellEnd"/>
+            <w:r>
+              <w:rPr>
+                <w:rFonts w:asciiTheme="minorHAnsi" w:hAnsiTheme="minorHAnsi" w:cstheme="minorHAnsi"/>
+                <w:sz w:val="18"/>
+                <w:szCs w:val="18"/>
+                <w:lang w:val="en"/>
+              </w:rPr>
+              <w:t>[</w:t>
+            </w:r>
+            <w:proofErr w:type="spellStart"/>
+            <w:r>
+              <w:rPr>
+                <w:rFonts w:asciiTheme="minorHAnsi" w:hAnsiTheme="minorHAnsi" w:cstheme="minorHAnsi"/>
+                <w:sz w:val="18"/>
+                <w:szCs w:val="18"/>
+                <w:lang w:val="en"/>
+              </w:rPr>
+              <w:t>i</w:t>
+            </w:r>
+            <w:proofErr w:type="spellEnd"/>
+            <w:r>
+              <w:rPr>
+                <w:rFonts w:asciiTheme="minorHAnsi" w:hAnsiTheme="minorHAnsi" w:cstheme="minorHAnsi"/>
+                <w:sz w:val="18"/>
+                <w:szCs w:val="18"/>
+                <w:lang w:val="en"/>
+              </w:rPr>
+              <w:t>].</w:t>
+            </w:r>
+            <w:proofErr w:type="spellStart"/>
+            <w:r>
+              <w:rPr>
+                <w:rFonts w:asciiTheme="minorHAnsi" w:hAnsiTheme="minorHAnsi" w:cstheme="minorHAnsi"/>
+                <w:sz w:val="18"/>
+                <w:szCs w:val="18"/>
+                <w:lang w:val="en"/>
+              </w:rPr>
+              <w:t>substitution_act</w:t>
+            </w:r>
+            <w:proofErr w:type="spellEnd"/>
+            <w:r>
+              <w:rPr>
+                <w:rFonts w:asciiTheme="minorHAnsi" w:hAnsiTheme="minorHAnsi" w:cstheme="minorHAnsi"/>
+                <w:sz w:val="18"/>
+                <w:szCs w:val="18"/>
+                <w:lang w:val="en"/>
+              </w:rPr>
+              <w:t>}</w:t>
             </w:r>
             <w:r>
               <w:rPr>
@@ -832,7 +1462,78 @@
                 <w:szCs w:val="18"/>
                 <w:lang w:val="en"/>
               </w:rPr>
-              <w:t>{$item_val[i].substitution_act:showEnd}</w:t>
+              <w:t>{$</w:t>
+            </w:r>
+            <w:proofErr w:type="spellStart"/>
+            <w:r>
+              <w:rPr>
+                <w:rFonts w:asciiTheme="minorHAnsi" w:hAnsiTheme="minorHAnsi" w:cstheme="minorHAnsi"/>
+                <w:sz w:val="18"/>
+                <w:szCs w:val="18"/>
+                <w:lang w:val="en"/>
+              </w:rPr>
+              <w:t>item_val</w:t>
+            </w:r>
+            <w:proofErr w:type="spellEnd"/>
+            <w:r>
+              <w:rPr>
+                <w:rFonts w:asciiTheme="minorHAnsi" w:hAnsiTheme="minorHAnsi" w:cstheme="minorHAnsi"/>
+                <w:sz w:val="18"/>
+                <w:szCs w:val="18"/>
+                <w:lang w:val="en"/>
+              </w:rPr>
+              <w:t>[</w:t>
+            </w:r>
+            <w:proofErr w:type="spellStart"/>
+            <w:r>
+              <w:rPr>
+                <w:rFonts w:asciiTheme="minorHAnsi" w:hAnsiTheme="minorHAnsi" w:cstheme="minorHAnsi"/>
+                <w:sz w:val="18"/>
+                <w:szCs w:val="18"/>
+                <w:lang w:val="en"/>
+              </w:rPr>
+              <w:t>i</w:t>
+            </w:r>
+            <w:proofErr w:type="spellEnd"/>
+            <w:proofErr w:type="gramStart"/>
+            <w:r>
+              <w:rPr>
+                <w:rFonts w:asciiTheme="minorHAnsi" w:hAnsiTheme="minorHAnsi" w:cstheme="minorHAnsi"/>
+                <w:sz w:val="18"/>
+                <w:szCs w:val="18"/>
+                <w:lang w:val="en"/>
+              </w:rPr>
+              <w:t>].</w:t>
+            </w:r>
+            <w:proofErr w:type="spellStart"/>
+            <w:r>
+              <w:rPr>
+                <w:rFonts w:asciiTheme="minorHAnsi" w:hAnsiTheme="minorHAnsi" w:cstheme="minorHAnsi"/>
+                <w:sz w:val="18"/>
+                <w:szCs w:val="18"/>
+                <w:lang w:val="en"/>
+              </w:rPr>
+              <w:t>substitution</w:t>
+            </w:r>
+            <w:proofErr w:type="gramEnd"/>
+            <w:r>
+              <w:rPr>
+                <w:rFonts w:asciiTheme="minorHAnsi" w:hAnsiTheme="minorHAnsi" w:cstheme="minorHAnsi"/>
+                <w:sz w:val="18"/>
+                <w:szCs w:val="18"/>
+                <w:lang w:val="en"/>
+              </w:rPr>
+              <w:t>_act:showEnd</w:t>
+            </w:r>
+            <w:proofErr w:type="spellEnd"/>
+            <w:r>
+              <w:rPr>
+                <w:rFonts w:asciiTheme="minorHAnsi" w:hAnsiTheme="minorHAnsi" w:cstheme="minorHAnsi"/>
+                <w:sz w:val="18"/>
+                <w:szCs w:val="18"/>
+                <w:lang w:val="en"/>
+              </w:rPr>
+              <w:t>}</w:t>
             </w:r>
           </w:p>
           <w:p>
@@ -870,7 +1571,71 @@
                 <w:sz w:val="18"/>
                 <w:szCs w:val="18"/>
               </w:rPr>
-              <w:t>{$item_val[i].ministry_name}</w:t>
+              <w:t>{$</w:t>
+            </w:r>
+            <w:proofErr w:type="spellStart"/>
+            <w:r>
+              <w:rPr>
+                <w:rFonts w:asciiTheme="minorHAnsi" w:hAnsiTheme="minorHAnsi" w:cstheme="minorHAnsi"/>
+                <w:sz w:val="18"/>
+                <w:szCs w:val="18"/>
+              </w:rPr>
+              <w:t>item_val</w:t>
+            </w:r>
+            <w:proofErr w:type="spellEnd"/>
+            <w:r>
+              <w:rPr>
+                <w:rFonts w:asciiTheme="minorHAnsi" w:hAnsiTheme="minorHAnsi" w:cstheme="minorHAnsi"/>
+                <w:sz w:val="18"/>
+                <w:szCs w:val="18"/>
+              </w:rPr>
+              <w:t>[</w:t>
+            </w:r>
+            <w:proofErr w:type="spellStart"/>
+            <w:r>
+              <w:rPr>
+                <w:rFonts w:asciiTheme="minorHAnsi" w:hAnsiTheme="minorHAnsi" w:cstheme="minorHAnsi"/>
+                <w:sz w:val="18"/>
+                <w:szCs w:val="18"/>
+              </w:rPr>
+              <w:t>i</w:t>
+            </w:r>
+            <w:proofErr w:type="spellEnd"/>
+            <w:proofErr w:type="gramStart"/>
+            <w:r>
+              <w:rPr>
+                <w:rFonts w:asciiTheme="minorHAnsi" w:hAnsiTheme="minorHAnsi" w:cstheme="minorHAnsi"/>
+                <w:sz w:val="18"/>
+                <w:szCs w:val="18"/>
+              </w:rPr>
+              <w:t>].</w:t>
+            </w:r>
+            <w:proofErr w:type="spellStart"/>
+            <w:r>
+              <w:rPr>
+                <w:rFonts w:asciiTheme="minorHAnsi" w:hAnsiTheme="minorHAnsi" w:cstheme="minorHAnsi"/>
+                <w:sz w:val="18"/>
+                <w:szCs w:val="18"/>
+              </w:rPr>
+              <w:t>ministry</w:t>
+            </w:r>
+            <w:proofErr w:type="gramEnd"/>
+            <w:r>
+              <w:rPr>
+                <w:rFonts w:asciiTheme="minorHAnsi" w:hAnsiTheme="minorHAnsi" w:cstheme="minorHAnsi"/>
+                <w:sz w:val="18"/>
+                <w:szCs w:val="18"/>
+              </w:rPr>
+              <w:t>_name</w:t>
+            </w:r>
+            <w:proofErr w:type="spellEnd"/>
+            <w:r>
+              <w:rPr>
+                <w:rFonts w:asciiTheme="minorHAnsi" w:hAnsiTheme="minorHAnsi" w:cstheme="minorHAnsi"/>
+                <w:sz w:val="18"/>
+                <w:szCs w:val="18"/>
+              </w:rPr>
+              <w:t>}</w:t>
             </w:r>
           </w:p>
           <w:p>
@@ -924,7 +1689,107 @@
                 <w:szCs w:val="18"/>
                 <w:lang w:val="en-US"/>
               </w:rPr>
-              <w:t>{$item_val[i].milestone_type:ifEQ(4):showBegin}Minister {$item_val[i].eac_decision_by}{$item_val[i].milestone_type:showEnd}{$item_val[i].milestone_type:ifNE(4):showBegin}{$item_val[i].decision_by}{$item_val[i].milestone_type:showEnd}</w:t>
+              <w:t>{$</w:t>
+            </w:r>
+            <w:proofErr w:type="spellStart"/>
+            <w:r>
+              <w:rPr>
+                <w:rFonts w:asciiTheme="minorHAnsi" w:hAnsiTheme="minorHAnsi" w:cstheme="minorHAnsi"/>
+                <w:bCs/>
+                <w:sz w:val="18"/>
+                <w:szCs w:val="18"/>
+                <w:lang w:val="en-US"/>
+              </w:rPr>
+              <w:t>item_val</w:t>
+            </w:r>
+            <w:proofErr w:type="spellEnd"/>
+            <w:r>
+              <w:rPr>
+                <w:rFonts w:asciiTheme="minorHAnsi" w:hAnsiTheme="minorHAnsi" w:cstheme="minorHAnsi"/>
+                <w:bCs/>
+                <w:sz w:val="18"/>
+                <w:szCs w:val="18"/>
+                <w:lang w:val="en-US"/>
+              </w:rPr>
+              <w:t>[</w:t>
+            </w:r>
+            <w:proofErr w:type="spellStart"/>
+            <w:r>
+              <w:rPr>
+                <w:rFonts w:asciiTheme="minorHAnsi" w:hAnsiTheme="minorHAnsi" w:cstheme="minorHAnsi"/>
+                <w:bCs/>
+                <w:sz w:val="18"/>
+                <w:szCs w:val="18"/>
+                <w:lang w:val="en-US"/>
+              </w:rPr>
+              <w:t>i</w:t>
+            </w:r>
+            <w:proofErr w:type="spellEnd"/>
+            <w:proofErr w:type="gramStart"/>
+            <w:r>
+              <w:rPr>
+                <w:rFonts w:asciiTheme="minorHAnsi" w:hAnsiTheme="minorHAnsi" w:cstheme="minorHAnsi"/>
+                <w:bCs/>
+                <w:sz w:val="18"/>
+                <w:szCs w:val="18"/>
+                <w:lang w:val="en-US"/>
+              </w:rPr>
+              <w:t>].</w:t>
+            </w:r>
+            <w:proofErr w:type="spellStart"/>
+            <w:r>
+              <w:rPr>
+                <w:rFonts w:asciiTheme="minorHAnsi" w:hAnsiTheme="minorHAnsi" w:cstheme="minorHAnsi"/>
+                <w:bCs/>
+                <w:sz w:val="18"/>
+                <w:szCs w:val="18"/>
+                <w:lang w:val="en-US"/>
+              </w:rPr>
+              <w:t>milestone</w:t>
+            </w:r>
+            <w:proofErr w:type="gramEnd"/>
+            <w:r>
+              <w:rPr>
+                <w:rFonts w:asciiTheme="minorHAnsi" w:hAnsiTheme="minorHAnsi" w:cstheme="minorHAnsi"/>
+                <w:bCs/>
+                <w:sz w:val="18"/>
+                <w:szCs w:val="18"/>
+                <w:lang w:val="en-US"/>
+              </w:rPr>
+              <w:t>_type:ifEQ</w:t>
+            </w:r>
+            <w:proofErr w:type="spellEnd"/>
+            <w:r>
+              <w:rPr>
+                <w:rFonts w:asciiTheme="minorHAnsi" w:hAnsiTheme="minorHAnsi" w:cstheme="minorHAnsi"/>
+                <w:bCs/>
+                <w:sz w:val="18"/>
+                <w:szCs w:val="18"/>
+                <w:lang w:val="en-US"/>
+              </w:rPr>
+              <w:t>(4):</w:t>
+            </w:r>
+            <w:proofErr w:type="spellStart"/>
+            <w:r>
+              <w:rPr>
+                <w:rFonts w:asciiTheme="minorHAnsi" w:hAnsiTheme="minorHAnsi" w:cstheme="minorHAnsi"/>
+                <w:bCs/>
+                <w:sz w:val="18"/>
+                <w:szCs w:val="18"/>
+                <w:lang w:val="en-US"/>
+              </w:rPr>
+              <w:t>showBegin</w:t>
+            </w:r>
+            <w:proofErr w:type="spellEnd"/>
+            <w:r>
+              <w:rPr>
+                <w:rFonts w:asciiTheme="minorHAnsi" w:hAnsiTheme="minorHAnsi" w:cstheme="minorHAnsi"/>
+                <w:bCs/>
+                <w:sz w:val="18"/>
+                <w:szCs w:val="18"/>
+                <w:lang w:val="en-US"/>
+              </w:rPr>
+              <w:t>}Minister {$item_val[i].eac_decision_by}{$item_val[i].milestone_type:showEnd}{$item_val[i].milestone_type:ifNE(4):showBegin}{$item_val[i].decision_by}{$item_val[i].milestone_type:showEnd}</w:t>
             </w:r>
           </w:p>
         </w:tc>
@@ -954,7 +1819,78 @@
                 <w:szCs w:val="20"/>
                 <w:lang w:val="en"/>
               </w:rPr>
-              <w:t>{$item_val[i].project_description}</w:t>
+              <w:t>{$</w:t>
+            </w:r>
+            <w:proofErr w:type="spellStart"/>
+            <w:r>
+              <w:rPr>
+                <w:rFonts w:asciiTheme="minorHAnsi" w:hAnsiTheme="minorHAnsi" w:cstheme="minorHAnsi"/>
+                <w:sz w:val="20"/>
+                <w:szCs w:val="20"/>
+                <w:lang w:val="en"/>
+              </w:rPr>
+              <w:t>item_val</w:t>
+            </w:r>
+            <w:proofErr w:type="spellEnd"/>
+            <w:r>
+              <w:rPr>
+                <w:rFonts w:asciiTheme="minorHAnsi" w:hAnsiTheme="minorHAnsi" w:cstheme="minorHAnsi"/>
+                <w:sz w:val="20"/>
+                <w:szCs w:val="20"/>
+                <w:lang w:val="en"/>
+              </w:rPr>
+              <w:t>[</w:t>
+            </w:r>
+            <w:proofErr w:type="spellStart"/>
+            <w:r>
+              <w:rPr>
+                <w:rFonts w:asciiTheme="minorHAnsi" w:hAnsiTheme="minorHAnsi" w:cstheme="minorHAnsi"/>
+                <w:sz w:val="20"/>
+                <w:szCs w:val="20"/>
+                <w:lang w:val="en"/>
+              </w:rPr>
+              <w:t>i</w:t>
+            </w:r>
+            <w:proofErr w:type="spellEnd"/>
+            <w:proofErr w:type="gramStart"/>
+            <w:r>
+              <w:rPr>
+                <w:rFonts w:asciiTheme="minorHAnsi" w:hAnsiTheme="minorHAnsi" w:cstheme="minorHAnsi"/>
+                <w:sz w:val="20"/>
+                <w:szCs w:val="20"/>
+                <w:lang w:val="en"/>
+              </w:rPr>
+              <w:t>].</w:t>
+            </w:r>
+            <w:proofErr w:type="spellStart"/>
+            <w:r>
+              <w:rPr>
+                <w:rFonts w:asciiTheme="minorHAnsi" w:hAnsiTheme="minorHAnsi" w:cstheme="minorHAnsi"/>
+                <w:sz w:val="20"/>
+                <w:szCs w:val="20"/>
+                <w:lang w:val="en"/>
+              </w:rPr>
+              <w:t>project</w:t>
+            </w:r>
+            <w:proofErr w:type="gramEnd"/>
+            <w:r>
+              <w:rPr>
+                <w:rFonts w:asciiTheme="minorHAnsi" w:hAnsiTheme="minorHAnsi" w:cstheme="minorHAnsi"/>
+                <w:sz w:val="20"/>
+                <w:szCs w:val="20"/>
+                <w:lang w:val="en"/>
+              </w:rPr>
+              <w:t>_description</w:t>
+            </w:r>
+            <w:proofErr w:type="spellEnd"/>
+            <w:r>
+              <w:rPr>
+                <w:rFonts w:asciiTheme="minorHAnsi" w:hAnsiTheme="minorHAnsi" w:cstheme="minorHAnsi"/>
+                <w:sz w:val="20"/>
+                <w:szCs w:val="20"/>
+                <w:lang w:val="en"/>
+              </w:rPr>
+              <w:t>}</w:t>
             </w:r>
             <w:r>
               <w:rPr>
@@ -994,7 +1930,29 @@
                 <w:sz w:val="20"/>
                 <w:szCs w:val="20"/>
               </w:rPr>
-              <w:t>{$item_val[i].milestone_type:ifEQ(4):show(</w:t>
+              <w:t>{$item_val[i</w:t>
+            </w:r>
+            <w:proofErr w:type="gramStart"/>
+            <w:r>
+              <w:rPr>
+                <w:rFonts w:asciiTheme="minorHAnsi" w:hAnsiTheme="minorHAnsi" w:cstheme="minorHAnsi"/>
+                <w:b/>
+                <w:bCs/>
+                <w:sz w:val="20"/>
+                <w:szCs w:val="20"/>
+              </w:rPr>
+              <w:t>].milestone</w:t>
+            </w:r>
+            <w:proofErr w:type="gramEnd"/>
+            <w:r>
+              <w:rPr>
+                <w:rFonts w:asciiTheme="minorHAnsi" w:hAnsiTheme="minorHAnsi" w:cstheme="minorHAnsi"/>
+                <w:b/>
+                <w:bCs/>
+                <w:sz w:val="20"/>
+                <w:szCs w:val="20"/>
+              </w:rPr>
+              <w:t>_type:ifEQ(4):show(</w:t>
             </w:r>
             <w:r>
               <w:rPr>
@@ -1040,15 +1998,69 @@
                 <w:sz w:val="20"/>
                 <w:szCs w:val="20"/>
               </w:rPr>
-              <w:t>{$item_val[i].referral_date</w:t>
-            </w:r>
-            <w:r>
-              <w:rPr>
-                <w:rFonts w:asciiTheme="minorHAnsi" w:hAnsiTheme="minorHAnsi" w:cstheme="minorHAnsi"/>
-                <w:sz w:val="20"/>
-                <w:szCs w:val="20"/>
-              </w:rPr>
-              <w:t xml:space="preserve">:formatD('LL') </w:t>
+              <w:t>{$</w:t>
+            </w:r>
+            <w:proofErr w:type="spellStart"/>
+            <w:r>
+              <w:rPr>
+                <w:rFonts w:asciiTheme="minorHAnsi" w:hAnsiTheme="minorHAnsi" w:cstheme="minorHAnsi"/>
+                <w:sz w:val="20"/>
+                <w:szCs w:val="20"/>
+              </w:rPr>
+              <w:t>item_val</w:t>
+            </w:r>
+            <w:proofErr w:type="spellEnd"/>
+            <w:r>
+              <w:rPr>
+                <w:rFonts w:asciiTheme="minorHAnsi" w:hAnsiTheme="minorHAnsi" w:cstheme="minorHAnsi"/>
+                <w:sz w:val="20"/>
+                <w:szCs w:val="20"/>
+              </w:rPr>
+              <w:t>[</w:t>
+            </w:r>
+            <w:proofErr w:type="spellStart"/>
+            <w:r>
+              <w:rPr>
+                <w:rFonts w:asciiTheme="minorHAnsi" w:hAnsiTheme="minorHAnsi" w:cstheme="minorHAnsi"/>
+                <w:sz w:val="20"/>
+                <w:szCs w:val="20"/>
+              </w:rPr>
+              <w:t>i</w:t>
+            </w:r>
+            <w:proofErr w:type="spellEnd"/>
+            <w:r>
+              <w:rPr>
+                <w:rFonts w:asciiTheme="minorHAnsi" w:hAnsiTheme="minorHAnsi" w:cstheme="minorHAnsi"/>
+                <w:sz w:val="20"/>
+                <w:szCs w:val="20"/>
+              </w:rPr>
+              <w:t>].</w:t>
+            </w:r>
+            <w:proofErr w:type="spellStart"/>
+            <w:r>
+              <w:rPr>
+                <w:rFonts w:asciiTheme="minorHAnsi" w:hAnsiTheme="minorHAnsi" w:cstheme="minorHAnsi"/>
+                <w:sz w:val="20"/>
+                <w:szCs w:val="20"/>
+              </w:rPr>
+              <w:t>referral_date</w:t>
+            </w:r>
+            <w:r>
+              <w:rPr>
+                <w:rFonts w:asciiTheme="minorHAnsi" w:hAnsiTheme="minorHAnsi" w:cstheme="minorHAnsi"/>
+                <w:sz w:val="20"/>
+                <w:szCs w:val="20"/>
+              </w:rPr>
+              <w:t>:formatD</w:t>
+            </w:r>
+            <w:proofErr w:type="spellEnd"/>
+            <w:r>
+              <w:rPr>
+                <w:rFonts w:asciiTheme="minorHAnsi" w:hAnsiTheme="minorHAnsi" w:cstheme="minorHAnsi"/>
+                <w:sz w:val="20"/>
+                <w:szCs w:val="20"/>
+              </w:rPr>
+              <w:t xml:space="preserve">('LL') </w:t>
             </w:r>
             <w:r>
               <w:rPr>
@@ -1097,11 +2109,57 @@
                 <w:szCs w:val="18"/>
                 <w:lang w:val="en"/>
               </w:rPr>
-              <w:t>{$item_val[i]</w:t>
+              <w:t>{$</w:t>
+            </w:r>
+            <w:proofErr w:type="spellStart"/>
+            <w:r>
+              <w:rPr>
+                <w:rFonts w:asciiTheme="minorHAnsi" w:hAnsiTheme="minorHAnsi" w:cstheme="minorHAnsi"/>
+                <w:bCs/>
+                <w:sz w:val="18"/>
+                <w:szCs w:val="18"/>
+                <w:lang w:val="en"/>
+              </w:rPr>
+              <w:t>item_val</w:t>
+            </w:r>
+            <w:proofErr w:type="spellEnd"/>
+            <w:r>
+              <w:rPr>
+                <w:rFonts w:asciiTheme="minorHAnsi" w:hAnsiTheme="minorHAnsi" w:cstheme="minorHAnsi"/>
+                <w:bCs/>
+                <w:sz w:val="18"/>
+                <w:szCs w:val="18"/>
+                <w:lang w:val="en"/>
+              </w:rPr>
+              <w:t>[</w:t>
+            </w:r>
+            <w:proofErr w:type="spellStart"/>
+            <w:r>
+              <w:rPr>
+                <w:rFonts w:asciiTheme="minorHAnsi" w:hAnsiTheme="minorHAnsi" w:cstheme="minorHAnsi"/>
+                <w:bCs/>
+                <w:sz w:val="18"/>
+                <w:szCs w:val="18"/>
+                <w:lang w:val="en"/>
+              </w:rPr>
+              <w:t>i</w:t>
+            </w:r>
+            <w:proofErr w:type="spellEnd"/>
+            <w:proofErr w:type="gramStart"/>
+            <w:r>
+              <w:rPr>
+                <w:rFonts w:asciiTheme="minorHAnsi" w:hAnsiTheme="minorHAnsi" w:cstheme="minorHAnsi"/>
+                <w:bCs/>
+                <w:sz w:val="18"/>
+                <w:szCs w:val="18"/>
+                <w:lang w:val="en"/>
+              </w:rPr>
+              <w:t>]</w:t>
             </w:r>
             <w:r>
               <w:t xml:space="preserve"> .</w:t>
             </w:r>
+            <w:proofErr w:type="spellStart"/>
             <w:r>
               <w:rPr>
                 <w:rFonts w:asciiTheme="minorHAnsi" w:hAnsiTheme="minorHAnsi" w:cstheme="minorHAnsi"/>
@@ -1112,6 +2170,7 @@
               </w:rPr>
               <w:t>next</w:t>
             </w:r>
+            <w:proofErr w:type="gramEnd"/>
             <w:r>
               <w:rPr>
                 <w:rFonts w:asciiTheme="minorHAnsi" w:hAnsiTheme="minorHAnsi" w:cstheme="minorHAnsi"/>
@@ -1130,7 +2189,60 @@
                 <w:szCs w:val="18"/>
                 <w:lang w:val="en"/>
               </w:rPr>
-              <w:t>pecp:ifNE(null):showBegin}</w:t>
+              <w:t>pecp</w:t>
+            </w:r>
+            <w:r>
+              <w:rPr>
+                <w:rFonts w:asciiTheme="minorHAnsi" w:hAnsiTheme="minorHAnsi" w:cstheme="minorHAnsi"/>
+                <w:bCs/>
+                <w:sz w:val="18"/>
+                <w:szCs w:val="18"/>
+                <w:lang w:val="en"/>
+              </w:rPr>
+              <w:t>_date</w:t>
+            </w:r>
+            <w:r>
+              <w:rPr>
+                <w:rFonts w:asciiTheme="minorHAnsi" w:hAnsiTheme="minorHAnsi" w:cstheme="minorHAnsi"/>
+                <w:bCs/>
+                <w:sz w:val="18"/>
+                <w:szCs w:val="18"/>
+                <w:lang w:val="en"/>
+              </w:rPr>
+              <w:t>:ifNE</w:t>
+            </w:r>
+            <w:proofErr w:type="spellEnd"/>
+            <w:r>
+              <w:rPr>
+                <w:rFonts w:asciiTheme="minorHAnsi" w:hAnsiTheme="minorHAnsi" w:cstheme="minorHAnsi"/>
+                <w:bCs/>
+                <w:sz w:val="18"/>
+                <w:szCs w:val="18"/>
+                <w:lang w:val="en"/>
+              </w:rPr>
+              <w:t>(null):</w:t>
+            </w:r>
+            <w:proofErr w:type="spellStart"/>
+            <w:r>
+              <w:rPr>
+                <w:rFonts w:asciiTheme="minorHAnsi" w:hAnsiTheme="minorHAnsi" w:cstheme="minorHAnsi"/>
+                <w:bCs/>
+                <w:sz w:val="18"/>
+                <w:szCs w:val="18"/>
+                <w:lang w:val="en"/>
+              </w:rPr>
+              <w:t>showBegin</w:t>
+            </w:r>
+            <w:proofErr w:type="spellEnd"/>
+            <w:r>
+              <w:rPr>
+                <w:rFonts w:asciiTheme="minorHAnsi" w:hAnsiTheme="minorHAnsi" w:cstheme="minorHAnsi"/>
+                <w:bCs/>
+                <w:sz w:val="18"/>
+                <w:szCs w:val="18"/>
+                <w:lang w:val="en"/>
+              </w:rPr>
+              <w:t>}</w:t>
             </w:r>
           </w:p>
           <w:p>
@@ -1150,23 +2262,174 @@
                 <w:sz w:val="20"/>
                 <w:szCs w:val="20"/>
               </w:rPr>
-              <w:t xml:space="preserve">Next PCP Date: </w:t>
-            </w:r>
-            <w:r>
-              <w:rPr>
-                <w:rFonts w:asciiTheme="minorHAnsi" w:hAnsiTheme="minorHAnsi" w:cstheme="minorHAnsi"/>
-                <w:sz w:val="20"/>
-                <w:szCs w:val="20"/>
-              </w:rPr>
-              <w:t>{$item_val[i].next_pecp</w:t>
-            </w:r>
-            <w:r>
-              <w:rPr>
-                <w:rFonts w:asciiTheme="minorHAnsi" w:hAnsiTheme="minorHAnsi" w:cstheme="minorHAnsi"/>
-                <w:sz w:val="20"/>
-                <w:szCs w:val="20"/>
-              </w:rPr>
-              <w:t xml:space="preserve">:formatD('LL') </w:t>
+              <w:t>Next PCP Date:</w:t>
+            </w:r>
+            <w:r>
+              <w:rPr>
+                <w:b/>
+                <w:bCs/>
+                <w:sz w:val="20"/>
+                <w:szCs w:val="20"/>
+              </w:rPr>
+              <w:t xml:space="preserve"> </w:t>
+            </w:r>
+            <w:r>
+              <w:rPr>
+                <w:rFonts w:asciiTheme="minorHAnsi" w:hAnsiTheme="minorHAnsi" w:cstheme="minorHAnsi"/>
+                <w:sz w:val="20"/>
+                <w:szCs w:val="20"/>
+              </w:rPr>
+              <w:t>{</w:t>
+            </w:r>
+            <w:r>
+              <w:rPr>
+                <w:rFonts w:asciiTheme="minorHAnsi" w:hAnsiTheme="minorHAnsi" w:cstheme="minorHAnsi"/>
+                <w:sz w:val="20"/>
+                <w:szCs w:val="20"/>
+              </w:rPr>
+              <w:t>$</w:t>
+            </w:r>
+            <w:proofErr w:type="spellStart"/>
+            <w:r>
+              <w:rPr>
+                <w:rFonts w:asciiTheme="minorHAnsi" w:hAnsiTheme="minorHAnsi" w:cstheme="minorHAnsi"/>
+                <w:sz w:val="20"/>
+                <w:szCs w:val="20"/>
+              </w:rPr>
+              <w:t>item_val</w:t>
+            </w:r>
+            <w:proofErr w:type="spellEnd"/>
+            <w:r>
+              <w:rPr>
+                <w:rFonts w:asciiTheme="minorHAnsi" w:hAnsiTheme="minorHAnsi" w:cstheme="minorHAnsi"/>
+                <w:sz w:val="20"/>
+                <w:szCs w:val="20"/>
+              </w:rPr>
+              <w:t>[</w:t>
+            </w:r>
+            <w:proofErr w:type="spellStart"/>
+            <w:r>
+              <w:rPr>
+                <w:rFonts w:asciiTheme="minorHAnsi" w:hAnsiTheme="minorHAnsi" w:cstheme="minorHAnsi"/>
+                <w:sz w:val="20"/>
+                <w:szCs w:val="20"/>
+              </w:rPr>
+              <w:t>i</w:t>
+            </w:r>
+            <w:proofErr w:type="spellEnd"/>
+            <w:proofErr w:type="gramStart"/>
+            <w:r>
+              <w:rPr>
+                <w:rFonts w:asciiTheme="minorHAnsi" w:hAnsiTheme="minorHAnsi" w:cstheme="minorHAnsi"/>
+                <w:sz w:val="20"/>
+                <w:szCs w:val="20"/>
+              </w:rPr>
+              <w:t>].</w:t>
+            </w:r>
+            <w:proofErr w:type="spellStart"/>
+            <w:r>
+              <w:rPr>
+                <w:rFonts w:asciiTheme="minorHAnsi" w:hAnsiTheme="minorHAnsi" w:cstheme="minorHAnsi"/>
+                <w:sz w:val="20"/>
+                <w:szCs w:val="20"/>
+              </w:rPr>
+              <w:t>next</w:t>
+            </w:r>
+            <w:proofErr w:type="gramEnd"/>
+            <w:r>
+              <w:rPr>
+                <w:rFonts w:asciiTheme="minorHAnsi" w:hAnsiTheme="minorHAnsi" w:cstheme="minorHAnsi"/>
+                <w:sz w:val="20"/>
+                <w:szCs w:val="20"/>
+              </w:rPr>
+              <w:t>_pecp_short_description</w:t>
+            </w:r>
+            <w:proofErr w:type="spellEnd"/>
+            <w:r>
+              <w:rPr>
+                <w:rFonts w:asciiTheme="minorHAnsi" w:hAnsiTheme="minorHAnsi" w:cstheme="minorHAnsi"/>
+                <w:sz w:val="20"/>
+                <w:szCs w:val="20"/>
+              </w:rPr>
+              <w:t>} It will begin on {</w:t>
+            </w:r>
+            <w:r>
+              <w:rPr>
+                <w:rFonts w:asciiTheme="minorHAnsi" w:hAnsiTheme="minorHAnsi" w:cstheme="minorHAnsi"/>
+                <w:sz w:val="20"/>
+                <w:szCs w:val="20"/>
+              </w:rPr>
+              <w:t>$</w:t>
+            </w:r>
+            <w:proofErr w:type="spellStart"/>
+            <w:r>
+              <w:rPr>
+                <w:rFonts w:asciiTheme="minorHAnsi" w:hAnsiTheme="minorHAnsi" w:cstheme="minorHAnsi"/>
+                <w:sz w:val="20"/>
+                <w:szCs w:val="20"/>
+              </w:rPr>
+              <w:t>item_val</w:t>
+            </w:r>
+            <w:proofErr w:type="spellEnd"/>
+            <w:r>
+              <w:rPr>
+                <w:rFonts w:asciiTheme="minorHAnsi" w:hAnsiTheme="minorHAnsi" w:cstheme="minorHAnsi"/>
+                <w:sz w:val="20"/>
+                <w:szCs w:val="20"/>
+              </w:rPr>
+              <w:t>[</w:t>
+            </w:r>
+            <w:proofErr w:type="spellStart"/>
+            <w:r>
+              <w:rPr>
+                <w:rFonts w:asciiTheme="minorHAnsi" w:hAnsiTheme="minorHAnsi" w:cstheme="minorHAnsi"/>
+                <w:sz w:val="20"/>
+                <w:szCs w:val="20"/>
+              </w:rPr>
+              <w:t>i</w:t>
+            </w:r>
+            <w:proofErr w:type="spellEnd"/>
+            <w:r>
+              <w:rPr>
+                <w:rFonts w:asciiTheme="minorHAnsi" w:hAnsiTheme="minorHAnsi" w:cstheme="minorHAnsi"/>
+                <w:sz w:val="20"/>
+                <w:szCs w:val="20"/>
+              </w:rPr>
+              <w:t>].</w:t>
+            </w:r>
+            <w:proofErr w:type="spellStart"/>
+            <w:r>
+              <w:rPr>
+                <w:rFonts w:asciiTheme="minorHAnsi" w:hAnsiTheme="minorHAnsi" w:cstheme="minorHAnsi"/>
+                <w:sz w:val="20"/>
+                <w:szCs w:val="20"/>
+              </w:rPr>
+              <w:t>next_pecp</w:t>
+            </w:r>
+            <w:r>
+              <w:rPr>
+                <w:rFonts w:asciiTheme="minorHAnsi" w:hAnsiTheme="minorHAnsi" w:cstheme="minorHAnsi"/>
+                <w:sz w:val="20"/>
+                <w:szCs w:val="20"/>
+              </w:rPr>
+              <w:t>_date</w:t>
+            </w:r>
+            <w:r>
+              <w:rPr>
+                <w:rFonts w:asciiTheme="minorHAnsi" w:hAnsiTheme="minorHAnsi" w:cstheme="minorHAnsi"/>
+                <w:sz w:val="20"/>
+                <w:szCs w:val="20"/>
+              </w:rPr>
+              <w:t>:formatD</w:t>
+            </w:r>
+            <w:proofErr w:type="spellEnd"/>
+            <w:r>
+              <w:rPr>
+                <w:rFonts w:asciiTheme="minorHAnsi" w:hAnsiTheme="minorHAnsi" w:cstheme="minorHAnsi"/>
+                <w:sz w:val="20"/>
+                <w:szCs w:val="20"/>
+              </w:rPr>
+              <w:t xml:space="preserve">('LL') </w:t>
             </w:r>
             <w:r>
               <w:rPr>
@@ -1194,8 +2457,50 @@
                 <w:szCs w:val="18"/>
                 <w:lang w:val="en"/>
               </w:rPr>
-              <w:t>{$item_val[i].</w:t>
-            </w:r>
+              <w:t>{$</w:t>
+            </w:r>
+            <w:proofErr w:type="spellStart"/>
+            <w:r>
+              <w:rPr>
+                <w:rFonts w:asciiTheme="minorHAnsi" w:hAnsiTheme="minorHAnsi" w:cstheme="minorHAnsi"/>
+                <w:sz w:val="18"/>
+                <w:szCs w:val="18"/>
+                <w:lang w:val="en"/>
+              </w:rPr>
+              <w:t>item_val</w:t>
+            </w:r>
+            <w:proofErr w:type="spellEnd"/>
+            <w:r>
+              <w:rPr>
+                <w:rFonts w:asciiTheme="minorHAnsi" w:hAnsiTheme="minorHAnsi" w:cstheme="minorHAnsi"/>
+                <w:sz w:val="18"/>
+                <w:szCs w:val="18"/>
+                <w:lang w:val="en"/>
+              </w:rPr>
+              <w:t>[</w:t>
+            </w:r>
+            <w:proofErr w:type="spellStart"/>
+            <w:r>
+              <w:rPr>
+                <w:rFonts w:asciiTheme="minorHAnsi" w:hAnsiTheme="minorHAnsi" w:cstheme="minorHAnsi"/>
+                <w:sz w:val="18"/>
+                <w:szCs w:val="18"/>
+                <w:lang w:val="en"/>
+              </w:rPr>
+              <w:t>i</w:t>
+            </w:r>
+            <w:proofErr w:type="spellEnd"/>
+            <w:proofErr w:type="gramStart"/>
+            <w:r>
+              <w:rPr>
+                <w:rFonts w:asciiTheme="minorHAnsi" w:hAnsiTheme="minorHAnsi" w:cstheme="minorHAnsi"/>
+                <w:sz w:val="18"/>
+                <w:szCs w:val="18"/>
+                <w:lang w:val="en"/>
+              </w:rPr>
+              <w:t>].</w:t>
+            </w:r>
+            <w:proofErr w:type="spellStart"/>
             <w:r>
               <w:rPr>
                 <w:rFonts w:asciiTheme="minorHAnsi" w:hAnsiTheme="minorHAnsi" w:cstheme="minorHAnsi"/>
@@ -1205,6 +2510,7 @@
               </w:rPr>
               <w:t>next</w:t>
             </w:r>
+            <w:proofErr w:type="gramEnd"/>
             <w:r>
               <w:rPr>
                 <w:rFonts w:asciiTheme="minorHAnsi" w:hAnsiTheme="minorHAnsi" w:cstheme="minorHAnsi"/>
@@ -1230,7 +2536,26 @@
                 <w:szCs w:val="18"/>
                 <w:lang w:val="en"/>
               </w:rPr>
-              <w:t>:showEnd}</w:t>
+              <w:t>_date</w:t>
+            </w:r>
+            <w:r>
+              <w:rPr>
+                <w:rFonts w:asciiTheme="minorHAnsi" w:hAnsiTheme="minorHAnsi" w:cstheme="minorHAnsi"/>
+                <w:sz w:val="18"/>
+                <w:szCs w:val="18"/>
+                <w:lang w:val="en"/>
+              </w:rPr>
+              <w:t>:showEnd</w:t>
+            </w:r>
+            <w:proofErr w:type="spellEnd"/>
+            <w:r>
+              <w:rPr>
+                <w:rFonts w:asciiTheme="minorHAnsi" w:hAnsiTheme="minorHAnsi" w:cstheme="minorHAnsi"/>
+                <w:sz w:val="18"/>
+                <w:szCs w:val="18"/>
+                <w:lang w:val="en"/>
+              </w:rPr>
+              <w:t>}</w:t>
             </w:r>
           </w:p>
           <w:p>
@@ -1275,7 +2600,64 @@
                 <w:sz w:val="20"/>
                 <w:szCs w:val="20"/>
               </w:rPr>
-              <w:t xml:space="preserve">{$item_val[i].additional_info} </w:t>
+              <w:t>{$</w:t>
+            </w:r>
+            <w:proofErr w:type="spellStart"/>
+            <w:r>
+              <w:rPr>
+                <w:sz w:val="20"/>
+                <w:szCs w:val="20"/>
+              </w:rPr>
+              <w:t>item_val</w:t>
+            </w:r>
+            <w:proofErr w:type="spellEnd"/>
+            <w:r>
+              <w:rPr>
+                <w:sz w:val="20"/>
+                <w:szCs w:val="20"/>
+              </w:rPr>
+              <w:t>[</w:t>
+            </w:r>
+            <w:proofErr w:type="spellStart"/>
+            <w:r>
+              <w:rPr>
+                <w:sz w:val="20"/>
+                <w:szCs w:val="20"/>
+              </w:rPr>
+              <w:t>i</w:t>
+            </w:r>
+            <w:proofErr w:type="spellEnd"/>
+            <w:proofErr w:type="gramStart"/>
+            <w:r>
+              <w:rPr>
+                <w:sz w:val="20"/>
+                <w:szCs w:val="20"/>
+              </w:rPr>
+              <w:t>].</w:t>
+            </w:r>
+            <w:proofErr w:type="spellStart"/>
+            <w:r>
+              <w:rPr>
+                <w:sz w:val="20"/>
+                <w:szCs w:val="20"/>
+              </w:rPr>
+              <w:t>additional</w:t>
+            </w:r>
+            <w:proofErr w:type="gramEnd"/>
+            <w:r>
+              <w:rPr>
+                <w:sz w:val="20"/>
+                <w:szCs w:val="20"/>
+              </w:rPr>
+              <w:t>_info</w:t>
+            </w:r>
+            <w:proofErr w:type="spellEnd"/>
+            <w:r>
+              <w:rPr>
+                <w:sz w:val="20"/>
+                <w:szCs w:val="20"/>
+              </w:rPr>
+              <w:t xml:space="preserve">} </w:t>
             </w:r>
           </w:p>
           <w:p>
@@ -1332,8 +2714,9 @@
                 <w:sz w:val="20"/>
                 <w:szCs w:val="20"/>
               </w:rPr>
-              <w:t>{$item_val[i+1].date_updated</w:t>
-            </w:r>
+              <w:t>{$</w:t>
+            </w:r>
+            <w:proofErr w:type="spellStart"/>
             <w:r>
               <w:rPr>
                 <w:rFonts w:asciiTheme="minorHAnsi" w:hAnsiTheme="minorHAnsi" w:cstheme="minorHAnsi"/>
@@ -1342,7 +2725,72 @@
                 <w:sz w:val="20"/>
                 <w:szCs w:val="20"/>
               </w:rPr>
-              <w:t xml:space="preserve">:formatD('LL') </w:t>
+              <w:t>item_val</w:t>
+            </w:r>
+            <w:proofErr w:type="spellEnd"/>
+            <w:r>
+              <w:rPr>
+                <w:rFonts w:asciiTheme="minorHAnsi" w:hAnsiTheme="minorHAnsi" w:cstheme="minorHAnsi"/>
+                <w:b/>
+                <w:color w:val="FF0000"/>
+                <w:sz w:val="20"/>
+                <w:szCs w:val="20"/>
+              </w:rPr>
+              <w:t>[i+1</w:t>
+            </w:r>
+            <w:proofErr w:type="gramStart"/>
+            <w:r>
+              <w:rPr>
+                <w:rFonts w:asciiTheme="minorHAnsi" w:hAnsiTheme="minorHAnsi" w:cstheme="minorHAnsi"/>
+                <w:b/>
+                <w:color w:val="FF0000"/>
+                <w:sz w:val="20"/>
+                <w:szCs w:val="20"/>
+              </w:rPr>
+              <w:t>].</w:t>
+            </w:r>
+            <w:proofErr w:type="spellStart"/>
+            <w:r>
+              <w:rPr>
+                <w:rFonts w:asciiTheme="minorHAnsi" w:hAnsiTheme="minorHAnsi" w:cstheme="minorHAnsi"/>
+                <w:b/>
+                <w:color w:val="FF0000"/>
+                <w:sz w:val="20"/>
+                <w:szCs w:val="20"/>
+              </w:rPr>
+              <w:t>date</w:t>
+            </w:r>
+            <w:proofErr w:type="gramEnd"/>
+            <w:r>
+              <w:rPr>
+                <w:rFonts w:asciiTheme="minorHAnsi" w:hAnsiTheme="minorHAnsi" w:cstheme="minorHAnsi"/>
+                <w:b/>
+                <w:color w:val="FF0000"/>
+                <w:sz w:val="20"/>
+                <w:szCs w:val="20"/>
+              </w:rPr>
+              <w:t>_updated</w:t>
+            </w:r>
+            <w:r>
+              <w:rPr>
+                <w:rFonts w:asciiTheme="minorHAnsi" w:hAnsiTheme="minorHAnsi" w:cstheme="minorHAnsi"/>
+                <w:b/>
+                <w:color w:val="FF0000"/>
+                <w:sz w:val="20"/>
+                <w:szCs w:val="20"/>
+              </w:rPr>
+              <w:t>:formatD</w:t>
+            </w:r>
+            <w:proofErr w:type="spellEnd"/>
+            <w:r>
+              <w:rPr>
+                <w:rFonts w:asciiTheme="minorHAnsi" w:hAnsiTheme="minorHAnsi" w:cstheme="minorHAnsi"/>
+                <w:b/>
+                <w:color w:val="FF0000"/>
+                <w:sz w:val="20"/>
+                <w:szCs w:val="20"/>
+              </w:rPr>
+              <w:t xml:space="preserve">('LL') </w:t>
             </w:r>
             <w:r>
               <w:rPr>
@@ -1384,44 +2832,76 @@
                 <w:sz w:val="20"/>
                 <w:szCs w:val="20"/>
               </w:rPr>
-              <w:t>{$item_val[i</w:t>
-            </w:r>
-            <w:r>
-              <w:rPr>
-                <w:rFonts w:asciiTheme="minorHAnsi" w:hAnsiTheme="minorHAnsi" w:cstheme="minorHAnsi"/>
-                <w:b/>
-                <w:sz w:val="20"/>
-                <w:szCs w:val="20"/>
-              </w:rPr>
-              <w:t>+1</w:t>
-            </w:r>
-            <w:r>
-              <w:rPr>
-                <w:rFonts w:asciiTheme="minorHAnsi" w:hAnsiTheme="minorHAnsi" w:cstheme="minorHAnsi"/>
-                <w:b/>
-                <w:sz w:val="20"/>
-                <w:szCs w:val="20"/>
-              </w:rPr>
-              <w:t>].project_name:</w:t>
-            </w:r>
-            <w:r>
-              <w:rPr>
-                <w:rFonts w:asciiTheme="minorHAnsi" w:hAnsiTheme="minorHAnsi" w:cstheme="minorHAnsi"/>
-                <w:b/>
-                <w:sz w:val="20"/>
-                <w:szCs w:val="20"/>
-              </w:rPr>
-              <w:t>count</w:t>
-            </w:r>
-            <w:r>
-              <w:rPr>
-                <w:rFonts w:asciiTheme="minorHAnsi" w:hAnsiTheme="minorHAnsi" w:cstheme="minorHAnsi"/>
-                <w:b/>
-                <w:sz w:val="20"/>
-                <w:szCs w:val="20"/>
-              </w:rPr>
-              <w:t>()</w:t>
-            </w:r>
+              <w:t>{$</w:t>
+            </w:r>
+            <w:proofErr w:type="spellStart"/>
+            <w:r>
+              <w:rPr>
+                <w:rFonts w:asciiTheme="minorHAnsi" w:hAnsiTheme="minorHAnsi" w:cstheme="minorHAnsi"/>
+                <w:b/>
+                <w:sz w:val="20"/>
+                <w:szCs w:val="20"/>
+              </w:rPr>
+              <w:t>item_val</w:t>
+            </w:r>
+            <w:proofErr w:type="spellEnd"/>
+            <w:r>
+              <w:rPr>
+                <w:rFonts w:asciiTheme="minorHAnsi" w:hAnsiTheme="minorHAnsi" w:cstheme="minorHAnsi"/>
+                <w:b/>
+                <w:sz w:val="20"/>
+                <w:szCs w:val="20"/>
+              </w:rPr>
+              <w:t>[i+</w:t>
+            </w:r>
+            <w:r>
+              <w:rPr>
+                <w:rFonts w:asciiTheme="minorHAnsi" w:hAnsiTheme="minorHAnsi" w:cstheme="minorHAnsi"/>
+                <w:b/>
+                <w:sz w:val="20"/>
+                <w:szCs w:val="20"/>
+              </w:rPr>
+              <w:lastRenderedPageBreak/>
+              <w:t>1</w:t>
+            </w:r>
+            <w:r>
+              <w:rPr>
+                <w:rFonts w:asciiTheme="minorHAnsi" w:hAnsiTheme="minorHAnsi" w:cstheme="minorHAnsi"/>
+                <w:b/>
+                <w:sz w:val="20"/>
+                <w:szCs w:val="20"/>
+              </w:rPr>
+              <w:t>]</w:t>
+            </w:r>
+            <w:r>
+              <w:rPr>
+                <w:rFonts w:asciiTheme="minorHAnsi" w:hAnsiTheme="minorHAnsi" w:cstheme="minorHAnsi"/>
+                <w:b/>
+                <w:sz w:val="20"/>
+                <w:szCs w:val="20"/>
+              </w:rPr>
+              <w:t>.</w:t>
+            </w:r>
+            <w:proofErr w:type="spellStart"/>
+            <w:r>
+              <w:rPr>
+                <w:rFonts w:asciiTheme="minorHAnsi" w:hAnsiTheme="minorHAnsi" w:cstheme="minorHAnsi"/>
+                <w:b/>
+                <w:sz w:val="20"/>
+                <w:szCs w:val="20"/>
+              </w:rPr>
+              <w:t>sl_n</w:t>
+            </w:r>
+            <w:r>
+              <w:rPr>
+                <w:rFonts w:asciiTheme="minorHAnsi" w:hAnsiTheme="minorHAnsi" w:cstheme="minorHAnsi"/>
+                <w:b/>
+                <w:sz w:val="20"/>
+                <w:szCs w:val="20"/>
+              </w:rPr>
+              <w:t>o</w:t>
+            </w:r>
+            <w:proofErr w:type="spellEnd"/>
             <w:r>
               <w:rPr>
                 <w:rFonts w:asciiTheme="minorHAnsi" w:hAnsiTheme="minorHAnsi" w:cstheme="minorHAnsi"/>
@@ -1462,11 +2942,10 @@
                 <w:sz w:val="24"/>
                 <w:szCs w:val="24"/>
               </w:rPr>
-              <w:t>{$item_val[i+1].</w:t>
-            </w:r>
-            <w:r>
-              <w:t>p</w:t>
-            </w:r>
+              <w:lastRenderedPageBreak/>
+              <w:t>{$</w:t>
+            </w:r>
+            <w:proofErr w:type="spellStart"/>
             <w:r>
               <w:rPr>
                 <w:rFonts w:asciiTheme="minorHAnsi" w:hAnsiTheme="minorHAnsi" w:cstheme="minorHAnsi"/>
@@ -1475,8 +2954,56 @@
                 <w:sz w:val="24"/>
                 <w:szCs w:val="24"/>
               </w:rPr>
-              <w:t>roject_name</w:t>
-            </w:r>
+              <w:t>item_val</w:t>
+            </w:r>
+            <w:proofErr w:type="spellEnd"/>
+            <w:r>
+              <w:rPr>
+                <w:rFonts w:asciiTheme="minorHAnsi" w:hAnsiTheme="minorHAnsi" w:cstheme="minorHAnsi"/>
+                <w:b/>
+                <w:bCs/>
+                <w:sz w:val="24"/>
+                <w:szCs w:val="24"/>
+              </w:rPr>
+              <w:t>[i+1</w:t>
+            </w:r>
+            <w:proofErr w:type="gramStart"/>
+            <w:r>
+              <w:rPr>
+                <w:rFonts w:asciiTheme="minorHAnsi" w:hAnsiTheme="minorHAnsi" w:cstheme="minorHAnsi"/>
+                <w:b/>
+                <w:bCs/>
+                <w:sz w:val="24"/>
+                <w:szCs w:val="24"/>
+              </w:rPr>
+              <w:t>].</w:t>
+            </w:r>
+            <w:proofErr w:type="spellStart"/>
+            <w:r>
+              <w:t>p</w:t>
+            </w:r>
+            <w:r>
+              <w:rPr>
+                <w:rFonts w:asciiTheme="minorHAnsi" w:hAnsiTheme="minorHAnsi" w:cstheme="minorHAnsi"/>
+                <w:b/>
+                <w:bCs/>
+                <w:sz w:val="24"/>
+                <w:szCs w:val="24"/>
+              </w:rPr>
+              <w:t>roject</w:t>
+            </w:r>
+            <w:proofErr w:type="gramEnd"/>
+            <w:r>
+              <w:rPr>
+                <w:rFonts w:asciiTheme="minorHAnsi" w:hAnsiTheme="minorHAnsi" w:cstheme="minorHAnsi"/>
+                <w:b/>
+                <w:bCs/>
+                <w:sz w:val="24"/>
+                <w:szCs w:val="24"/>
+              </w:rPr>
+              <w:t>_name</w:t>
+            </w:r>
+            <w:proofErr w:type="spellEnd"/>
             <w:r>
               <w:rPr>
                 <w:rFonts w:asciiTheme="minorHAnsi" w:hAnsiTheme="minorHAnsi" w:cstheme="minorHAnsi"/>
@@ -1526,7 +3053,37 @@
                 <w:szCs w:val="18"/>
                 <w:lang w:val="en"/>
               </w:rPr>
-              <w:t>{$item_val[i+1].p</w:t>
+              <w:t>{$</w:t>
+            </w:r>
+            <w:proofErr w:type="spellStart"/>
+            <w:r>
+              <w:rPr>
+                <w:rFonts w:asciiTheme="minorHAnsi" w:hAnsiTheme="minorHAnsi" w:cstheme="minorHAnsi"/>
+                <w:sz w:val="18"/>
+                <w:szCs w:val="18"/>
+                <w:lang w:val="en"/>
+              </w:rPr>
+              <w:t>item_val</w:t>
+            </w:r>
+            <w:proofErr w:type="spellEnd"/>
+            <w:r>
+              <w:rPr>
+                <w:rFonts w:asciiTheme="minorHAnsi" w:hAnsiTheme="minorHAnsi" w:cstheme="minorHAnsi"/>
+                <w:sz w:val="18"/>
+                <w:szCs w:val="18"/>
+                <w:lang w:val="en"/>
+              </w:rPr>
+              <w:t>[i+1</w:t>
+            </w:r>
+            <w:proofErr w:type="gramStart"/>
+            <w:r>
+              <w:rPr>
+                <w:rFonts w:asciiTheme="minorHAnsi" w:hAnsiTheme="minorHAnsi" w:cstheme="minorHAnsi"/>
+                <w:sz w:val="18"/>
+                <w:szCs w:val="18"/>
+                <w:lang w:val="en"/>
+              </w:rPr>
+              <w:t>].p</w:t>
             </w:r>
             <w:r>
               <w:rPr>
@@ -1537,6 +3094,7 @@
               </w:rPr>
               <w:t>roponent</w:t>
             </w:r>
+            <w:proofErr w:type="gramEnd"/>
             <w:r>
               <w:rPr>
                 <w:rFonts w:asciiTheme="minorHAnsi" w:hAnsiTheme="minorHAnsi" w:cstheme="minorHAnsi"/>
@@ -1604,7 +3162,37 @@
                 <w:szCs w:val="18"/>
                 <w:lang w:val="en"/>
               </w:rPr>
-              <w:t>{$item_val[i+1].r</w:t>
+              <w:t>{$</w:t>
+            </w:r>
+            <w:proofErr w:type="spellStart"/>
+            <w:r>
+              <w:rPr>
+                <w:rFonts w:asciiTheme="minorHAnsi" w:hAnsiTheme="minorHAnsi" w:cstheme="minorHAnsi"/>
+                <w:sz w:val="18"/>
+                <w:szCs w:val="18"/>
+                <w:lang w:val="en"/>
+              </w:rPr>
+              <w:t>item_val</w:t>
+            </w:r>
+            <w:proofErr w:type="spellEnd"/>
+            <w:r>
+              <w:rPr>
+                <w:rFonts w:asciiTheme="minorHAnsi" w:hAnsiTheme="minorHAnsi" w:cstheme="minorHAnsi"/>
+                <w:sz w:val="18"/>
+                <w:szCs w:val="18"/>
+                <w:lang w:val="en"/>
+              </w:rPr>
+              <w:t>[i+1</w:t>
+            </w:r>
+            <w:proofErr w:type="gramStart"/>
+            <w:r>
+              <w:rPr>
+                <w:rFonts w:asciiTheme="minorHAnsi" w:hAnsiTheme="minorHAnsi" w:cstheme="minorHAnsi"/>
+                <w:sz w:val="18"/>
+                <w:szCs w:val="18"/>
+                <w:lang w:val="en"/>
+              </w:rPr>
+              <w:t>].r</w:t>
             </w:r>
             <w:r>
               <w:rPr>
@@ -1615,6 +3203,7 @@
               </w:rPr>
               <w:t>egion</w:t>
             </w:r>
+            <w:proofErr w:type="gramEnd"/>
             <w:r>
               <w:rPr>
                 <w:rFonts w:asciiTheme="minorHAnsi" w:hAnsiTheme="minorHAnsi" w:cstheme="minorHAnsi"/>
@@ -1652,7 +3241,47 @@
                 <w:szCs w:val="18"/>
                 <w:lang w:val="en"/>
               </w:rPr>
-              <w:t>{$item_val[i+1].location}</w:t>
+              <w:t>{$</w:t>
+            </w:r>
+            <w:proofErr w:type="spellStart"/>
+            <w:r>
+              <w:rPr>
+                <w:rFonts w:asciiTheme="minorHAnsi" w:hAnsiTheme="minorHAnsi" w:cstheme="minorHAnsi"/>
+                <w:sz w:val="18"/>
+                <w:szCs w:val="18"/>
+                <w:lang w:val="en"/>
+              </w:rPr>
+              <w:t>item_val</w:t>
+            </w:r>
+            <w:proofErr w:type="spellEnd"/>
+            <w:r>
+              <w:rPr>
+                <w:rFonts w:asciiTheme="minorHAnsi" w:hAnsiTheme="minorHAnsi" w:cstheme="minorHAnsi"/>
+                <w:sz w:val="18"/>
+                <w:szCs w:val="18"/>
+                <w:lang w:val="en"/>
+              </w:rPr>
+              <w:t>[i+1</w:t>
+            </w:r>
+            <w:proofErr w:type="gramStart"/>
+            <w:r>
+              <w:rPr>
+                <w:rFonts w:asciiTheme="minorHAnsi" w:hAnsiTheme="minorHAnsi" w:cstheme="minorHAnsi"/>
+                <w:sz w:val="18"/>
+                <w:szCs w:val="18"/>
+                <w:lang w:val="en"/>
+              </w:rPr>
+              <w:t>].location</w:t>
+            </w:r>
+            <w:proofErr w:type="gramEnd"/>
+            <w:r>
+              <w:rPr>
+                <w:rFonts w:asciiTheme="minorHAnsi" w:hAnsiTheme="minorHAnsi" w:cstheme="minorHAnsi"/>
+                <w:sz w:val="18"/>
+                <w:szCs w:val="18"/>
+                <w:lang w:val="en"/>
+              </w:rPr>
+              <w:t>}</w:t>
             </w:r>
             <w:r>
               <w:rPr>
@@ -1703,11 +3332,100 @@
                 <w:szCs w:val="18"/>
                 <w:lang w:val="en"/>
               </w:rPr>
-              <w:t>{$item_val[i+1].ea_act}{$item_val[i+1]</w:t>
+              <w:t>{$</w:t>
+            </w:r>
+            <w:proofErr w:type="spellStart"/>
+            <w:r>
+              <w:rPr>
+                <w:rFonts w:asciiTheme="minorHAnsi" w:hAnsiTheme="minorHAnsi" w:cstheme="minorHAnsi"/>
+                <w:bCs/>
+                <w:sz w:val="18"/>
+                <w:szCs w:val="18"/>
+                <w:lang w:val="en"/>
+              </w:rPr>
+              <w:t>item_val</w:t>
+            </w:r>
+            <w:proofErr w:type="spellEnd"/>
+            <w:r>
+              <w:rPr>
+                <w:rFonts w:asciiTheme="minorHAnsi" w:hAnsiTheme="minorHAnsi" w:cstheme="minorHAnsi"/>
+                <w:bCs/>
+                <w:sz w:val="18"/>
+                <w:szCs w:val="18"/>
+                <w:lang w:val="en"/>
+              </w:rPr>
+              <w:t>[i+1</w:t>
+            </w:r>
+            <w:proofErr w:type="gramStart"/>
+            <w:r>
+              <w:rPr>
+                <w:rFonts w:asciiTheme="minorHAnsi" w:hAnsiTheme="minorHAnsi" w:cstheme="minorHAnsi"/>
+                <w:bCs/>
+                <w:sz w:val="18"/>
+                <w:szCs w:val="18"/>
+                <w:lang w:val="en"/>
+              </w:rPr>
+              <w:t>].</w:t>
+            </w:r>
+            <w:proofErr w:type="spellStart"/>
+            <w:r>
+              <w:rPr>
+                <w:rFonts w:asciiTheme="minorHAnsi" w:hAnsiTheme="minorHAnsi" w:cstheme="minorHAnsi"/>
+                <w:bCs/>
+                <w:sz w:val="18"/>
+                <w:szCs w:val="18"/>
+                <w:lang w:val="en"/>
+              </w:rPr>
+              <w:t>ea</w:t>
+            </w:r>
+            <w:proofErr w:type="gramEnd"/>
+            <w:r>
+              <w:rPr>
+                <w:rFonts w:asciiTheme="minorHAnsi" w:hAnsiTheme="minorHAnsi" w:cstheme="minorHAnsi"/>
+                <w:bCs/>
+                <w:sz w:val="18"/>
+                <w:szCs w:val="18"/>
+                <w:lang w:val="en"/>
+              </w:rPr>
+              <w:t>_act</w:t>
+            </w:r>
+            <w:proofErr w:type="spellEnd"/>
+            <w:r>
+              <w:rPr>
+                <w:rFonts w:asciiTheme="minorHAnsi" w:hAnsiTheme="minorHAnsi" w:cstheme="minorHAnsi"/>
+                <w:bCs/>
+                <w:sz w:val="18"/>
+                <w:szCs w:val="18"/>
+                <w:lang w:val="en"/>
+              </w:rPr>
+              <w:t>}{$</w:t>
+            </w:r>
+            <w:proofErr w:type="spellStart"/>
+            <w:r>
+              <w:rPr>
+                <w:rFonts w:asciiTheme="minorHAnsi" w:hAnsiTheme="minorHAnsi" w:cstheme="minorHAnsi"/>
+                <w:bCs/>
+                <w:sz w:val="18"/>
+                <w:szCs w:val="18"/>
+                <w:lang w:val="en"/>
+              </w:rPr>
+              <w:t>item_val</w:t>
+            </w:r>
+            <w:proofErr w:type="spellEnd"/>
+            <w:r>
+              <w:rPr>
+                <w:rFonts w:asciiTheme="minorHAnsi" w:hAnsiTheme="minorHAnsi" w:cstheme="minorHAnsi"/>
+                <w:bCs/>
+                <w:sz w:val="18"/>
+                <w:szCs w:val="18"/>
+                <w:lang w:val="en"/>
+              </w:rPr>
+              <w:t>[i+1]</w:t>
             </w:r>
             <w:r>
               <w:t xml:space="preserve"> .</w:t>
             </w:r>
+            <w:proofErr w:type="spellStart"/>
             <w:r>
               <w:rPr>
                 <w:rFonts w:asciiTheme="minorHAnsi" w:hAnsiTheme="minorHAnsi" w:cstheme="minorHAnsi"/>
@@ -1726,7 +3444,40 @@
                 <w:szCs w:val="18"/>
                 <w:lang w:val="en"/>
               </w:rPr>
-              <w:t>:ifNE(null):showBegin}</w:t>
+              <w:t>:ifNE</w:t>
+            </w:r>
+            <w:proofErr w:type="spellEnd"/>
+            <w:r>
+              <w:rPr>
+                <w:rFonts w:asciiTheme="minorHAnsi" w:hAnsiTheme="minorHAnsi" w:cstheme="minorHAnsi"/>
+                <w:bCs/>
+                <w:sz w:val="18"/>
+                <w:szCs w:val="18"/>
+                <w:lang w:val="en"/>
+              </w:rPr>
+              <w:t>(null):</w:t>
+            </w:r>
+            <w:proofErr w:type="spellStart"/>
+            <w:r>
+              <w:rPr>
+                <w:rFonts w:asciiTheme="minorHAnsi" w:hAnsiTheme="minorHAnsi" w:cstheme="minorHAnsi"/>
+                <w:bCs/>
+                <w:sz w:val="18"/>
+                <w:szCs w:val="18"/>
+                <w:lang w:val="en"/>
+              </w:rPr>
+              <w:t>showBegin</w:t>
+            </w:r>
+            <w:proofErr w:type="spellEnd"/>
+            <w:r>
+              <w:rPr>
+                <w:rFonts w:asciiTheme="minorHAnsi" w:hAnsiTheme="minorHAnsi" w:cstheme="minorHAnsi"/>
+                <w:bCs/>
+                <w:sz w:val="18"/>
+                <w:szCs w:val="18"/>
+                <w:lang w:val="en"/>
+              </w:rPr>
+              <w:t>}</w:t>
             </w:r>
             <w:r>
               <w:rPr>
@@ -1775,7 +3526,47 @@
                 <w:szCs w:val="18"/>
                 <w:lang w:val="en"/>
               </w:rPr>
-              <w:t>{$item_val[i+1].substitution_act}</w:t>
+              <w:t>{$</w:t>
+            </w:r>
+            <w:proofErr w:type="spellStart"/>
+            <w:r>
+              <w:rPr>
+                <w:rFonts w:asciiTheme="minorHAnsi" w:hAnsiTheme="minorHAnsi" w:cstheme="minorHAnsi"/>
+                <w:sz w:val="18"/>
+                <w:szCs w:val="18"/>
+                <w:lang w:val="en"/>
+              </w:rPr>
+              <w:t>item_val</w:t>
+            </w:r>
+            <w:proofErr w:type="spellEnd"/>
+            <w:r>
+              <w:rPr>
+                <w:rFonts w:asciiTheme="minorHAnsi" w:hAnsiTheme="minorHAnsi" w:cstheme="minorHAnsi"/>
+                <w:sz w:val="18"/>
+                <w:szCs w:val="18"/>
+                <w:lang w:val="en"/>
+              </w:rPr>
+              <w:t>[i+1].</w:t>
+            </w:r>
+            <w:proofErr w:type="spellStart"/>
+            <w:r>
+              <w:rPr>
+                <w:rFonts w:asciiTheme="minorHAnsi" w:hAnsiTheme="minorHAnsi" w:cstheme="minorHAnsi"/>
+                <w:sz w:val="18"/>
+                <w:szCs w:val="18"/>
+                <w:lang w:val="en"/>
+              </w:rPr>
+              <w:t>substitution_act</w:t>
+            </w:r>
+            <w:proofErr w:type="spellEnd"/>
+            <w:r>
+              <w:rPr>
+                <w:rFonts w:asciiTheme="minorHAnsi" w:hAnsiTheme="minorHAnsi" w:cstheme="minorHAnsi"/>
+                <w:sz w:val="18"/>
+                <w:szCs w:val="18"/>
+                <w:lang w:val="en"/>
+              </w:rPr>
+              <w:t>}</w:t>
             </w:r>
             <w:r>
               <w:rPr>
@@ -1804,7 +3595,67 @@
                 <w:szCs w:val="18"/>
                 <w:lang w:val="en"/>
               </w:rPr>
-              <w:t>{$item_val[i+1].substitution_act:showEnd}</w:t>
+              <w:t>{$</w:t>
+            </w:r>
+            <w:proofErr w:type="spellStart"/>
+            <w:r>
+              <w:rPr>
+                <w:rFonts w:asciiTheme="minorHAnsi" w:hAnsiTheme="minorHAnsi" w:cstheme="minorHAnsi"/>
+                <w:sz w:val="18"/>
+                <w:szCs w:val="18"/>
+                <w:lang w:val="en"/>
+              </w:rPr>
+              <w:t>item_val</w:t>
+            </w:r>
+            <w:proofErr w:type="spellEnd"/>
+            <w:r>
+              <w:rPr>
+                <w:rFonts w:asciiTheme="minorHAnsi" w:hAnsiTheme="minorHAnsi" w:cstheme="minorHAnsi"/>
+                <w:sz w:val="18"/>
+                <w:szCs w:val="18"/>
+                <w:lang w:val="en"/>
+              </w:rPr>
+              <w:t>[i+1</w:t>
+            </w:r>
+            <w:proofErr w:type="gramStart"/>
+            <w:r>
+              <w:rPr>
+                <w:rFonts w:asciiTheme="minorHAnsi" w:hAnsiTheme="minorHAnsi" w:cstheme="minorHAnsi"/>
+                <w:sz w:val="18"/>
+                <w:szCs w:val="18"/>
+                <w:lang w:val="en"/>
+              </w:rPr>
+              <w:t>].</w:t>
+            </w:r>
+            <w:proofErr w:type="spellStart"/>
+            <w:r>
+              <w:rPr>
+                <w:rFonts w:asciiTheme="minorHAnsi" w:hAnsiTheme="minorHAnsi" w:cstheme="minorHAnsi"/>
+                <w:sz w:val="18"/>
+                <w:szCs w:val="18"/>
+                <w:lang w:val="en"/>
+              </w:rPr>
+              <w:t>substitution</w:t>
+            </w:r>
+            <w:proofErr w:type="gramEnd"/>
+            <w:r>
+              <w:rPr>
+                <w:rFonts w:asciiTheme="minorHAnsi" w:hAnsiTheme="minorHAnsi" w:cstheme="minorHAnsi"/>
+                <w:sz w:val="18"/>
+                <w:szCs w:val="18"/>
+                <w:lang w:val="en"/>
+              </w:rPr>
+              <w:t>_act:showEnd</w:t>
+            </w:r>
+            <w:proofErr w:type="spellEnd"/>
+            <w:r>
+              <w:rPr>
+                <w:rFonts w:asciiTheme="minorHAnsi" w:hAnsiTheme="minorHAnsi" w:cstheme="minorHAnsi"/>
+                <w:sz w:val="18"/>
+                <w:szCs w:val="18"/>
+                <w:lang w:val="en"/>
+              </w:rPr>
+              <w:t>}</w:t>
             </w:r>
           </w:p>
           <w:p>
@@ -1834,6 +3685,7 @@
                 <w:sz w:val="18"/>
                 <w:szCs w:val="18"/>
               </w:rPr>
+              <w:lastRenderedPageBreak/>
               <w:t xml:space="preserve">Responsible Minister: </w:t>
             </w:r>
             <w:r>
@@ -1842,7 +3694,61 @@
                 <w:sz w:val="18"/>
                 <w:szCs w:val="18"/>
               </w:rPr>
-              <w:t>{$item_val[i+1].ministry_name}</w:t>
+              <w:t>{$</w:t>
+            </w:r>
+            <w:proofErr w:type="spellStart"/>
+            <w:r>
+              <w:rPr>
+                <w:rFonts w:asciiTheme="minorHAnsi" w:hAnsiTheme="minorHAnsi" w:cstheme="minorHAnsi"/>
+                <w:sz w:val="18"/>
+                <w:szCs w:val="18"/>
+              </w:rPr>
+              <w:t>item_val</w:t>
+            </w:r>
+            <w:proofErr w:type="spellEnd"/>
+            <w:r>
+              <w:rPr>
+                <w:rFonts w:asciiTheme="minorHAnsi" w:hAnsiTheme="minorHAnsi" w:cstheme="minorHAnsi"/>
+                <w:sz w:val="18"/>
+                <w:szCs w:val="18"/>
+              </w:rPr>
+              <w:t>[i+1</w:t>
+            </w:r>
+            <w:proofErr w:type="gramStart"/>
+            <w:r>
+              <w:rPr>
+                <w:rFonts w:asciiTheme="minorHAnsi" w:hAnsiTheme="minorHAnsi" w:cstheme="minorHAnsi"/>
+                <w:sz w:val="18"/>
+                <w:szCs w:val="18"/>
+              </w:rPr>
+              <w:t>].</w:t>
+            </w:r>
+            <w:proofErr w:type="spellStart"/>
+            <w:r>
+              <w:rPr>
+                <w:rFonts w:asciiTheme="minorHAnsi" w:hAnsiTheme="minorHAnsi" w:cstheme="minorHAnsi"/>
+                <w:sz w:val="18"/>
+                <w:szCs w:val="18"/>
+              </w:rPr>
+              <w:t>ministry</w:t>
+            </w:r>
+            <w:proofErr w:type="gramEnd"/>
+            <w:r>
+              <w:rPr>
+                <w:rFonts w:asciiTheme="minorHAnsi" w:hAnsiTheme="minorHAnsi" w:cstheme="minorHAnsi"/>
+                <w:sz w:val="18"/>
+                <w:szCs w:val="18"/>
+              </w:rPr>
+              <w:t>_name</w:t>
+            </w:r>
+            <w:proofErr w:type="spellEnd"/>
+            <w:r>
+              <w:rPr>
+                <w:rFonts w:asciiTheme="minorHAnsi" w:hAnsiTheme="minorHAnsi" w:cstheme="minorHAnsi"/>
+                <w:sz w:val="18"/>
+                <w:szCs w:val="18"/>
+              </w:rPr>
+              <w:t>}</w:t>
             </w:r>
           </w:p>
           <w:p>
@@ -1895,8 +3801,9 @@
                 <w:szCs w:val="18"/>
                 <w:lang w:val="en-US"/>
               </w:rPr>
-              <w:t>{$item_val[i</w:t>
-            </w:r>
+              <w:t>{$</w:t>
+            </w:r>
+            <w:proofErr w:type="spellStart"/>
             <w:r>
               <w:rPr>
                 <w:rFonts w:asciiTheme="minorHAnsi" w:hAnsiTheme="minorHAnsi" w:cstheme="minorHAnsi"/>
@@ -1905,6 +3812,27 @@
                 <w:szCs w:val="18"/>
                 <w:lang w:val="en-US"/>
               </w:rPr>
+              <w:t>item_val</w:t>
+            </w:r>
+            <w:proofErr w:type="spellEnd"/>
+            <w:r>
+              <w:rPr>
+                <w:rFonts w:asciiTheme="minorHAnsi" w:hAnsiTheme="minorHAnsi" w:cstheme="minorHAnsi"/>
+                <w:bCs/>
+                <w:sz w:val="18"/>
+                <w:szCs w:val="18"/>
+                <w:lang w:val="en-US"/>
+              </w:rPr>
+              <w:t>[i</w:t>
+            </w:r>
+            <w:r>
+              <w:rPr>
+                <w:rFonts w:asciiTheme="minorHAnsi" w:hAnsiTheme="minorHAnsi" w:cstheme="minorHAnsi"/>
+                <w:bCs/>
+                <w:sz w:val="18"/>
+                <w:szCs w:val="18"/>
+                <w:lang w:val="en-US"/>
+              </w:rPr>
               <w:t>+1</w:t>
             </w:r>
             <w:r>
@@ -1915,7 +3843,51 @@
                 <w:szCs w:val="18"/>
                 <w:lang w:val="en-US"/>
               </w:rPr>
-              <w:t>].milestone_type:ifEQ(4):showBegin}Minister {$item_val[i</w:t>
+              <w:t>].</w:t>
+            </w:r>
+            <w:proofErr w:type="spellStart"/>
+            <w:r>
+              <w:rPr>
+                <w:rFonts w:asciiTheme="minorHAnsi" w:hAnsiTheme="minorHAnsi" w:cstheme="minorHAnsi"/>
+                <w:bCs/>
+                <w:sz w:val="18"/>
+                <w:szCs w:val="18"/>
+                <w:lang w:val="en-US"/>
+              </w:rPr>
+              <w:t>milestone_type:ifEQ</w:t>
+            </w:r>
+            <w:proofErr w:type="spellEnd"/>
+            <w:r>
+              <w:rPr>
+                <w:rFonts w:asciiTheme="minorHAnsi" w:hAnsiTheme="minorHAnsi" w:cstheme="minorHAnsi"/>
+                <w:bCs/>
+                <w:sz w:val="18"/>
+                <w:szCs w:val="18"/>
+                <w:lang w:val="en-US"/>
+              </w:rPr>
+              <w:t>(4):</w:t>
+            </w:r>
+            <w:proofErr w:type="spellStart"/>
+            <w:r>
+              <w:rPr>
+                <w:rFonts w:asciiTheme="minorHAnsi" w:hAnsiTheme="minorHAnsi" w:cstheme="minorHAnsi"/>
+                <w:bCs/>
+                <w:sz w:val="18"/>
+                <w:szCs w:val="18"/>
+                <w:lang w:val="en-US"/>
+              </w:rPr>
+              <w:t>showBegin</w:t>
+            </w:r>
+            <w:proofErr w:type="spellEnd"/>
+            <w:r>
+              <w:rPr>
+                <w:rFonts w:asciiTheme="minorHAnsi" w:hAnsiTheme="minorHAnsi" w:cstheme="minorHAnsi"/>
+                <w:bCs/>
+                <w:sz w:val="18"/>
+                <w:szCs w:val="18"/>
+                <w:lang w:val="en-US"/>
+              </w:rPr>
+              <w:t>}Minister {$item_val[i</w:t>
             </w:r>
             <w:r>
               <w:rPr>
@@ -2045,7 +4017,68 @@
                 <w:szCs w:val="20"/>
                 <w:lang w:val="en"/>
               </w:rPr>
-              <w:t>{$item_val[i+1].project_description}</w:t>
+              <w:lastRenderedPageBreak/>
+              <w:t>{$</w:t>
+            </w:r>
+            <w:proofErr w:type="spellStart"/>
+            <w:r>
+              <w:rPr>
+                <w:rFonts w:asciiTheme="minorHAnsi" w:hAnsiTheme="minorHAnsi" w:cstheme="minorHAnsi"/>
+                <w:sz w:val="20"/>
+                <w:szCs w:val="20"/>
+                <w:lang w:val="en"/>
+              </w:rPr>
+              <w:t>item_val</w:t>
+            </w:r>
+            <w:proofErr w:type="spellEnd"/>
+            <w:r>
+              <w:rPr>
+                <w:rFonts w:asciiTheme="minorHAnsi" w:hAnsiTheme="minorHAnsi" w:cstheme="minorHAnsi"/>
+                <w:sz w:val="20"/>
+                <w:szCs w:val="20"/>
+                <w:lang w:val="en"/>
+              </w:rPr>
+              <w:t>[i+1</w:t>
+            </w:r>
+            <w:proofErr w:type="gramStart"/>
+            <w:r>
+              <w:rPr>
+                <w:rFonts w:asciiTheme="minorHAnsi" w:hAnsiTheme="minorHAnsi" w:cstheme="minorHAnsi"/>
+                <w:sz w:val="20"/>
+                <w:szCs w:val="20"/>
+                <w:lang w:val="en"/>
+              </w:rPr>
+              <w:t>].</w:t>
+            </w:r>
+            <w:proofErr w:type="spellStart"/>
+            <w:r>
+              <w:rPr>
+                <w:rFonts w:asciiTheme="minorHAnsi" w:hAnsiTheme="minorHAnsi" w:cstheme="minorHAnsi"/>
+                <w:sz w:val="20"/>
+                <w:szCs w:val="20"/>
+                <w:lang w:val="en"/>
+              </w:rPr>
+              <w:t>project</w:t>
+            </w:r>
+            <w:proofErr w:type="gramEnd"/>
+            <w:r>
+              <w:rPr>
+                <w:rFonts w:asciiTheme="minorHAnsi" w:hAnsiTheme="minorHAnsi" w:cstheme="minorHAnsi"/>
+                <w:sz w:val="20"/>
+                <w:szCs w:val="20"/>
+                <w:lang w:val="en"/>
+              </w:rPr>
+              <w:t>_description</w:t>
+            </w:r>
+            <w:proofErr w:type="spellEnd"/>
+            <w:r>
+              <w:rPr>
+                <w:rFonts w:asciiTheme="minorHAnsi" w:hAnsiTheme="minorHAnsi" w:cstheme="minorHAnsi"/>
+                <w:sz w:val="20"/>
+                <w:szCs w:val="20"/>
+                <w:lang w:val="en"/>
+              </w:rPr>
+              <w:t>}</w:t>
             </w:r>
             <w:r>
               <w:rPr>
@@ -2085,7 +4118,29 @@
                 <w:sz w:val="20"/>
                 <w:szCs w:val="20"/>
               </w:rPr>
-              <w:t>{$item_val[i+1].milestone_type:ifEQ(4):show(</w:t>
+              <w:t>{$item_val[i+1</w:t>
+            </w:r>
+            <w:proofErr w:type="gramStart"/>
+            <w:r>
+              <w:rPr>
+                <w:rFonts w:asciiTheme="minorHAnsi" w:hAnsiTheme="minorHAnsi" w:cstheme="minorHAnsi"/>
+                <w:b/>
+                <w:bCs/>
+                <w:sz w:val="20"/>
+                <w:szCs w:val="20"/>
+              </w:rPr>
+              <w:t>].milestone</w:t>
+            </w:r>
+            <w:proofErr w:type="gramEnd"/>
+            <w:r>
+              <w:rPr>
+                <w:rFonts w:asciiTheme="minorHAnsi" w:hAnsiTheme="minorHAnsi" w:cstheme="minorHAnsi"/>
+                <w:b/>
+                <w:bCs/>
+                <w:sz w:val="20"/>
+                <w:szCs w:val="20"/>
+              </w:rPr>
+              <w:t>_type:ifEQ(4):show(</w:t>
             </w:r>
             <w:r>
               <w:rPr>
@@ -2115,42 +4170,69 @@
                 <w:sz w:val="20"/>
                 <w:szCs w:val="20"/>
               </w:rPr>
+              <w:t xml:space="preserve">  Date:</w:t>
+            </w:r>
+            <w:r>
+              <w:rPr>
+                <w:rFonts w:asciiTheme="minorHAnsi" w:hAnsiTheme="minorHAnsi" w:cstheme="minorHAnsi"/>
+                <w:sz w:val="20"/>
+                <w:szCs w:val="20"/>
+              </w:rPr>
               <w:t xml:space="preserve"> </w:t>
             </w:r>
             <w:r>
               <w:rPr>
                 <w:rFonts w:asciiTheme="minorHAnsi" w:hAnsiTheme="minorHAnsi" w:cstheme="minorHAnsi"/>
-                <w:b/>
-                <w:bCs/>
-                <w:sz w:val="20"/>
-                <w:szCs w:val="20"/>
-              </w:rPr>
-              <w:t xml:space="preserve"> Date:</w:t>
-            </w:r>
-            <w:r>
-              <w:rPr>
-                <w:rFonts w:asciiTheme="minorHAnsi" w:hAnsiTheme="minorHAnsi" w:cstheme="minorHAnsi"/>
-                <w:sz w:val="20"/>
-                <w:szCs w:val="20"/>
-              </w:rPr>
-              <w:t xml:space="preserve"> </w:t>
-            </w:r>
-            <w:r>
-              <w:rPr>
-                <w:rFonts w:asciiTheme="minorHAnsi" w:hAnsiTheme="minorHAnsi" w:cstheme="minorHAnsi"/>
-                <w:sz w:val="20"/>
-                <w:szCs w:val="20"/>
-              </w:rPr>
-              <w:t>{$item_val[i+1].referral_date</w:t>
-            </w:r>
-            <w:r>
-              <w:rPr>
-                <w:rFonts w:asciiTheme="minorHAnsi" w:hAnsiTheme="minorHAnsi" w:cstheme="minorHAnsi"/>
-                <w:bCs/>
-                <w:sz w:val="20"/>
-                <w:szCs w:val="20"/>
-              </w:rPr>
-              <w:t>:formatD('LL')</w:t>
+                <w:sz w:val="20"/>
+                <w:szCs w:val="20"/>
+              </w:rPr>
+              <w:t>{$</w:t>
+            </w:r>
+            <w:proofErr w:type="spellStart"/>
+            <w:r>
+              <w:rPr>
+                <w:rFonts w:asciiTheme="minorHAnsi" w:hAnsiTheme="minorHAnsi" w:cstheme="minorHAnsi"/>
+                <w:sz w:val="20"/>
+                <w:szCs w:val="20"/>
+              </w:rPr>
+              <w:t>item_val</w:t>
+            </w:r>
+            <w:proofErr w:type="spellEnd"/>
+            <w:r>
+              <w:rPr>
+                <w:rFonts w:asciiTheme="minorHAnsi" w:hAnsiTheme="minorHAnsi" w:cstheme="minorHAnsi"/>
+                <w:sz w:val="20"/>
+                <w:szCs w:val="20"/>
+              </w:rPr>
+              <w:t>[i+1].</w:t>
+            </w:r>
+            <w:proofErr w:type="spellStart"/>
+            <w:r>
+              <w:rPr>
+                <w:rFonts w:asciiTheme="minorHAnsi" w:hAnsiTheme="minorHAnsi" w:cstheme="minorHAnsi"/>
+                <w:sz w:val="20"/>
+                <w:szCs w:val="20"/>
+              </w:rPr>
+              <w:t>referral_date</w:t>
+            </w:r>
+            <w:r>
+              <w:rPr>
+                <w:rFonts w:asciiTheme="minorHAnsi" w:hAnsiTheme="minorHAnsi" w:cstheme="minorHAnsi"/>
+                <w:bCs/>
+                <w:sz w:val="20"/>
+                <w:szCs w:val="20"/>
+              </w:rPr>
+              <w:t>:formatD</w:t>
+            </w:r>
+            <w:proofErr w:type="spellEnd"/>
+            <w:r>
+              <w:rPr>
+                <w:rFonts w:asciiTheme="minorHAnsi" w:hAnsiTheme="minorHAnsi" w:cstheme="minorHAnsi"/>
+                <w:bCs/>
+                <w:sz w:val="20"/>
+                <w:szCs w:val="20"/>
+              </w:rPr>
+              <w:t>('LL')</w:t>
             </w:r>
             <w:r>
               <w:rPr>
@@ -2191,11 +4273,45 @@
                 <w:szCs w:val="18"/>
                 <w:lang w:val="en"/>
               </w:rPr>
-              <w:t>{$item_val[i+1]</w:t>
+              <w:t>{$</w:t>
+            </w:r>
+            <w:proofErr w:type="spellStart"/>
+            <w:r>
+              <w:rPr>
+                <w:rFonts w:asciiTheme="minorHAnsi" w:hAnsiTheme="minorHAnsi" w:cstheme="minorHAnsi"/>
+                <w:bCs/>
+                <w:sz w:val="18"/>
+                <w:szCs w:val="18"/>
+                <w:lang w:val="en"/>
+              </w:rPr>
+              <w:t>item_val</w:t>
+            </w:r>
+            <w:proofErr w:type="spellEnd"/>
+            <w:r>
+              <w:rPr>
+                <w:rFonts w:asciiTheme="minorHAnsi" w:hAnsiTheme="minorHAnsi" w:cstheme="minorHAnsi"/>
+                <w:bCs/>
+                <w:sz w:val="18"/>
+                <w:szCs w:val="18"/>
+                <w:lang w:val="en"/>
+              </w:rPr>
+              <w:t>[i+1</w:t>
+            </w:r>
+            <w:proofErr w:type="gramStart"/>
+            <w:r>
+              <w:rPr>
+                <w:rFonts w:asciiTheme="minorHAnsi" w:hAnsiTheme="minorHAnsi" w:cstheme="minorHAnsi"/>
+                <w:bCs/>
+                <w:sz w:val="18"/>
+                <w:szCs w:val="18"/>
+                <w:lang w:val="en"/>
+              </w:rPr>
+              <w:t>]</w:t>
             </w:r>
             <w:r>
               <w:t xml:space="preserve"> .</w:t>
             </w:r>
+            <w:proofErr w:type="spellStart"/>
             <w:r>
               <w:rPr>
                 <w:rFonts w:asciiTheme="minorHAnsi" w:hAnsiTheme="minorHAnsi" w:cstheme="minorHAnsi"/>
@@ -2206,6 +4322,7 @@
               </w:rPr>
               <w:t>next</w:t>
             </w:r>
+            <w:proofErr w:type="gramEnd"/>
             <w:r>
               <w:rPr>
                 <w:rFonts w:asciiTheme="minorHAnsi" w:hAnsiTheme="minorHAnsi" w:cstheme="minorHAnsi"/>
@@ -2224,7 +4341,40 @@
                 <w:szCs w:val="18"/>
                 <w:lang w:val="en"/>
               </w:rPr>
-              <w:t>pecp:ifNE(null):showBegin}</w:t>
+              <w:t>pecp_date:ifNE</w:t>
+            </w:r>
+            <w:proofErr w:type="spellEnd"/>
+            <w:r>
+              <w:rPr>
+                <w:rFonts w:asciiTheme="minorHAnsi" w:hAnsiTheme="minorHAnsi" w:cstheme="minorHAnsi"/>
+                <w:bCs/>
+                <w:sz w:val="18"/>
+                <w:szCs w:val="18"/>
+                <w:lang w:val="en"/>
+              </w:rPr>
+              <w:t>(null):</w:t>
+            </w:r>
+            <w:proofErr w:type="spellStart"/>
+            <w:r>
+              <w:rPr>
+                <w:rFonts w:asciiTheme="minorHAnsi" w:hAnsiTheme="minorHAnsi" w:cstheme="minorHAnsi"/>
+                <w:bCs/>
+                <w:sz w:val="18"/>
+                <w:szCs w:val="18"/>
+                <w:lang w:val="en"/>
+              </w:rPr>
+              <w:t>showBegin</w:t>
+            </w:r>
+            <w:proofErr w:type="spellEnd"/>
+            <w:r>
+              <w:rPr>
+                <w:rFonts w:asciiTheme="minorHAnsi" w:hAnsiTheme="minorHAnsi" w:cstheme="minorHAnsi"/>
+                <w:bCs/>
+                <w:sz w:val="18"/>
+                <w:szCs w:val="18"/>
+                <w:lang w:val="en"/>
+              </w:rPr>
+              <w:t>}</w:t>
             </w:r>
           </w:p>
           <w:p>
@@ -2252,15 +4402,105 @@
                 <w:sz w:val="20"/>
                 <w:szCs w:val="20"/>
               </w:rPr>
-              <w:t>{$item_val[i+1].next_pecp</w:t>
-            </w:r>
-            <w:r>
-              <w:rPr>
-                <w:rFonts w:asciiTheme="minorHAnsi" w:hAnsiTheme="minorHAnsi" w:cstheme="minorHAnsi"/>
-                <w:sz w:val="20"/>
-                <w:szCs w:val="20"/>
-              </w:rPr>
-              <w:t xml:space="preserve">:formatD('LL') </w:t>
+              <w:t>{$</w:t>
+            </w:r>
+            <w:proofErr w:type="spellStart"/>
+            <w:r>
+              <w:rPr>
+                <w:rFonts w:asciiTheme="minorHAnsi" w:hAnsiTheme="minorHAnsi" w:cstheme="minorHAnsi"/>
+                <w:sz w:val="20"/>
+                <w:szCs w:val="20"/>
+              </w:rPr>
+              <w:t>item_val</w:t>
+            </w:r>
+            <w:proofErr w:type="spellEnd"/>
+            <w:r>
+              <w:rPr>
+                <w:rFonts w:asciiTheme="minorHAnsi" w:hAnsiTheme="minorHAnsi" w:cstheme="minorHAnsi"/>
+                <w:sz w:val="20"/>
+                <w:szCs w:val="20"/>
+              </w:rPr>
+              <w:t>[i+1</w:t>
+            </w:r>
+            <w:proofErr w:type="gramStart"/>
+            <w:r>
+              <w:rPr>
+                <w:rFonts w:asciiTheme="minorHAnsi" w:hAnsiTheme="minorHAnsi" w:cstheme="minorHAnsi"/>
+                <w:sz w:val="20"/>
+                <w:szCs w:val="20"/>
+              </w:rPr>
+              <w:t>].</w:t>
+            </w:r>
+            <w:proofErr w:type="spellStart"/>
+            <w:r>
+              <w:rPr>
+                <w:rFonts w:asciiTheme="minorHAnsi" w:hAnsiTheme="minorHAnsi" w:cstheme="minorHAnsi"/>
+                <w:sz w:val="20"/>
+                <w:szCs w:val="20"/>
+              </w:rPr>
+              <w:t>next</w:t>
+            </w:r>
+            <w:proofErr w:type="gramEnd"/>
+            <w:r>
+              <w:rPr>
+                <w:rFonts w:asciiTheme="minorHAnsi" w:hAnsiTheme="minorHAnsi" w:cstheme="minorHAnsi"/>
+                <w:sz w:val="20"/>
+                <w:szCs w:val="20"/>
+              </w:rPr>
+              <w:t>_pecp_short_description</w:t>
+            </w:r>
+            <w:proofErr w:type="spellEnd"/>
+            <w:r>
+              <w:rPr>
+                <w:rFonts w:asciiTheme="minorHAnsi" w:hAnsiTheme="minorHAnsi" w:cstheme="minorHAnsi"/>
+                <w:sz w:val="20"/>
+                <w:szCs w:val="20"/>
+              </w:rPr>
+              <w:t>} It will begin on {$</w:t>
+            </w:r>
+            <w:proofErr w:type="spellStart"/>
+            <w:r>
+              <w:rPr>
+                <w:rFonts w:asciiTheme="minorHAnsi" w:hAnsiTheme="minorHAnsi" w:cstheme="minorHAnsi"/>
+                <w:sz w:val="20"/>
+                <w:szCs w:val="20"/>
+              </w:rPr>
+              <w:t>item_val</w:t>
+            </w:r>
+            <w:proofErr w:type="spellEnd"/>
+            <w:r>
+              <w:rPr>
+                <w:rFonts w:asciiTheme="minorHAnsi" w:hAnsiTheme="minorHAnsi" w:cstheme="minorHAnsi"/>
+                <w:sz w:val="20"/>
+                <w:szCs w:val="20"/>
+              </w:rPr>
+              <w:t>[i+1].</w:t>
+            </w:r>
+            <w:proofErr w:type="spellStart"/>
+            <w:r>
+              <w:rPr>
+                <w:rFonts w:asciiTheme="minorHAnsi" w:hAnsiTheme="minorHAnsi" w:cstheme="minorHAnsi"/>
+                <w:sz w:val="20"/>
+                <w:szCs w:val="20"/>
+              </w:rPr>
+              <w:t>next_pecp_date</w:t>
+            </w:r>
+            <w:r>
+              <w:rPr>
+                <w:rFonts w:asciiTheme="minorHAnsi" w:hAnsiTheme="minorHAnsi" w:cstheme="minorHAnsi"/>
+                <w:sz w:val="20"/>
+                <w:szCs w:val="20"/>
+              </w:rPr>
+              <w:t>:formatD</w:t>
+            </w:r>
+            <w:proofErr w:type="spellEnd"/>
+            <w:r>
+              <w:rPr>
+                <w:rFonts w:asciiTheme="minorHAnsi" w:hAnsiTheme="minorHAnsi" w:cstheme="minorHAnsi"/>
+                <w:sz w:val="20"/>
+                <w:szCs w:val="20"/>
+              </w:rPr>
+              <w:t xml:space="preserve">('LL') </w:t>
             </w:r>
             <w:r>
               <w:rPr>
@@ -2288,7 +4528,76 @@
                 <w:szCs w:val="18"/>
                 <w:lang w:val="en"/>
               </w:rPr>
-              <w:t>{$item_val[i+1].next_pecp:showEnd}</w:t>
+              <w:t>{$</w:t>
+            </w:r>
+            <w:proofErr w:type="spellStart"/>
+            <w:r>
+              <w:rPr>
+                <w:rFonts w:asciiTheme="minorHAnsi" w:hAnsiTheme="minorHAnsi" w:cstheme="minorHAnsi"/>
+                <w:sz w:val="18"/>
+                <w:szCs w:val="18"/>
+                <w:lang w:val="en"/>
+              </w:rPr>
+              <w:t>item_val</w:t>
+            </w:r>
+            <w:proofErr w:type="spellEnd"/>
+            <w:r>
+              <w:rPr>
+                <w:rFonts w:asciiTheme="minorHAnsi" w:hAnsiTheme="minorHAnsi" w:cstheme="minorHAnsi"/>
+                <w:sz w:val="18"/>
+                <w:szCs w:val="18"/>
+                <w:lang w:val="en"/>
+              </w:rPr>
+              <w:t>[i</w:t>
+            </w:r>
+            <w:r>
+              <w:rPr>
+                <w:rFonts w:asciiTheme="minorHAnsi" w:hAnsiTheme="minorHAnsi" w:cstheme="minorHAnsi"/>
+                <w:sz w:val="18"/>
+                <w:szCs w:val="18"/>
+                <w:lang w:val="en"/>
+              </w:rPr>
+              <w:t>+1</w:t>
+            </w:r>
+            <w:proofErr w:type="gramStart"/>
+            <w:r>
+              <w:rPr>
+                <w:rFonts w:asciiTheme="minorHAnsi" w:hAnsiTheme="minorHAnsi" w:cstheme="minorHAnsi"/>
+                <w:sz w:val="18"/>
+                <w:szCs w:val="18"/>
+                <w:lang w:val="en"/>
+              </w:rPr>
+              <w:t>].</w:t>
+            </w:r>
+            <w:proofErr w:type="spellStart"/>
+            <w:r>
+              <w:rPr>
+                <w:rFonts w:asciiTheme="minorHAnsi" w:hAnsiTheme="minorHAnsi" w:cstheme="minorHAnsi"/>
+                <w:sz w:val="18"/>
+                <w:szCs w:val="18"/>
+                <w:lang w:val="en"/>
+              </w:rPr>
+              <w:t>next</w:t>
+            </w:r>
+            <w:proofErr w:type="gramEnd"/>
+            <w:r>
+              <w:rPr>
+                <w:rFonts w:asciiTheme="minorHAnsi" w:hAnsiTheme="minorHAnsi" w:cstheme="minorHAnsi"/>
+                <w:sz w:val="18"/>
+                <w:szCs w:val="18"/>
+                <w:lang w:val="en"/>
+              </w:rPr>
+              <w:t>_pecp_date:showEnd</w:t>
+            </w:r>
+            <w:proofErr w:type="spellEnd"/>
+            <w:r>
+              <w:rPr>
+                <w:rFonts w:asciiTheme="minorHAnsi" w:hAnsiTheme="minorHAnsi" w:cstheme="minorHAnsi"/>
+                <w:sz w:val="18"/>
+                <w:szCs w:val="18"/>
+                <w:lang w:val="en"/>
+              </w:rPr>
+              <w:t>}</w:t>
             </w:r>
           </w:p>
           <w:p>
@@ -2333,7 +4642,55 @@
                 <w:sz w:val="20"/>
                 <w:szCs w:val="20"/>
               </w:rPr>
-              <w:t xml:space="preserve">{$item_val[i+1].additional_info} </w:t>
+              <w:t>{$</w:t>
+            </w:r>
+            <w:proofErr w:type="spellStart"/>
+            <w:r>
+              <w:rPr>
+                <w:sz w:val="20"/>
+                <w:szCs w:val="20"/>
+              </w:rPr>
+              <w:t>item_val</w:t>
+            </w:r>
+            <w:proofErr w:type="spellEnd"/>
+            <w:r>
+              <w:rPr>
+                <w:sz w:val="20"/>
+                <w:szCs w:val="20"/>
+              </w:rPr>
+              <w:t>[i+1</w:t>
+            </w:r>
+            <w:proofErr w:type="gramStart"/>
+            <w:r>
+              <w:rPr>
+                <w:sz w:val="20"/>
+                <w:szCs w:val="20"/>
+              </w:rPr>
+              <w:t>].</w:t>
+            </w:r>
+            <w:proofErr w:type="spellStart"/>
+            <w:r>
+              <w:rPr>
+                <w:sz w:val="20"/>
+                <w:szCs w:val="20"/>
+              </w:rPr>
+              <w:t>additional</w:t>
+            </w:r>
+            <w:proofErr w:type="gramEnd"/>
+            <w:r>
+              <w:rPr>
+                <w:sz w:val="20"/>
+                <w:szCs w:val="20"/>
+              </w:rPr>
+              <w:t>_info</w:t>
+            </w:r>
+            <w:proofErr w:type="spellEnd"/>
+            <w:r>
+              <w:rPr>
+                <w:sz w:val="20"/>
+                <w:szCs w:val="20"/>
+              </w:rPr>
+              <w:t xml:space="preserve">} </w:t>
             </w:r>
           </w:p>
           <w:p>
@@ -2401,8 +4758,58 @@
           <w:sz w:val="28"/>
           <w:szCs w:val="28"/>
         </w:rPr>
-        <w:lastRenderedPageBreak/>
-        <w:t>{d.report_data[i+1].att}</w:t>
+        <w:t>{</w:t>
+      </w:r>
+      <w:proofErr w:type="spellStart"/>
+      <w:proofErr w:type="gramStart"/>
+      <w:r>
+        <w:rPr>
+          <w:rFonts w:asciiTheme="minorHAnsi" w:hAnsiTheme="minorHAnsi" w:cstheme="minorHAnsi"/>
+          <w:b/>
+          <w:sz w:val="28"/>
+          <w:szCs w:val="28"/>
+        </w:rPr>
+        <w:t>d.report</w:t>
+      </w:r>
+      <w:proofErr w:type="gramEnd"/>
+      <w:r>
+        <w:rPr>
+          <w:rFonts w:asciiTheme="minorHAnsi" w:hAnsiTheme="minorHAnsi" w:cstheme="minorHAnsi"/>
+          <w:b/>
+          <w:sz w:val="28"/>
+          <w:szCs w:val="28"/>
+        </w:rPr>
+        <w:t>_data</w:t>
+      </w:r>
+      <w:proofErr w:type="spellEnd"/>
+      <w:r>
+        <w:rPr>
+          <w:rFonts w:asciiTheme="minorHAnsi" w:hAnsiTheme="minorHAnsi" w:cstheme="minorHAnsi"/>
+          <w:b/>
+          <w:sz w:val="28"/>
+          <w:szCs w:val="28"/>
+        </w:rPr>
+        <w:t>[i+1].</w:t>
+      </w:r>
+      <w:proofErr w:type="spellStart"/>
+      <w:r>
+        <w:rPr>
+          <w:rFonts w:asciiTheme="minorHAnsi" w:hAnsiTheme="minorHAnsi" w:cstheme="minorHAnsi"/>
+          <w:b/>
+          <w:sz w:val="28"/>
+          <w:szCs w:val="28"/>
+        </w:rPr>
+        <w:t>att</w:t>
+      </w:r>
+      <w:proofErr w:type="spellEnd"/>
+      <w:r>
+        <w:rPr>
+          <w:rFonts w:asciiTheme="minorHAnsi" w:hAnsiTheme="minorHAnsi" w:cstheme="minorHAnsi"/>
+          <w:b/>
+          <w:sz w:val="28"/>
+          <w:szCs w:val="28"/>
+        </w:rPr>
+        <w:t>}</w:t>
       </w:r>
     </w:p>
     <w:p>
@@ -2836,7 +5243,35 @@
         <w:sz w:val="28"/>
         <w:szCs w:val="28"/>
       </w:rPr>
-      <w:t>{d.report_title}</w:t>
+      <w:t>{</w:t>
+    </w:r>
+    <w:proofErr w:type="spellStart"/>
+    <w:proofErr w:type="gramStart"/>
+    <w:r>
+      <w:rPr>
+        <w:b/>
+        <w:sz w:val="28"/>
+        <w:szCs w:val="28"/>
+      </w:rPr>
+      <w:t>d.report</w:t>
+    </w:r>
+    <w:proofErr w:type="gramEnd"/>
+    <w:r>
+      <w:rPr>
+        <w:b/>
+        <w:sz w:val="28"/>
+        <w:szCs w:val="28"/>
+      </w:rPr>
+      <w:t>_title</w:t>
+    </w:r>
+    <w:proofErr w:type="spellEnd"/>
+    <w:r>
+      <w:rPr>
+        <w:b/>
+        <w:sz w:val="28"/>
+        <w:szCs w:val="28"/>
+      </w:rPr>
+      <w:t>}</w:t>
     </w:r>
     <w:r>
       <w:rPr>
@@ -2890,8 +5325,10 @@
         <w:sz w:val="16"/>
         <w:szCs w:val="16"/>
       </w:rPr>
-      <w:t>{d.report_date</w:t>
+      <w:t>{</w:t>
     </w:r>
+    <w:proofErr w:type="spellStart"/>
+    <w:proofErr w:type="gramStart"/>
     <w:r>
       <w:rPr>
         <w:rFonts w:asciiTheme="minorHAnsi" w:hAnsiTheme="minorHAnsi" w:cstheme="minorHAnsi"/>
@@ -2899,7 +5336,36 @@
         <w:sz w:val="16"/>
         <w:szCs w:val="16"/>
       </w:rPr>
-      <w:t xml:space="preserve">:formatD('LL') </w:t>
+      <w:t>d.report</w:t>
+    </w:r>
+    <w:proofErr w:type="gramEnd"/>
+    <w:r>
+      <w:rPr>
+        <w:rFonts w:asciiTheme="minorHAnsi" w:hAnsiTheme="minorHAnsi" w:cstheme="minorHAnsi"/>
+        <w:i/>
+        <w:sz w:val="16"/>
+        <w:szCs w:val="16"/>
+      </w:rPr>
+      <w:t>_date</w:t>
+    </w:r>
+    <w:r>
+      <w:rPr>
+        <w:rFonts w:asciiTheme="minorHAnsi" w:hAnsiTheme="minorHAnsi" w:cstheme="minorHAnsi"/>
+        <w:i/>
+        <w:sz w:val="16"/>
+        <w:szCs w:val="16"/>
+      </w:rPr>
+      <w:t>:formatD</w:t>
+    </w:r>
+    <w:proofErr w:type="spellEnd"/>
+    <w:r>
+      <w:rPr>
+        <w:rFonts w:asciiTheme="minorHAnsi" w:hAnsiTheme="minorHAnsi" w:cstheme="minorHAnsi"/>
+        <w:i/>
+        <w:sz w:val="16"/>
+        <w:szCs w:val="16"/>
+      </w:rPr>
+      <w:t xml:space="preserve">('LL') </w:t>
     </w:r>
     <w:r>
       <w:rPr>

</xml_diff>

<commit_message>
EA Anticipated schedule report (#335)
* ea anticipated schedule report template changes

* EA Anticipated schedule
 - fixed the serial no issue
 - Added fields to the report - `next_pecp_date, next_pecp_title & next_pecp_short_description`
</commit_message>
<xml_diff>
--- a/reports-api/src/reports_api/reports/report_templates/anticipated_schedule.docx
+++ b/reports-api/src/reports_api/reports/report_templates/anticipated_schedule.docx
@@ -87,7 +87,78 @@
           <w:sz w:val="28"/>
           <w:szCs w:val="28"/>
         </w:rPr>
-        <w:t>{d.report_data[i].att}</w:t>
+        <w:t>{</w:t>
+      </w:r>
+      <w:proofErr w:type="spellStart"/>
+      <w:proofErr w:type="gramStart"/>
+      <w:r>
+        <w:rPr>
+          <w:rFonts w:asciiTheme="minorHAnsi" w:hAnsiTheme="minorHAnsi" w:cstheme="minorHAnsi"/>
+          <w:b/>
+          <w:sz w:val="28"/>
+          <w:szCs w:val="28"/>
+        </w:rPr>
+        <w:t>d.report</w:t>
+      </w:r>
+      <w:proofErr w:type="gramEnd"/>
+      <w:r>
+        <w:rPr>
+          <w:rFonts w:asciiTheme="minorHAnsi" w:hAnsiTheme="minorHAnsi" w:cstheme="minorHAnsi"/>
+          <w:b/>
+          <w:sz w:val="28"/>
+          <w:szCs w:val="28"/>
+        </w:rPr>
+        <w:t>_data</w:t>
+      </w:r>
+      <w:proofErr w:type="spellEnd"/>
+      <w:r>
+        <w:rPr>
+          <w:rFonts w:asciiTheme="minorHAnsi" w:hAnsiTheme="minorHAnsi" w:cstheme="minorHAnsi"/>
+          <w:b/>
+          <w:sz w:val="28"/>
+          <w:szCs w:val="28"/>
+        </w:rPr>
+        <w:t>[</w:t>
+      </w:r>
+      <w:proofErr w:type="spellStart"/>
+      <w:r>
+        <w:rPr>
+          <w:rFonts w:asciiTheme="minorHAnsi" w:hAnsiTheme="minorHAnsi" w:cstheme="minorHAnsi"/>
+          <w:b/>
+          <w:sz w:val="28"/>
+          <w:szCs w:val="28"/>
+        </w:rPr>
+        <w:t>i</w:t>
+      </w:r>
+      <w:proofErr w:type="spellEnd"/>
+      <w:r>
+        <w:rPr>
+          <w:rFonts w:asciiTheme="minorHAnsi" w:hAnsiTheme="minorHAnsi" w:cstheme="minorHAnsi"/>
+          <w:b/>
+          <w:sz w:val="28"/>
+          <w:szCs w:val="28"/>
+        </w:rPr>
+        <w:t>].</w:t>
+      </w:r>
+      <w:proofErr w:type="spellStart"/>
+      <w:r>
+        <w:rPr>
+          <w:rFonts w:asciiTheme="minorHAnsi" w:hAnsiTheme="minorHAnsi" w:cstheme="minorHAnsi"/>
+          <w:b/>
+          <w:sz w:val="28"/>
+          <w:szCs w:val="28"/>
+        </w:rPr>
+        <w:t>att</w:t>
+      </w:r>
+      <w:proofErr w:type="spellEnd"/>
+      <w:r>
+        <w:rPr>
+          <w:rFonts w:asciiTheme="minorHAnsi" w:hAnsiTheme="minorHAnsi" w:cstheme="minorHAnsi"/>
+          <w:b/>
+          <w:sz w:val="28"/>
+          <w:szCs w:val="28"/>
+        </w:rPr>
+        <w:t>}</w:t>
       </w:r>
     </w:p>
     <w:p>
@@ -114,6 +185,8 @@
       <w:r>
         <w:t xml:space="preserve"> </w:t>
       </w:r>
+      <w:proofErr w:type="spellStart"/>
+      <w:proofErr w:type="gramStart"/>
       <w:r>
         <w:rPr>
           <w:rFonts w:asciiTheme="minorHAnsi" w:hAnsiTheme="minorHAnsi" w:cstheme="minorHAnsi"/>
@@ -121,8 +194,59 @@
           <w:sz w:val="28"/>
           <w:szCs w:val="28"/>
         </w:rPr>
-        <w:t>d.report_data[i].val</w:t>
+        <w:t>d.report</w:t>
       </w:r>
+      <w:proofErr w:type="gramEnd"/>
+      <w:r>
+        <w:rPr>
+          <w:rFonts w:asciiTheme="minorHAnsi" w:hAnsiTheme="minorHAnsi" w:cstheme="minorHAnsi"/>
+          <w:b/>
+          <w:sz w:val="28"/>
+          <w:szCs w:val="28"/>
+        </w:rPr>
+        <w:t>_data</w:t>
+      </w:r>
+      <w:proofErr w:type="spellEnd"/>
+      <w:r>
+        <w:rPr>
+          <w:rFonts w:asciiTheme="minorHAnsi" w:hAnsiTheme="minorHAnsi" w:cstheme="minorHAnsi"/>
+          <w:b/>
+          <w:sz w:val="28"/>
+          <w:szCs w:val="28"/>
+        </w:rPr>
+        <w:t>[</w:t>
+      </w:r>
+      <w:proofErr w:type="spellStart"/>
+      <w:r>
+        <w:rPr>
+          <w:rFonts w:asciiTheme="minorHAnsi" w:hAnsiTheme="minorHAnsi" w:cstheme="minorHAnsi"/>
+          <w:b/>
+          <w:sz w:val="28"/>
+          <w:szCs w:val="28"/>
+        </w:rPr>
+        <w:t>i</w:t>
+      </w:r>
+      <w:proofErr w:type="spellEnd"/>
+      <w:r>
+        <w:rPr>
+          <w:rFonts w:asciiTheme="minorHAnsi" w:hAnsiTheme="minorHAnsi" w:cstheme="minorHAnsi"/>
+          <w:b/>
+          <w:sz w:val="28"/>
+          <w:szCs w:val="28"/>
+        </w:rPr>
+        <w:t>].</w:t>
+      </w:r>
+      <w:proofErr w:type="spellStart"/>
+      <w:r>
+        <w:rPr>
+          <w:rFonts w:asciiTheme="minorHAnsi" w:hAnsiTheme="minorHAnsi" w:cstheme="minorHAnsi"/>
+          <w:b/>
+          <w:sz w:val="28"/>
+          <w:szCs w:val="28"/>
+        </w:rPr>
+        <w:t>val</w:t>
+      </w:r>
+      <w:proofErr w:type="spellEnd"/>
       <w:r>
         <w:rPr>
           <w:rFonts w:asciiTheme="minorHAnsi" w:hAnsiTheme="minorHAnsi" w:cstheme="minorHAnsi"/>
@@ -357,7 +481,52 @@
                 <w:sz w:val="20"/>
                 <w:szCs w:val="20"/>
               </w:rPr>
-              <w:t>$item_val[i]</w:t>
+              <w:t>$</w:t>
+            </w:r>
+            <w:proofErr w:type="spellStart"/>
+            <w:r>
+              <w:rPr>
+                <w:rFonts w:asciiTheme="minorHAnsi" w:hAnsiTheme="minorHAnsi" w:cstheme="minorHAnsi"/>
+                <w:b/>
+                <w:color w:val="FF0000"/>
+                <w:sz w:val="20"/>
+                <w:szCs w:val="20"/>
+              </w:rPr>
+              <w:t>item_val</w:t>
+            </w:r>
+            <w:proofErr w:type="spellEnd"/>
+            <w:r>
+              <w:rPr>
+                <w:rFonts w:asciiTheme="minorHAnsi" w:hAnsiTheme="minorHAnsi" w:cstheme="minorHAnsi"/>
+                <w:b/>
+                <w:color w:val="FF0000"/>
+                <w:sz w:val="20"/>
+                <w:szCs w:val="20"/>
+              </w:rPr>
+              <w:t>[</w:t>
+            </w:r>
+            <w:proofErr w:type="spellStart"/>
+            <w:r>
+              <w:rPr>
+                <w:rFonts w:asciiTheme="minorHAnsi" w:hAnsiTheme="minorHAnsi" w:cstheme="minorHAnsi"/>
+                <w:b/>
+                <w:color w:val="FF0000"/>
+                <w:sz w:val="20"/>
+                <w:szCs w:val="20"/>
+              </w:rPr>
+              <w:t>i</w:t>
+            </w:r>
+            <w:proofErr w:type="spellEnd"/>
+            <w:proofErr w:type="gramStart"/>
+            <w:r>
+              <w:rPr>
+                <w:rFonts w:asciiTheme="minorHAnsi" w:hAnsiTheme="minorHAnsi" w:cstheme="minorHAnsi"/>
+                <w:b/>
+                <w:color w:val="FF0000"/>
+                <w:sz w:val="20"/>
+                <w:szCs w:val="20"/>
+              </w:rPr>
+              <w:t>]</w:t>
             </w:r>
             <w:bookmarkEnd w:id="0"/>
             <w:r>
@@ -368,8 +537,9 @@
                 <w:sz w:val="20"/>
                 <w:szCs w:val="20"/>
               </w:rPr>
-              <w:t>.date_updated</w:t>
-            </w:r>
+              <w:t>.</w:t>
+            </w:r>
+            <w:proofErr w:type="spellStart"/>
             <w:r>
               <w:rPr>
                 <w:rFonts w:asciiTheme="minorHAnsi" w:hAnsiTheme="minorHAnsi" w:cstheme="minorHAnsi"/>
@@ -378,7 +548,39 @@
                 <w:sz w:val="20"/>
                 <w:szCs w:val="20"/>
               </w:rPr>
-              <w:t xml:space="preserve">:formatD('LL') </w:t>
+              <w:t>date</w:t>
+            </w:r>
+            <w:proofErr w:type="gramEnd"/>
+            <w:r>
+              <w:rPr>
+                <w:rFonts w:asciiTheme="minorHAnsi" w:hAnsiTheme="minorHAnsi" w:cstheme="minorHAnsi"/>
+                <w:b/>
+                <w:color w:val="FF0000"/>
+                <w:sz w:val="20"/>
+                <w:szCs w:val="20"/>
+              </w:rPr>
+              <w:t>_updated</w:t>
+            </w:r>
+            <w:r>
+              <w:rPr>
+                <w:rFonts w:asciiTheme="minorHAnsi" w:hAnsiTheme="minorHAnsi" w:cstheme="minorHAnsi"/>
+                <w:b/>
+                <w:color w:val="FF0000"/>
+                <w:sz w:val="20"/>
+                <w:szCs w:val="20"/>
+              </w:rPr>
+              <w:t>:formatD</w:t>
+            </w:r>
+            <w:proofErr w:type="spellEnd"/>
+            <w:r>
+              <w:rPr>
+                <w:rFonts w:asciiTheme="minorHAnsi" w:hAnsiTheme="minorHAnsi" w:cstheme="minorHAnsi"/>
+                <w:b/>
+                <w:color w:val="FF0000"/>
+                <w:sz w:val="20"/>
+                <w:szCs w:val="20"/>
+              </w:rPr>
+              <w:t xml:space="preserve">('LL') </w:t>
             </w:r>
             <w:r>
               <w:rPr>
@@ -419,36 +621,68 @@
                 <w:sz w:val="20"/>
                 <w:szCs w:val="20"/>
               </w:rPr>
-              <w:t>{$item_val[i].project_name:</w:t>
-            </w:r>
-            <w:r>
-              <w:rPr>
-                <w:rFonts w:asciiTheme="minorHAnsi" w:hAnsiTheme="minorHAnsi" w:cstheme="minorHAnsi"/>
-                <w:b/>
-                <w:sz w:val="20"/>
-                <w:szCs w:val="20"/>
-              </w:rPr>
-              <w:t>count</w:t>
-            </w:r>
-            <w:r>
-              <w:rPr>
-                <w:rFonts w:asciiTheme="minorHAnsi" w:hAnsiTheme="minorHAnsi" w:cstheme="minorHAnsi"/>
-                <w:b/>
-                <w:sz w:val="20"/>
-                <w:szCs w:val="20"/>
-              </w:rPr>
-              <w:t>(</w:t>
-            </w:r>
-            <w:r>
-              <w:rPr>
-                <w:rFonts w:asciiTheme="minorHAnsi" w:hAnsiTheme="minorHAnsi" w:cstheme="minorHAnsi"/>
-                <w:b/>
-                <w:sz w:val="20"/>
-                <w:szCs w:val="20"/>
-              </w:rPr>
-              <w:lastRenderedPageBreak/>
-              <w:t>)</w:t>
-            </w:r>
+              <w:t>{$</w:t>
+            </w:r>
+            <w:proofErr w:type="spellStart"/>
+            <w:r>
+              <w:rPr>
+                <w:rFonts w:asciiTheme="minorHAnsi" w:hAnsiTheme="minorHAnsi" w:cstheme="minorHAnsi"/>
+                <w:b/>
+                <w:sz w:val="20"/>
+                <w:szCs w:val="20"/>
+              </w:rPr>
+              <w:t>item_val</w:t>
+            </w:r>
+            <w:proofErr w:type="spellEnd"/>
+            <w:r>
+              <w:rPr>
+                <w:rFonts w:asciiTheme="minorHAnsi" w:hAnsiTheme="minorHAnsi" w:cstheme="minorHAnsi"/>
+                <w:b/>
+                <w:sz w:val="20"/>
+                <w:szCs w:val="20"/>
+              </w:rPr>
+              <w:t>[</w:t>
+            </w:r>
+            <w:proofErr w:type="spellStart"/>
+            <w:r>
+              <w:rPr>
+                <w:rFonts w:asciiTheme="minorHAnsi" w:hAnsiTheme="minorHAnsi" w:cstheme="minorHAnsi"/>
+                <w:b/>
+                <w:sz w:val="20"/>
+                <w:szCs w:val="20"/>
+              </w:rPr>
+              <w:t>i</w:t>
+            </w:r>
+            <w:proofErr w:type="spellEnd"/>
+            <w:r>
+              <w:rPr>
+                <w:rFonts w:asciiTheme="minorHAnsi" w:hAnsiTheme="minorHAnsi" w:cstheme="minorHAnsi"/>
+                <w:b/>
+                <w:sz w:val="20"/>
+                <w:szCs w:val="20"/>
+              </w:rPr>
+              <w:t>].</w:t>
+            </w:r>
+            <w:proofErr w:type="spellStart"/>
+            <w:r>
+              <w:rPr>
+                <w:rFonts w:asciiTheme="minorHAnsi" w:hAnsiTheme="minorHAnsi" w:cstheme="minorHAnsi"/>
+                <w:b/>
+                <w:sz w:val="20"/>
+                <w:szCs w:val="20"/>
+              </w:rPr>
+              <w:t>sl_n</w:t>
+            </w:r>
+            <w:r>
+              <w:rPr>
+                <w:rFonts w:asciiTheme="minorHAnsi" w:hAnsiTheme="minorHAnsi" w:cstheme="minorHAnsi"/>
+                <w:b/>
+                <w:sz w:val="20"/>
+                <w:szCs w:val="20"/>
+              </w:rPr>
+              <w:t>o</w:t>
+            </w:r>
+            <w:proofErr w:type="spellEnd"/>
             <w:r>
               <w:rPr>
                 <w:rFonts w:asciiTheme="minorHAnsi" w:hAnsiTheme="minorHAnsi" w:cstheme="minorHAnsi"/>
@@ -489,12 +723,9 @@
                 <w:sz w:val="24"/>
                 <w:szCs w:val="24"/>
               </w:rPr>
-              <w:lastRenderedPageBreak/>
-              <w:t>{$item_val[i].</w:t>
-            </w:r>
-            <w:r>
-              <w:t xml:space="preserve"> </w:t>
-            </w:r>
+              <w:t>{$</w:t>
+            </w:r>
+            <w:proofErr w:type="spellStart"/>
             <w:r>
               <w:rPr>
                 <w:rFonts w:asciiTheme="minorHAnsi" w:hAnsiTheme="minorHAnsi" w:cstheme="minorHAnsi"/>
@@ -503,8 +734,56 @@
                 <w:sz w:val="24"/>
                 <w:szCs w:val="24"/>
               </w:rPr>
+              <w:t>item_val</w:t>
+            </w:r>
+            <w:proofErr w:type="spellEnd"/>
+            <w:r>
+              <w:rPr>
+                <w:rFonts w:asciiTheme="minorHAnsi" w:hAnsiTheme="minorHAnsi" w:cstheme="minorHAnsi"/>
+                <w:b/>
+                <w:bCs/>
+                <w:sz w:val="24"/>
+                <w:szCs w:val="24"/>
+              </w:rPr>
+              <w:t>[</w:t>
+            </w:r>
+            <w:proofErr w:type="spellStart"/>
+            <w:r>
+              <w:rPr>
+                <w:rFonts w:asciiTheme="minorHAnsi" w:hAnsiTheme="minorHAnsi" w:cstheme="minorHAnsi"/>
+                <w:b/>
+                <w:bCs/>
+                <w:sz w:val="24"/>
+                <w:szCs w:val="24"/>
+              </w:rPr>
+              <w:t>i</w:t>
+            </w:r>
+            <w:proofErr w:type="spellEnd"/>
+            <w:r>
+              <w:rPr>
+                <w:rFonts w:asciiTheme="minorHAnsi" w:hAnsiTheme="minorHAnsi" w:cstheme="minorHAnsi"/>
+                <w:b/>
+                <w:bCs/>
+                <w:sz w:val="24"/>
+                <w:szCs w:val="24"/>
+              </w:rPr>
+              <w:t>].</w:t>
+            </w:r>
+            <w:r>
+              <w:t xml:space="preserve"> </w:t>
+            </w:r>
+            <w:proofErr w:type="spellStart"/>
+            <w:r>
+              <w:rPr>
+                <w:rFonts w:asciiTheme="minorHAnsi" w:hAnsiTheme="minorHAnsi" w:cstheme="minorHAnsi"/>
+                <w:b/>
+                <w:bCs/>
+                <w:sz w:val="24"/>
+                <w:szCs w:val="24"/>
+              </w:rPr>
               <w:t>project_name</w:t>
             </w:r>
+            <w:proofErr w:type="spellEnd"/>
             <w:r>
               <w:rPr>
                 <w:rFonts w:asciiTheme="minorHAnsi" w:hAnsiTheme="minorHAnsi" w:cstheme="minorHAnsi"/>
@@ -554,7 +833,48 @@
                 <w:szCs w:val="18"/>
                 <w:lang w:val="en"/>
               </w:rPr>
-              <w:t>{$item_val[i].p</w:t>
+              <w:t>{$</w:t>
+            </w:r>
+            <w:proofErr w:type="spellStart"/>
+            <w:r>
+              <w:rPr>
+                <w:rFonts w:asciiTheme="minorHAnsi" w:hAnsiTheme="minorHAnsi" w:cstheme="minorHAnsi"/>
+                <w:sz w:val="18"/>
+                <w:szCs w:val="18"/>
+                <w:lang w:val="en"/>
+              </w:rPr>
+              <w:t>item_val</w:t>
+            </w:r>
+            <w:proofErr w:type="spellEnd"/>
+            <w:r>
+              <w:rPr>
+                <w:rFonts w:asciiTheme="minorHAnsi" w:hAnsiTheme="minorHAnsi" w:cstheme="minorHAnsi"/>
+                <w:sz w:val="18"/>
+                <w:szCs w:val="18"/>
+                <w:lang w:val="en"/>
+              </w:rPr>
+              <w:t>[</w:t>
+            </w:r>
+            <w:proofErr w:type="spellStart"/>
+            <w:r>
+              <w:rPr>
+                <w:rFonts w:asciiTheme="minorHAnsi" w:hAnsiTheme="minorHAnsi" w:cstheme="minorHAnsi"/>
+                <w:sz w:val="18"/>
+                <w:szCs w:val="18"/>
+                <w:lang w:val="en"/>
+              </w:rPr>
+              <w:t>i</w:t>
+            </w:r>
+            <w:proofErr w:type="spellEnd"/>
+            <w:proofErr w:type="gramStart"/>
+            <w:r>
+              <w:rPr>
+                <w:rFonts w:asciiTheme="minorHAnsi" w:hAnsiTheme="minorHAnsi" w:cstheme="minorHAnsi"/>
+                <w:sz w:val="18"/>
+                <w:szCs w:val="18"/>
+                <w:lang w:val="en"/>
+              </w:rPr>
+              <w:t>].p</w:t>
             </w:r>
             <w:r>
               <w:rPr>
@@ -565,6 +885,7 @@
               </w:rPr>
               <w:t>roponent</w:t>
             </w:r>
+            <w:proofErr w:type="gramEnd"/>
             <w:r>
               <w:rPr>
                 <w:rFonts w:asciiTheme="minorHAnsi" w:hAnsiTheme="minorHAnsi" w:cstheme="minorHAnsi"/>
@@ -632,7 +953,48 @@
                 <w:szCs w:val="18"/>
                 <w:lang w:val="en"/>
               </w:rPr>
-              <w:t>{$item_val[i].r</w:t>
+              <w:t>{$</w:t>
+            </w:r>
+            <w:proofErr w:type="spellStart"/>
+            <w:r>
+              <w:rPr>
+                <w:rFonts w:asciiTheme="minorHAnsi" w:hAnsiTheme="minorHAnsi" w:cstheme="minorHAnsi"/>
+                <w:sz w:val="18"/>
+                <w:szCs w:val="18"/>
+                <w:lang w:val="en"/>
+              </w:rPr>
+              <w:t>item_val</w:t>
+            </w:r>
+            <w:proofErr w:type="spellEnd"/>
+            <w:r>
+              <w:rPr>
+                <w:rFonts w:asciiTheme="minorHAnsi" w:hAnsiTheme="minorHAnsi" w:cstheme="minorHAnsi"/>
+                <w:sz w:val="18"/>
+                <w:szCs w:val="18"/>
+                <w:lang w:val="en"/>
+              </w:rPr>
+              <w:t>[</w:t>
+            </w:r>
+            <w:proofErr w:type="spellStart"/>
+            <w:r>
+              <w:rPr>
+                <w:rFonts w:asciiTheme="minorHAnsi" w:hAnsiTheme="minorHAnsi" w:cstheme="minorHAnsi"/>
+                <w:sz w:val="18"/>
+                <w:szCs w:val="18"/>
+                <w:lang w:val="en"/>
+              </w:rPr>
+              <w:t>i</w:t>
+            </w:r>
+            <w:proofErr w:type="spellEnd"/>
+            <w:proofErr w:type="gramStart"/>
+            <w:r>
+              <w:rPr>
+                <w:rFonts w:asciiTheme="minorHAnsi" w:hAnsiTheme="minorHAnsi" w:cstheme="minorHAnsi"/>
+                <w:sz w:val="18"/>
+                <w:szCs w:val="18"/>
+                <w:lang w:val="en"/>
+              </w:rPr>
+              <w:t>].r</w:t>
             </w:r>
             <w:r>
               <w:rPr>
@@ -643,6 +1005,7 @@
               </w:rPr>
               <w:t>egion</w:t>
             </w:r>
+            <w:proofErr w:type="gramEnd"/>
             <w:r>
               <w:rPr>
                 <w:rFonts w:asciiTheme="minorHAnsi" w:hAnsiTheme="minorHAnsi" w:cstheme="minorHAnsi"/>
@@ -680,7 +1043,58 @@
                 <w:szCs w:val="18"/>
                 <w:lang w:val="en"/>
               </w:rPr>
-              <w:t>{$item_val[i].location}</w:t>
+              <w:t>{$</w:t>
+            </w:r>
+            <w:proofErr w:type="spellStart"/>
+            <w:r>
+              <w:rPr>
+                <w:rFonts w:asciiTheme="minorHAnsi" w:hAnsiTheme="minorHAnsi" w:cstheme="minorHAnsi"/>
+                <w:sz w:val="18"/>
+                <w:szCs w:val="18"/>
+                <w:lang w:val="en"/>
+              </w:rPr>
+              <w:t>item_val</w:t>
+            </w:r>
+            <w:proofErr w:type="spellEnd"/>
+            <w:r>
+              <w:rPr>
+                <w:rFonts w:asciiTheme="minorHAnsi" w:hAnsiTheme="minorHAnsi" w:cstheme="minorHAnsi"/>
+                <w:sz w:val="18"/>
+                <w:szCs w:val="18"/>
+                <w:lang w:val="en"/>
+              </w:rPr>
+              <w:t>[</w:t>
+            </w:r>
+            <w:proofErr w:type="spellStart"/>
+            <w:r>
+              <w:rPr>
+                <w:rFonts w:asciiTheme="minorHAnsi" w:hAnsiTheme="minorHAnsi" w:cstheme="minorHAnsi"/>
+                <w:sz w:val="18"/>
+                <w:szCs w:val="18"/>
+                <w:lang w:val="en"/>
+              </w:rPr>
+              <w:t>i</w:t>
+            </w:r>
+            <w:proofErr w:type="spellEnd"/>
+            <w:proofErr w:type="gramStart"/>
+            <w:r>
+              <w:rPr>
+                <w:rFonts w:asciiTheme="minorHAnsi" w:hAnsiTheme="minorHAnsi" w:cstheme="minorHAnsi"/>
+                <w:sz w:val="18"/>
+                <w:szCs w:val="18"/>
+                <w:lang w:val="en"/>
+              </w:rPr>
+              <w:t>].location</w:t>
+            </w:r>
+            <w:proofErr w:type="gramEnd"/>
+            <w:r>
+              <w:rPr>
+                <w:rFonts w:asciiTheme="minorHAnsi" w:hAnsiTheme="minorHAnsi" w:cstheme="minorHAnsi"/>
+                <w:sz w:val="18"/>
+                <w:szCs w:val="18"/>
+                <w:lang w:val="en"/>
+              </w:rPr>
+              <w:t>}</w:t>
             </w:r>
             <w:r>
               <w:rPr>
@@ -731,11 +1145,134 @@
                 <w:szCs w:val="18"/>
                 <w:lang w:val="en"/>
               </w:rPr>
-              <w:t>{$item_val[i].ea_act}{$item_val[i]</w:t>
+              <w:t>{$</w:t>
+            </w:r>
+            <w:proofErr w:type="spellStart"/>
+            <w:r>
+              <w:rPr>
+                <w:rFonts w:asciiTheme="minorHAnsi" w:hAnsiTheme="minorHAnsi" w:cstheme="minorHAnsi"/>
+                <w:bCs/>
+                <w:sz w:val="18"/>
+                <w:szCs w:val="18"/>
+                <w:lang w:val="en"/>
+              </w:rPr>
+              <w:t>item_val</w:t>
+            </w:r>
+            <w:proofErr w:type="spellEnd"/>
+            <w:r>
+              <w:rPr>
+                <w:rFonts w:asciiTheme="minorHAnsi" w:hAnsiTheme="minorHAnsi" w:cstheme="minorHAnsi"/>
+                <w:bCs/>
+                <w:sz w:val="18"/>
+                <w:szCs w:val="18"/>
+                <w:lang w:val="en"/>
+              </w:rPr>
+              <w:t>[</w:t>
+            </w:r>
+            <w:proofErr w:type="spellStart"/>
+            <w:r>
+              <w:rPr>
+                <w:rFonts w:asciiTheme="minorHAnsi" w:hAnsiTheme="minorHAnsi" w:cstheme="minorHAnsi"/>
+                <w:bCs/>
+                <w:sz w:val="18"/>
+                <w:szCs w:val="18"/>
+                <w:lang w:val="en"/>
+              </w:rPr>
+              <w:t>i</w:t>
+            </w:r>
+            <w:proofErr w:type="spellEnd"/>
+            <w:proofErr w:type="gramStart"/>
+            <w:r>
+              <w:rPr>
+                <w:rFonts w:asciiTheme="minorHAnsi" w:hAnsiTheme="minorHAnsi" w:cstheme="minorHAnsi"/>
+                <w:bCs/>
+                <w:sz w:val="18"/>
+                <w:szCs w:val="18"/>
+                <w:lang w:val="en"/>
+              </w:rPr>
+              <w:t>].</w:t>
+            </w:r>
+            <w:proofErr w:type="spellStart"/>
+            <w:r>
+              <w:rPr>
+                <w:rFonts w:asciiTheme="minorHAnsi" w:hAnsiTheme="minorHAnsi" w:cstheme="minorHAnsi"/>
+                <w:bCs/>
+                <w:sz w:val="18"/>
+                <w:szCs w:val="18"/>
+                <w:lang w:val="en"/>
+              </w:rPr>
+              <w:t>ea</w:t>
+            </w:r>
+            <w:proofErr w:type="gramEnd"/>
+            <w:r>
+              <w:rPr>
+                <w:rFonts w:asciiTheme="minorHAnsi" w:hAnsiTheme="minorHAnsi" w:cstheme="minorHAnsi"/>
+                <w:bCs/>
+                <w:sz w:val="18"/>
+                <w:szCs w:val="18"/>
+                <w:lang w:val="en"/>
+              </w:rPr>
+              <w:t>_act</w:t>
+            </w:r>
+            <w:proofErr w:type="spellEnd"/>
+            <w:r>
+              <w:rPr>
+                <w:rFonts w:asciiTheme="minorHAnsi" w:hAnsiTheme="minorHAnsi" w:cstheme="minorHAnsi"/>
+                <w:bCs/>
+                <w:sz w:val="18"/>
+                <w:szCs w:val="18"/>
+                <w:lang w:val="en"/>
+              </w:rPr>
+              <w:t>}{$</w:t>
+            </w:r>
+            <w:proofErr w:type="spellStart"/>
+            <w:r>
+              <w:rPr>
+                <w:rFonts w:asciiTheme="minorHAnsi" w:hAnsiTheme="minorHAnsi" w:cstheme="minorHAnsi"/>
+                <w:bCs/>
+                <w:sz w:val="18"/>
+                <w:szCs w:val="18"/>
+                <w:lang w:val="en"/>
+              </w:rPr>
+              <w:t>item_val</w:t>
+            </w:r>
+            <w:proofErr w:type="spellEnd"/>
+            <w:r>
+              <w:rPr>
+                <w:rFonts w:asciiTheme="minorHAnsi" w:hAnsiTheme="minorHAnsi" w:cstheme="minorHAnsi"/>
+                <w:bCs/>
+                <w:sz w:val="18"/>
+                <w:szCs w:val="18"/>
+                <w:lang w:val="en"/>
+              </w:rPr>
+              <w:t>[</w:t>
+            </w:r>
+            <w:proofErr w:type="spellStart"/>
+            <w:r>
+              <w:rPr>
+                <w:rFonts w:asciiTheme="minorHAnsi" w:hAnsiTheme="minorHAnsi" w:cstheme="minorHAnsi"/>
+                <w:bCs/>
+                <w:sz w:val="18"/>
+                <w:szCs w:val="18"/>
+                <w:lang w:val="en"/>
+              </w:rPr>
+              <w:t>i</w:t>
+            </w:r>
+            <w:proofErr w:type="spellEnd"/>
+            <w:r>
+              <w:rPr>
+                <w:rFonts w:asciiTheme="minorHAnsi" w:hAnsiTheme="minorHAnsi" w:cstheme="minorHAnsi"/>
+                <w:bCs/>
+                <w:sz w:val="18"/>
+                <w:szCs w:val="18"/>
+                <w:lang w:val="en"/>
+              </w:rPr>
+              <w:t>]</w:t>
             </w:r>
             <w:r>
               <w:t xml:space="preserve"> .</w:t>
             </w:r>
+            <w:proofErr w:type="spellStart"/>
             <w:r>
               <w:rPr>
                 <w:rFonts w:asciiTheme="minorHAnsi" w:hAnsiTheme="minorHAnsi" w:cstheme="minorHAnsi"/>
@@ -754,7 +1291,40 @@
                 <w:szCs w:val="18"/>
                 <w:lang w:val="en"/>
               </w:rPr>
-              <w:t>:ifNE(null):showBegin}</w:t>
+              <w:t>:ifNE</w:t>
+            </w:r>
+            <w:proofErr w:type="spellEnd"/>
+            <w:r>
+              <w:rPr>
+                <w:rFonts w:asciiTheme="minorHAnsi" w:hAnsiTheme="minorHAnsi" w:cstheme="minorHAnsi"/>
+                <w:bCs/>
+                <w:sz w:val="18"/>
+                <w:szCs w:val="18"/>
+                <w:lang w:val="en"/>
+              </w:rPr>
+              <w:t>(null):</w:t>
+            </w:r>
+            <w:proofErr w:type="spellStart"/>
+            <w:r>
+              <w:rPr>
+                <w:rFonts w:asciiTheme="minorHAnsi" w:hAnsiTheme="minorHAnsi" w:cstheme="minorHAnsi"/>
+                <w:bCs/>
+                <w:sz w:val="18"/>
+                <w:szCs w:val="18"/>
+                <w:lang w:val="en"/>
+              </w:rPr>
+              <w:t>showBegin</w:t>
+            </w:r>
+            <w:proofErr w:type="spellEnd"/>
+            <w:r>
+              <w:rPr>
+                <w:rFonts w:asciiTheme="minorHAnsi" w:hAnsiTheme="minorHAnsi" w:cstheme="minorHAnsi"/>
+                <w:bCs/>
+                <w:sz w:val="18"/>
+                <w:szCs w:val="18"/>
+                <w:lang w:val="en"/>
+              </w:rPr>
+              <w:t>}</w:t>
             </w:r>
             <w:r>
               <w:rPr>
@@ -803,7 +1373,67 @@
                 <w:szCs w:val="18"/>
                 <w:lang w:val="en"/>
               </w:rPr>
-              <w:t>{$item_val[i].substitution_act}</w:t>
+              <w:t>{$</w:t>
+            </w:r>
+            <w:proofErr w:type="spellStart"/>
+            <w:r>
+              <w:rPr>
+                <w:rFonts w:asciiTheme="minorHAnsi" w:hAnsiTheme="minorHAnsi" w:cstheme="minorHAnsi"/>
+                <w:sz w:val="18"/>
+                <w:szCs w:val="18"/>
+                <w:lang w:val="en"/>
+              </w:rPr>
+              <w:t>item_val</w:t>
+            </w:r>
+            <w:proofErr w:type="spellEnd"/>
+            <w:r>
+              <w:rPr>
+                <w:rFonts w:asciiTheme="minorHAnsi" w:hAnsiTheme="minorHAnsi" w:cstheme="minorHAnsi"/>
+                <w:sz w:val="18"/>
+                <w:szCs w:val="18"/>
+                <w:lang w:val="en"/>
+              </w:rPr>
+              <w:t>[</w:t>
+            </w:r>
+            <w:proofErr w:type="spellStart"/>
+            <w:r>
+              <w:rPr>
+                <w:rFonts w:asciiTheme="minorHAnsi" w:hAnsiTheme="minorHAnsi" w:cstheme="minorHAnsi"/>
+                <w:sz w:val="18"/>
+                <w:szCs w:val="18"/>
+                <w:lang w:val="en"/>
+              </w:rPr>
+              <w:t>i</w:t>
+            </w:r>
+            <w:proofErr w:type="spellEnd"/>
+            <w:r>
+              <w:rPr>
+                <w:rFonts w:asciiTheme="minorHAnsi" w:hAnsiTheme="minorHAnsi" w:cstheme="minorHAnsi"/>
+                <w:sz w:val="18"/>
+                <w:szCs w:val="18"/>
+                <w:lang w:val="en"/>
+              </w:rPr>
+              <w:t>].</w:t>
+            </w:r>
+            <w:proofErr w:type="spellStart"/>
+            <w:r>
+              <w:rPr>
+                <w:rFonts w:asciiTheme="minorHAnsi" w:hAnsiTheme="minorHAnsi" w:cstheme="minorHAnsi"/>
+                <w:sz w:val="18"/>
+                <w:szCs w:val="18"/>
+                <w:lang w:val="en"/>
+              </w:rPr>
+              <w:t>substitution_act</w:t>
+            </w:r>
+            <w:proofErr w:type="spellEnd"/>
+            <w:r>
+              <w:rPr>
+                <w:rFonts w:asciiTheme="minorHAnsi" w:hAnsiTheme="minorHAnsi" w:cstheme="minorHAnsi"/>
+                <w:sz w:val="18"/>
+                <w:szCs w:val="18"/>
+                <w:lang w:val="en"/>
+              </w:rPr>
+              <w:t>}</w:t>
             </w:r>
             <w:r>
               <w:rPr>
@@ -832,7 +1462,78 @@
                 <w:szCs w:val="18"/>
                 <w:lang w:val="en"/>
               </w:rPr>
-              <w:t>{$item_val[i].substitution_act:showEnd}</w:t>
+              <w:t>{$</w:t>
+            </w:r>
+            <w:proofErr w:type="spellStart"/>
+            <w:r>
+              <w:rPr>
+                <w:rFonts w:asciiTheme="minorHAnsi" w:hAnsiTheme="minorHAnsi" w:cstheme="minorHAnsi"/>
+                <w:sz w:val="18"/>
+                <w:szCs w:val="18"/>
+                <w:lang w:val="en"/>
+              </w:rPr>
+              <w:t>item_val</w:t>
+            </w:r>
+            <w:proofErr w:type="spellEnd"/>
+            <w:r>
+              <w:rPr>
+                <w:rFonts w:asciiTheme="minorHAnsi" w:hAnsiTheme="minorHAnsi" w:cstheme="minorHAnsi"/>
+                <w:sz w:val="18"/>
+                <w:szCs w:val="18"/>
+                <w:lang w:val="en"/>
+              </w:rPr>
+              <w:t>[</w:t>
+            </w:r>
+            <w:proofErr w:type="spellStart"/>
+            <w:r>
+              <w:rPr>
+                <w:rFonts w:asciiTheme="minorHAnsi" w:hAnsiTheme="minorHAnsi" w:cstheme="minorHAnsi"/>
+                <w:sz w:val="18"/>
+                <w:szCs w:val="18"/>
+                <w:lang w:val="en"/>
+              </w:rPr>
+              <w:t>i</w:t>
+            </w:r>
+            <w:proofErr w:type="spellEnd"/>
+            <w:proofErr w:type="gramStart"/>
+            <w:r>
+              <w:rPr>
+                <w:rFonts w:asciiTheme="minorHAnsi" w:hAnsiTheme="minorHAnsi" w:cstheme="minorHAnsi"/>
+                <w:sz w:val="18"/>
+                <w:szCs w:val="18"/>
+                <w:lang w:val="en"/>
+              </w:rPr>
+              <w:t>].</w:t>
+            </w:r>
+            <w:proofErr w:type="spellStart"/>
+            <w:r>
+              <w:rPr>
+                <w:rFonts w:asciiTheme="minorHAnsi" w:hAnsiTheme="minorHAnsi" w:cstheme="minorHAnsi"/>
+                <w:sz w:val="18"/>
+                <w:szCs w:val="18"/>
+                <w:lang w:val="en"/>
+              </w:rPr>
+              <w:t>substitution</w:t>
+            </w:r>
+            <w:proofErr w:type="gramEnd"/>
+            <w:r>
+              <w:rPr>
+                <w:rFonts w:asciiTheme="minorHAnsi" w:hAnsiTheme="minorHAnsi" w:cstheme="minorHAnsi"/>
+                <w:sz w:val="18"/>
+                <w:szCs w:val="18"/>
+                <w:lang w:val="en"/>
+              </w:rPr>
+              <w:t>_act:showEnd</w:t>
+            </w:r>
+            <w:proofErr w:type="spellEnd"/>
+            <w:r>
+              <w:rPr>
+                <w:rFonts w:asciiTheme="minorHAnsi" w:hAnsiTheme="minorHAnsi" w:cstheme="minorHAnsi"/>
+                <w:sz w:val="18"/>
+                <w:szCs w:val="18"/>
+                <w:lang w:val="en"/>
+              </w:rPr>
+              <w:t>}</w:t>
             </w:r>
           </w:p>
           <w:p>
@@ -870,7 +1571,71 @@
                 <w:sz w:val="18"/>
                 <w:szCs w:val="18"/>
               </w:rPr>
-              <w:t>{$item_val[i].ministry_name}</w:t>
+              <w:t>{$</w:t>
+            </w:r>
+            <w:proofErr w:type="spellStart"/>
+            <w:r>
+              <w:rPr>
+                <w:rFonts w:asciiTheme="minorHAnsi" w:hAnsiTheme="minorHAnsi" w:cstheme="minorHAnsi"/>
+                <w:sz w:val="18"/>
+                <w:szCs w:val="18"/>
+              </w:rPr>
+              <w:t>item_val</w:t>
+            </w:r>
+            <w:proofErr w:type="spellEnd"/>
+            <w:r>
+              <w:rPr>
+                <w:rFonts w:asciiTheme="minorHAnsi" w:hAnsiTheme="minorHAnsi" w:cstheme="minorHAnsi"/>
+                <w:sz w:val="18"/>
+                <w:szCs w:val="18"/>
+              </w:rPr>
+              <w:t>[</w:t>
+            </w:r>
+            <w:proofErr w:type="spellStart"/>
+            <w:r>
+              <w:rPr>
+                <w:rFonts w:asciiTheme="minorHAnsi" w:hAnsiTheme="minorHAnsi" w:cstheme="minorHAnsi"/>
+                <w:sz w:val="18"/>
+                <w:szCs w:val="18"/>
+              </w:rPr>
+              <w:t>i</w:t>
+            </w:r>
+            <w:proofErr w:type="spellEnd"/>
+            <w:proofErr w:type="gramStart"/>
+            <w:r>
+              <w:rPr>
+                <w:rFonts w:asciiTheme="minorHAnsi" w:hAnsiTheme="minorHAnsi" w:cstheme="minorHAnsi"/>
+                <w:sz w:val="18"/>
+                <w:szCs w:val="18"/>
+              </w:rPr>
+              <w:t>].</w:t>
+            </w:r>
+            <w:proofErr w:type="spellStart"/>
+            <w:r>
+              <w:rPr>
+                <w:rFonts w:asciiTheme="minorHAnsi" w:hAnsiTheme="minorHAnsi" w:cstheme="minorHAnsi"/>
+                <w:sz w:val="18"/>
+                <w:szCs w:val="18"/>
+              </w:rPr>
+              <w:t>ministry</w:t>
+            </w:r>
+            <w:proofErr w:type="gramEnd"/>
+            <w:r>
+              <w:rPr>
+                <w:rFonts w:asciiTheme="minorHAnsi" w:hAnsiTheme="minorHAnsi" w:cstheme="minorHAnsi"/>
+                <w:sz w:val="18"/>
+                <w:szCs w:val="18"/>
+              </w:rPr>
+              <w:t>_name</w:t>
+            </w:r>
+            <w:proofErr w:type="spellEnd"/>
+            <w:r>
+              <w:rPr>
+                <w:rFonts w:asciiTheme="minorHAnsi" w:hAnsiTheme="minorHAnsi" w:cstheme="minorHAnsi"/>
+                <w:sz w:val="18"/>
+                <w:szCs w:val="18"/>
+              </w:rPr>
+              <w:t>}</w:t>
             </w:r>
           </w:p>
           <w:p>
@@ -924,7 +1689,107 @@
                 <w:szCs w:val="18"/>
                 <w:lang w:val="en-US"/>
               </w:rPr>
-              <w:t>{$item_val[i].milestone_type:ifEQ(4):showBegin}Minister {$item_val[i].eac_decision_by}{$item_val[i].milestone_type:showEnd}{$item_val[i].milestone_type:ifNE(4):showBegin}{$item_val[i].decision_by}{$item_val[i].milestone_type:showEnd}</w:t>
+              <w:t>{$</w:t>
+            </w:r>
+            <w:proofErr w:type="spellStart"/>
+            <w:r>
+              <w:rPr>
+                <w:rFonts w:asciiTheme="minorHAnsi" w:hAnsiTheme="minorHAnsi" w:cstheme="minorHAnsi"/>
+                <w:bCs/>
+                <w:sz w:val="18"/>
+                <w:szCs w:val="18"/>
+                <w:lang w:val="en-US"/>
+              </w:rPr>
+              <w:t>item_val</w:t>
+            </w:r>
+            <w:proofErr w:type="spellEnd"/>
+            <w:r>
+              <w:rPr>
+                <w:rFonts w:asciiTheme="minorHAnsi" w:hAnsiTheme="minorHAnsi" w:cstheme="minorHAnsi"/>
+                <w:bCs/>
+                <w:sz w:val="18"/>
+                <w:szCs w:val="18"/>
+                <w:lang w:val="en-US"/>
+              </w:rPr>
+              <w:t>[</w:t>
+            </w:r>
+            <w:proofErr w:type="spellStart"/>
+            <w:r>
+              <w:rPr>
+                <w:rFonts w:asciiTheme="minorHAnsi" w:hAnsiTheme="minorHAnsi" w:cstheme="minorHAnsi"/>
+                <w:bCs/>
+                <w:sz w:val="18"/>
+                <w:szCs w:val="18"/>
+                <w:lang w:val="en-US"/>
+              </w:rPr>
+              <w:t>i</w:t>
+            </w:r>
+            <w:proofErr w:type="spellEnd"/>
+            <w:proofErr w:type="gramStart"/>
+            <w:r>
+              <w:rPr>
+                <w:rFonts w:asciiTheme="minorHAnsi" w:hAnsiTheme="minorHAnsi" w:cstheme="minorHAnsi"/>
+                <w:bCs/>
+                <w:sz w:val="18"/>
+                <w:szCs w:val="18"/>
+                <w:lang w:val="en-US"/>
+              </w:rPr>
+              <w:t>].</w:t>
+            </w:r>
+            <w:proofErr w:type="spellStart"/>
+            <w:r>
+              <w:rPr>
+                <w:rFonts w:asciiTheme="minorHAnsi" w:hAnsiTheme="minorHAnsi" w:cstheme="minorHAnsi"/>
+                <w:bCs/>
+                <w:sz w:val="18"/>
+                <w:szCs w:val="18"/>
+                <w:lang w:val="en-US"/>
+              </w:rPr>
+              <w:t>milestone</w:t>
+            </w:r>
+            <w:proofErr w:type="gramEnd"/>
+            <w:r>
+              <w:rPr>
+                <w:rFonts w:asciiTheme="minorHAnsi" w:hAnsiTheme="minorHAnsi" w:cstheme="minorHAnsi"/>
+                <w:bCs/>
+                <w:sz w:val="18"/>
+                <w:szCs w:val="18"/>
+                <w:lang w:val="en-US"/>
+              </w:rPr>
+              <w:t>_type:ifEQ</w:t>
+            </w:r>
+            <w:proofErr w:type="spellEnd"/>
+            <w:r>
+              <w:rPr>
+                <w:rFonts w:asciiTheme="minorHAnsi" w:hAnsiTheme="minorHAnsi" w:cstheme="minorHAnsi"/>
+                <w:bCs/>
+                <w:sz w:val="18"/>
+                <w:szCs w:val="18"/>
+                <w:lang w:val="en-US"/>
+              </w:rPr>
+              <w:t>(4):</w:t>
+            </w:r>
+            <w:proofErr w:type="spellStart"/>
+            <w:r>
+              <w:rPr>
+                <w:rFonts w:asciiTheme="minorHAnsi" w:hAnsiTheme="minorHAnsi" w:cstheme="minorHAnsi"/>
+                <w:bCs/>
+                <w:sz w:val="18"/>
+                <w:szCs w:val="18"/>
+                <w:lang w:val="en-US"/>
+              </w:rPr>
+              <w:t>showBegin</w:t>
+            </w:r>
+            <w:proofErr w:type="spellEnd"/>
+            <w:r>
+              <w:rPr>
+                <w:rFonts w:asciiTheme="minorHAnsi" w:hAnsiTheme="minorHAnsi" w:cstheme="minorHAnsi"/>
+                <w:bCs/>
+                <w:sz w:val="18"/>
+                <w:szCs w:val="18"/>
+                <w:lang w:val="en-US"/>
+              </w:rPr>
+              <w:t>}Minister {$item_val[i].eac_decision_by}{$item_val[i].milestone_type:showEnd}{$item_val[i].milestone_type:ifNE(4):showBegin}{$item_val[i].decision_by}{$item_val[i].milestone_type:showEnd}</w:t>
             </w:r>
           </w:p>
         </w:tc>
@@ -954,7 +1819,78 @@
                 <w:szCs w:val="20"/>
                 <w:lang w:val="en"/>
               </w:rPr>
-              <w:t>{$item_val[i].project_description}</w:t>
+              <w:t>{$</w:t>
+            </w:r>
+            <w:proofErr w:type="spellStart"/>
+            <w:r>
+              <w:rPr>
+                <w:rFonts w:asciiTheme="minorHAnsi" w:hAnsiTheme="minorHAnsi" w:cstheme="minorHAnsi"/>
+                <w:sz w:val="20"/>
+                <w:szCs w:val="20"/>
+                <w:lang w:val="en"/>
+              </w:rPr>
+              <w:t>item_val</w:t>
+            </w:r>
+            <w:proofErr w:type="spellEnd"/>
+            <w:r>
+              <w:rPr>
+                <w:rFonts w:asciiTheme="minorHAnsi" w:hAnsiTheme="minorHAnsi" w:cstheme="minorHAnsi"/>
+                <w:sz w:val="20"/>
+                <w:szCs w:val="20"/>
+                <w:lang w:val="en"/>
+              </w:rPr>
+              <w:t>[</w:t>
+            </w:r>
+            <w:proofErr w:type="spellStart"/>
+            <w:r>
+              <w:rPr>
+                <w:rFonts w:asciiTheme="minorHAnsi" w:hAnsiTheme="minorHAnsi" w:cstheme="minorHAnsi"/>
+                <w:sz w:val="20"/>
+                <w:szCs w:val="20"/>
+                <w:lang w:val="en"/>
+              </w:rPr>
+              <w:t>i</w:t>
+            </w:r>
+            <w:proofErr w:type="spellEnd"/>
+            <w:proofErr w:type="gramStart"/>
+            <w:r>
+              <w:rPr>
+                <w:rFonts w:asciiTheme="minorHAnsi" w:hAnsiTheme="minorHAnsi" w:cstheme="minorHAnsi"/>
+                <w:sz w:val="20"/>
+                <w:szCs w:val="20"/>
+                <w:lang w:val="en"/>
+              </w:rPr>
+              <w:t>].</w:t>
+            </w:r>
+            <w:proofErr w:type="spellStart"/>
+            <w:r>
+              <w:rPr>
+                <w:rFonts w:asciiTheme="minorHAnsi" w:hAnsiTheme="minorHAnsi" w:cstheme="minorHAnsi"/>
+                <w:sz w:val="20"/>
+                <w:szCs w:val="20"/>
+                <w:lang w:val="en"/>
+              </w:rPr>
+              <w:t>project</w:t>
+            </w:r>
+            <w:proofErr w:type="gramEnd"/>
+            <w:r>
+              <w:rPr>
+                <w:rFonts w:asciiTheme="minorHAnsi" w:hAnsiTheme="minorHAnsi" w:cstheme="minorHAnsi"/>
+                <w:sz w:val="20"/>
+                <w:szCs w:val="20"/>
+                <w:lang w:val="en"/>
+              </w:rPr>
+              <w:t>_description</w:t>
+            </w:r>
+            <w:proofErr w:type="spellEnd"/>
+            <w:r>
+              <w:rPr>
+                <w:rFonts w:asciiTheme="minorHAnsi" w:hAnsiTheme="minorHAnsi" w:cstheme="minorHAnsi"/>
+                <w:sz w:val="20"/>
+                <w:szCs w:val="20"/>
+                <w:lang w:val="en"/>
+              </w:rPr>
+              <w:t>}</w:t>
             </w:r>
             <w:r>
               <w:rPr>
@@ -994,7 +1930,29 @@
                 <w:sz w:val="20"/>
                 <w:szCs w:val="20"/>
               </w:rPr>
-              <w:t>{$item_val[i].milestone_type:ifEQ(4):show(</w:t>
+              <w:t>{$item_val[i</w:t>
+            </w:r>
+            <w:proofErr w:type="gramStart"/>
+            <w:r>
+              <w:rPr>
+                <w:rFonts w:asciiTheme="minorHAnsi" w:hAnsiTheme="minorHAnsi" w:cstheme="minorHAnsi"/>
+                <w:b/>
+                <w:bCs/>
+                <w:sz w:val="20"/>
+                <w:szCs w:val="20"/>
+              </w:rPr>
+              <w:t>].milestone</w:t>
+            </w:r>
+            <w:proofErr w:type="gramEnd"/>
+            <w:r>
+              <w:rPr>
+                <w:rFonts w:asciiTheme="minorHAnsi" w:hAnsiTheme="minorHAnsi" w:cstheme="minorHAnsi"/>
+                <w:b/>
+                <w:bCs/>
+                <w:sz w:val="20"/>
+                <w:szCs w:val="20"/>
+              </w:rPr>
+              <w:t>_type:ifEQ(4):show(</w:t>
             </w:r>
             <w:r>
               <w:rPr>
@@ -1040,15 +1998,69 @@
                 <w:sz w:val="20"/>
                 <w:szCs w:val="20"/>
               </w:rPr>
-              <w:t>{$item_val[i].referral_date</w:t>
-            </w:r>
-            <w:r>
-              <w:rPr>
-                <w:rFonts w:asciiTheme="minorHAnsi" w:hAnsiTheme="minorHAnsi" w:cstheme="minorHAnsi"/>
-                <w:sz w:val="20"/>
-                <w:szCs w:val="20"/>
-              </w:rPr>
-              <w:t xml:space="preserve">:formatD('LL') </w:t>
+              <w:t>{$</w:t>
+            </w:r>
+            <w:proofErr w:type="spellStart"/>
+            <w:r>
+              <w:rPr>
+                <w:rFonts w:asciiTheme="minorHAnsi" w:hAnsiTheme="minorHAnsi" w:cstheme="minorHAnsi"/>
+                <w:sz w:val="20"/>
+                <w:szCs w:val="20"/>
+              </w:rPr>
+              <w:t>item_val</w:t>
+            </w:r>
+            <w:proofErr w:type="spellEnd"/>
+            <w:r>
+              <w:rPr>
+                <w:rFonts w:asciiTheme="minorHAnsi" w:hAnsiTheme="minorHAnsi" w:cstheme="minorHAnsi"/>
+                <w:sz w:val="20"/>
+                <w:szCs w:val="20"/>
+              </w:rPr>
+              <w:t>[</w:t>
+            </w:r>
+            <w:proofErr w:type="spellStart"/>
+            <w:r>
+              <w:rPr>
+                <w:rFonts w:asciiTheme="minorHAnsi" w:hAnsiTheme="minorHAnsi" w:cstheme="minorHAnsi"/>
+                <w:sz w:val="20"/>
+                <w:szCs w:val="20"/>
+              </w:rPr>
+              <w:t>i</w:t>
+            </w:r>
+            <w:proofErr w:type="spellEnd"/>
+            <w:r>
+              <w:rPr>
+                <w:rFonts w:asciiTheme="minorHAnsi" w:hAnsiTheme="minorHAnsi" w:cstheme="minorHAnsi"/>
+                <w:sz w:val="20"/>
+                <w:szCs w:val="20"/>
+              </w:rPr>
+              <w:t>].</w:t>
+            </w:r>
+            <w:proofErr w:type="spellStart"/>
+            <w:r>
+              <w:rPr>
+                <w:rFonts w:asciiTheme="minorHAnsi" w:hAnsiTheme="minorHAnsi" w:cstheme="minorHAnsi"/>
+                <w:sz w:val="20"/>
+                <w:szCs w:val="20"/>
+              </w:rPr>
+              <w:t>referral_date</w:t>
+            </w:r>
+            <w:r>
+              <w:rPr>
+                <w:rFonts w:asciiTheme="minorHAnsi" w:hAnsiTheme="minorHAnsi" w:cstheme="minorHAnsi"/>
+                <w:sz w:val="20"/>
+                <w:szCs w:val="20"/>
+              </w:rPr>
+              <w:t>:formatD</w:t>
+            </w:r>
+            <w:proofErr w:type="spellEnd"/>
+            <w:r>
+              <w:rPr>
+                <w:rFonts w:asciiTheme="minorHAnsi" w:hAnsiTheme="minorHAnsi" w:cstheme="minorHAnsi"/>
+                <w:sz w:val="20"/>
+                <w:szCs w:val="20"/>
+              </w:rPr>
+              <w:t xml:space="preserve">('LL') </w:t>
             </w:r>
             <w:r>
               <w:rPr>
@@ -1097,11 +2109,57 @@
                 <w:szCs w:val="18"/>
                 <w:lang w:val="en"/>
               </w:rPr>
-              <w:t>{$item_val[i]</w:t>
+              <w:t>{$</w:t>
+            </w:r>
+            <w:proofErr w:type="spellStart"/>
+            <w:r>
+              <w:rPr>
+                <w:rFonts w:asciiTheme="minorHAnsi" w:hAnsiTheme="minorHAnsi" w:cstheme="minorHAnsi"/>
+                <w:bCs/>
+                <w:sz w:val="18"/>
+                <w:szCs w:val="18"/>
+                <w:lang w:val="en"/>
+              </w:rPr>
+              <w:t>item_val</w:t>
+            </w:r>
+            <w:proofErr w:type="spellEnd"/>
+            <w:r>
+              <w:rPr>
+                <w:rFonts w:asciiTheme="minorHAnsi" w:hAnsiTheme="minorHAnsi" w:cstheme="minorHAnsi"/>
+                <w:bCs/>
+                <w:sz w:val="18"/>
+                <w:szCs w:val="18"/>
+                <w:lang w:val="en"/>
+              </w:rPr>
+              <w:t>[</w:t>
+            </w:r>
+            <w:proofErr w:type="spellStart"/>
+            <w:r>
+              <w:rPr>
+                <w:rFonts w:asciiTheme="minorHAnsi" w:hAnsiTheme="minorHAnsi" w:cstheme="minorHAnsi"/>
+                <w:bCs/>
+                <w:sz w:val="18"/>
+                <w:szCs w:val="18"/>
+                <w:lang w:val="en"/>
+              </w:rPr>
+              <w:t>i</w:t>
+            </w:r>
+            <w:proofErr w:type="spellEnd"/>
+            <w:proofErr w:type="gramStart"/>
+            <w:r>
+              <w:rPr>
+                <w:rFonts w:asciiTheme="minorHAnsi" w:hAnsiTheme="minorHAnsi" w:cstheme="minorHAnsi"/>
+                <w:bCs/>
+                <w:sz w:val="18"/>
+                <w:szCs w:val="18"/>
+                <w:lang w:val="en"/>
+              </w:rPr>
+              <w:t>]</w:t>
             </w:r>
             <w:r>
               <w:t xml:space="preserve"> .</w:t>
             </w:r>
+            <w:proofErr w:type="spellStart"/>
             <w:r>
               <w:rPr>
                 <w:rFonts w:asciiTheme="minorHAnsi" w:hAnsiTheme="minorHAnsi" w:cstheme="minorHAnsi"/>
@@ -1112,6 +2170,7 @@
               </w:rPr>
               <w:t>next</w:t>
             </w:r>
+            <w:proofErr w:type="gramEnd"/>
             <w:r>
               <w:rPr>
                 <w:rFonts w:asciiTheme="minorHAnsi" w:hAnsiTheme="minorHAnsi" w:cstheme="minorHAnsi"/>
@@ -1130,7 +2189,60 @@
                 <w:szCs w:val="18"/>
                 <w:lang w:val="en"/>
               </w:rPr>
-              <w:t>pecp:ifNE(null):showBegin}</w:t>
+              <w:t>pecp</w:t>
+            </w:r>
+            <w:r>
+              <w:rPr>
+                <w:rFonts w:asciiTheme="minorHAnsi" w:hAnsiTheme="minorHAnsi" w:cstheme="minorHAnsi"/>
+                <w:bCs/>
+                <w:sz w:val="18"/>
+                <w:szCs w:val="18"/>
+                <w:lang w:val="en"/>
+              </w:rPr>
+              <w:t>_date</w:t>
+            </w:r>
+            <w:r>
+              <w:rPr>
+                <w:rFonts w:asciiTheme="minorHAnsi" w:hAnsiTheme="minorHAnsi" w:cstheme="minorHAnsi"/>
+                <w:bCs/>
+                <w:sz w:val="18"/>
+                <w:szCs w:val="18"/>
+                <w:lang w:val="en"/>
+              </w:rPr>
+              <w:t>:ifNE</w:t>
+            </w:r>
+            <w:proofErr w:type="spellEnd"/>
+            <w:r>
+              <w:rPr>
+                <w:rFonts w:asciiTheme="minorHAnsi" w:hAnsiTheme="minorHAnsi" w:cstheme="minorHAnsi"/>
+                <w:bCs/>
+                <w:sz w:val="18"/>
+                <w:szCs w:val="18"/>
+                <w:lang w:val="en"/>
+              </w:rPr>
+              <w:t>(null):</w:t>
+            </w:r>
+            <w:proofErr w:type="spellStart"/>
+            <w:r>
+              <w:rPr>
+                <w:rFonts w:asciiTheme="minorHAnsi" w:hAnsiTheme="minorHAnsi" w:cstheme="minorHAnsi"/>
+                <w:bCs/>
+                <w:sz w:val="18"/>
+                <w:szCs w:val="18"/>
+                <w:lang w:val="en"/>
+              </w:rPr>
+              <w:t>showBegin</w:t>
+            </w:r>
+            <w:proofErr w:type="spellEnd"/>
+            <w:r>
+              <w:rPr>
+                <w:rFonts w:asciiTheme="minorHAnsi" w:hAnsiTheme="minorHAnsi" w:cstheme="minorHAnsi"/>
+                <w:bCs/>
+                <w:sz w:val="18"/>
+                <w:szCs w:val="18"/>
+                <w:lang w:val="en"/>
+              </w:rPr>
+              <w:t>}</w:t>
             </w:r>
           </w:p>
           <w:p>
@@ -1150,23 +2262,174 @@
                 <w:sz w:val="20"/>
                 <w:szCs w:val="20"/>
               </w:rPr>
-              <w:t xml:space="preserve">Next PCP Date: </w:t>
-            </w:r>
-            <w:r>
-              <w:rPr>
-                <w:rFonts w:asciiTheme="minorHAnsi" w:hAnsiTheme="minorHAnsi" w:cstheme="minorHAnsi"/>
-                <w:sz w:val="20"/>
-                <w:szCs w:val="20"/>
-              </w:rPr>
-              <w:t>{$item_val[i].next_pecp</w:t>
-            </w:r>
-            <w:r>
-              <w:rPr>
-                <w:rFonts w:asciiTheme="minorHAnsi" w:hAnsiTheme="minorHAnsi" w:cstheme="minorHAnsi"/>
-                <w:sz w:val="20"/>
-                <w:szCs w:val="20"/>
-              </w:rPr>
-              <w:t xml:space="preserve">:formatD('LL') </w:t>
+              <w:t>Next PCP Date:</w:t>
+            </w:r>
+            <w:r>
+              <w:rPr>
+                <w:b/>
+                <w:bCs/>
+                <w:sz w:val="20"/>
+                <w:szCs w:val="20"/>
+              </w:rPr>
+              <w:t xml:space="preserve"> </w:t>
+            </w:r>
+            <w:r>
+              <w:rPr>
+                <w:rFonts w:asciiTheme="minorHAnsi" w:hAnsiTheme="minorHAnsi" w:cstheme="minorHAnsi"/>
+                <w:sz w:val="20"/>
+                <w:szCs w:val="20"/>
+              </w:rPr>
+              <w:t>{</w:t>
+            </w:r>
+            <w:r>
+              <w:rPr>
+                <w:rFonts w:asciiTheme="minorHAnsi" w:hAnsiTheme="minorHAnsi" w:cstheme="minorHAnsi"/>
+                <w:sz w:val="20"/>
+                <w:szCs w:val="20"/>
+              </w:rPr>
+              <w:t>$</w:t>
+            </w:r>
+            <w:proofErr w:type="spellStart"/>
+            <w:r>
+              <w:rPr>
+                <w:rFonts w:asciiTheme="minorHAnsi" w:hAnsiTheme="minorHAnsi" w:cstheme="minorHAnsi"/>
+                <w:sz w:val="20"/>
+                <w:szCs w:val="20"/>
+              </w:rPr>
+              <w:t>item_val</w:t>
+            </w:r>
+            <w:proofErr w:type="spellEnd"/>
+            <w:r>
+              <w:rPr>
+                <w:rFonts w:asciiTheme="minorHAnsi" w:hAnsiTheme="minorHAnsi" w:cstheme="minorHAnsi"/>
+                <w:sz w:val="20"/>
+                <w:szCs w:val="20"/>
+              </w:rPr>
+              <w:t>[</w:t>
+            </w:r>
+            <w:proofErr w:type="spellStart"/>
+            <w:r>
+              <w:rPr>
+                <w:rFonts w:asciiTheme="minorHAnsi" w:hAnsiTheme="minorHAnsi" w:cstheme="minorHAnsi"/>
+                <w:sz w:val="20"/>
+                <w:szCs w:val="20"/>
+              </w:rPr>
+              <w:t>i</w:t>
+            </w:r>
+            <w:proofErr w:type="spellEnd"/>
+            <w:proofErr w:type="gramStart"/>
+            <w:r>
+              <w:rPr>
+                <w:rFonts w:asciiTheme="minorHAnsi" w:hAnsiTheme="minorHAnsi" w:cstheme="minorHAnsi"/>
+                <w:sz w:val="20"/>
+                <w:szCs w:val="20"/>
+              </w:rPr>
+              <w:t>].</w:t>
+            </w:r>
+            <w:proofErr w:type="spellStart"/>
+            <w:r>
+              <w:rPr>
+                <w:rFonts w:asciiTheme="minorHAnsi" w:hAnsiTheme="minorHAnsi" w:cstheme="minorHAnsi"/>
+                <w:sz w:val="20"/>
+                <w:szCs w:val="20"/>
+              </w:rPr>
+              <w:t>next</w:t>
+            </w:r>
+            <w:proofErr w:type="gramEnd"/>
+            <w:r>
+              <w:rPr>
+                <w:rFonts w:asciiTheme="minorHAnsi" w:hAnsiTheme="minorHAnsi" w:cstheme="minorHAnsi"/>
+                <w:sz w:val="20"/>
+                <w:szCs w:val="20"/>
+              </w:rPr>
+              <w:t>_pecp_short_description</w:t>
+            </w:r>
+            <w:proofErr w:type="spellEnd"/>
+            <w:r>
+              <w:rPr>
+                <w:rFonts w:asciiTheme="minorHAnsi" w:hAnsiTheme="minorHAnsi" w:cstheme="minorHAnsi"/>
+                <w:sz w:val="20"/>
+                <w:szCs w:val="20"/>
+              </w:rPr>
+              <w:t>} It will begin on {</w:t>
+            </w:r>
+            <w:r>
+              <w:rPr>
+                <w:rFonts w:asciiTheme="minorHAnsi" w:hAnsiTheme="minorHAnsi" w:cstheme="minorHAnsi"/>
+                <w:sz w:val="20"/>
+                <w:szCs w:val="20"/>
+              </w:rPr>
+              <w:t>$</w:t>
+            </w:r>
+            <w:proofErr w:type="spellStart"/>
+            <w:r>
+              <w:rPr>
+                <w:rFonts w:asciiTheme="minorHAnsi" w:hAnsiTheme="minorHAnsi" w:cstheme="minorHAnsi"/>
+                <w:sz w:val="20"/>
+                <w:szCs w:val="20"/>
+              </w:rPr>
+              <w:t>item_val</w:t>
+            </w:r>
+            <w:proofErr w:type="spellEnd"/>
+            <w:r>
+              <w:rPr>
+                <w:rFonts w:asciiTheme="minorHAnsi" w:hAnsiTheme="minorHAnsi" w:cstheme="minorHAnsi"/>
+                <w:sz w:val="20"/>
+                <w:szCs w:val="20"/>
+              </w:rPr>
+              <w:t>[</w:t>
+            </w:r>
+            <w:proofErr w:type="spellStart"/>
+            <w:r>
+              <w:rPr>
+                <w:rFonts w:asciiTheme="minorHAnsi" w:hAnsiTheme="minorHAnsi" w:cstheme="minorHAnsi"/>
+                <w:sz w:val="20"/>
+                <w:szCs w:val="20"/>
+              </w:rPr>
+              <w:t>i</w:t>
+            </w:r>
+            <w:proofErr w:type="spellEnd"/>
+            <w:r>
+              <w:rPr>
+                <w:rFonts w:asciiTheme="minorHAnsi" w:hAnsiTheme="minorHAnsi" w:cstheme="minorHAnsi"/>
+                <w:sz w:val="20"/>
+                <w:szCs w:val="20"/>
+              </w:rPr>
+              <w:t>].</w:t>
+            </w:r>
+            <w:proofErr w:type="spellStart"/>
+            <w:r>
+              <w:rPr>
+                <w:rFonts w:asciiTheme="minorHAnsi" w:hAnsiTheme="minorHAnsi" w:cstheme="minorHAnsi"/>
+                <w:sz w:val="20"/>
+                <w:szCs w:val="20"/>
+              </w:rPr>
+              <w:t>next_pecp</w:t>
+            </w:r>
+            <w:r>
+              <w:rPr>
+                <w:rFonts w:asciiTheme="minorHAnsi" w:hAnsiTheme="minorHAnsi" w:cstheme="minorHAnsi"/>
+                <w:sz w:val="20"/>
+                <w:szCs w:val="20"/>
+              </w:rPr>
+              <w:t>_date</w:t>
+            </w:r>
+            <w:r>
+              <w:rPr>
+                <w:rFonts w:asciiTheme="minorHAnsi" w:hAnsiTheme="minorHAnsi" w:cstheme="minorHAnsi"/>
+                <w:sz w:val="20"/>
+                <w:szCs w:val="20"/>
+              </w:rPr>
+              <w:t>:formatD</w:t>
+            </w:r>
+            <w:proofErr w:type="spellEnd"/>
+            <w:r>
+              <w:rPr>
+                <w:rFonts w:asciiTheme="minorHAnsi" w:hAnsiTheme="minorHAnsi" w:cstheme="minorHAnsi"/>
+                <w:sz w:val="20"/>
+                <w:szCs w:val="20"/>
+              </w:rPr>
+              <w:t xml:space="preserve">('LL') </w:t>
             </w:r>
             <w:r>
               <w:rPr>
@@ -1194,8 +2457,50 @@
                 <w:szCs w:val="18"/>
                 <w:lang w:val="en"/>
               </w:rPr>
-              <w:t>{$item_val[i].</w:t>
-            </w:r>
+              <w:t>{$</w:t>
+            </w:r>
+            <w:proofErr w:type="spellStart"/>
+            <w:r>
+              <w:rPr>
+                <w:rFonts w:asciiTheme="minorHAnsi" w:hAnsiTheme="minorHAnsi" w:cstheme="minorHAnsi"/>
+                <w:sz w:val="18"/>
+                <w:szCs w:val="18"/>
+                <w:lang w:val="en"/>
+              </w:rPr>
+              <w:t>item_val</w:t>
+            </w:r>
+            <w:proofErr w:type="spellEnd"/>
+            <w:r>
+              <w:rPr>
+                <w:rFonts w:asciiTheme="minorHAnsi" w:hAnsiTheme="minorHAnsi" w:cstheme="minorHAnsi"/>
+                <w:sz w:val="18"/>
+                <w:szCs w:val="18"/>
+                <w:lang w:val="en"/>
+              </w:rPr>
+              <w:t>[</w:t>
+            </w:r>
+            <w:proofErr w:type="spellStart"/>
+            <w:r>
+              <w:rPr>
+                <w:rFonts w:asciiTheme="minorHAnsi" w:hAnsiTheme="minorHAnsi" w:cstheme="minorHAnsi"/>
+                <w:sz w:val="18"/>
+                <w:szCs w:val="18"/>
+                <w:lang w:val="en"/>
+              </w:rPr>
+              <w:t>i</w:t>
+            </w:r>
+            <w:proofErr w:type="spellEnd"/>
+            <w:proofErr w:type="gramStart"/>
+            <w:r>
+              <w:rPr>
+                <w:rFonts w:asciiTheme="minorHAnsi" w:hAnsiTheme="minorHAnsi" w:cstheme="minorHAnsi"/>
+                <w:sz w:val="18"/>
+                <w:szCs w:val="18"/>
+                <w:lang w:val="en"/>
+              </w:rPr>
+              <w:t>].</w:t>
+            </w:r>
+            <w:proofErr w:type="spellStart"/>
             <w:r>
               <w:rPr>
                 <w:rFonts w:asciiTheme="minorHAnsi" w:hAnsiTheme="minorHAnsi" w:cstheme="minorHAnsi"/>
@@ -1205,6 +2510,7 @@
               </w:rPr>
               <w:t>next</w:t>
             </w:r>
+            <w:proofErr w:type="gramEnd"/>
             <w:r>
               <w:rPr>
                 <w:rFonts w:asciiTheme="minorHAnsi" w:hAnsiTheme="minorHAnsi" w:cstheme="minorHAnsi"/>
@@ -1230,7 +2536,26 @@
                 <w:szCs w:val="18"/>
                 <w:lang w:val="en"/>
               </w:rPr>
-              <w:t>:showEnd}</w:t>
+              <w:t>_date</w:t>
+            </w:r>
+            <w:r>
+              <w:rPr>
+                <w:rFonts w:asciiTheme="minorHAnsi" w:hAnsiTheme="minorHAnsi" w:cstheme="minorHAnsi"/>
+                <w:sz w:val="18"/>
+                <w:szCs w:val="18"/>
+                <w:lang w:val="en"/>
+              </w:rPr>
+              <w:t>:showEnd</w:t>
+            </w:r>
+            <w:proofErr w:type="spellEnd"/>
+            <w:r>
+              <w:rPr>
+                <w:rFonts w:asciiTheme="minorHAnsi" w:hAnsiTheme="minorHAnsi" w:cstheme="minorHAnsi"/>
+                <w:sz w:val="18"/>
+                <w:szCs w:val="18"/>
+                <w:lang w:val="en"/>
+              </w:rPr>
+              <w:t>}</w:t>
             </w:r>
           </w:p>
           <w:p>
@@ -1275,7 +2600,64 @@
                 <w:sz w:val="20"/>
                 <w:szCs w:val="20"/>
               </w:rPr>
-              <w:t xml:space="preserve">{$item_val[i].additional_info} </w:t>
+              <w:t>{$</w:t>
+            </w:r>
+            <w:proofErr w:type="spellStart"/>
+            <w:r>
+              <w:rPr>
+                <w:sz w:val="20"/>
+                <w:szCs w:val="20"/>
+              </w:rPr>
+              <w:t>item_val</w:t>
+            </w:r>
+            <w:proofErr w:type="spellEnd"/>
+            <w:r>
+              <w:rPr>
+                <w:sz w:val="20"/>
+                <w:szCs w:val="20"/>
+              </w:rPr>
+              <w:t>[</w:t>
+            </w:r>
+            <w:proofErr w:type="spellStart"/>
+            <w:r>
+              <w:rPr>
+                <w:sz w:val="20"/>
+                <w:szCs w:val="20"/>
+              </w:rPr>
+              <w:t>i</w:t>
+            </w:r>
+            <w:proofErr w:type="spellEnd"/>
+            <w:proofErr w:type="gramStart"/>
+            <w:r>
+              <w:rPr>
+                <w:sz w:val="20"/>
+                <w:szCs w:val="20"/>
+              </w:rPr>
+              <w:t>].</w:t>
+            </w:r>
+            <w:proofErr w:type="spellStart"/>
+            <w:r>
+              <w:rPr>
+                <w:sz w:val="20"/>
+                <w:szCs w:val="20"/>
+              </w:rPr>
+              <w:t>additional</w:t>
+            </w:r>
+            <w:proofErr w:type="gramEnd"/>
+            <w:r>
+              <w:rPr>
+                <w:sz w:val="20"/>
+                <w:szCs w:val="20"/>
+              </w:rPr>
+              <w:t>_info</w:t>
+            </w:r>
+            <w:proofErr w:type="spellEnd"/>
+            <w:r>
+              <w:rPr>
+                <w:sz w:val="20"/>
+                <w:szCs w:val="20"/>
+              </w:rPr>
+              <w:t xml:space="preserve">} </w:t>
             </w:r>
           </w:p>
           <w:p>
@@ -1332,8 +2714,9 @@
                 <w:sz w:val="20"/>
                 <w:szCs w:val="20"/>
               </w:rPr>
-              <w:t>{$item_val[i+1].date_updated</w:t>
-            </w:r>
+              <w:t>{$</w:t>
+            </w:r>
+            <w:proofErr w:type="spellStart"/>
             <w:r>
               <w:rPr>
                 <w:rFonts w:asciiTheme="minorHAnsi" w:hAnsiTheme="minorHAnsi" w:cstheme="minorHAnsi"/>
@@ -1342,7 +2725,72 @@
                 <w:sz w:val="20"/>
                 <w:szCs w:val="20"/>
               </w:rPr>
-              <w:t xml:space="preserve">:formatD('LL') </w:t>
+              <w:t>item_val</w:t>
+            </w:r>
+            <w:proofErr w:type="spellEnd"/>
+            <w:r>
+              <w:rPr>
+                <w:rFonts w:asciiTheme="minorHAnsi" w:hAnsiTheme="minorHAnsi" w:cstheme="minorHAnsi"/>
+                <w:b/>
+                <w:color w:val="FF0000"/>
+                <w:sz w:val="20"/>
+                <w:szCs w:val="20"/>
+              </w:rPr>
+              <w:t>[i+1</w:t>
+            </w:r>
+            <w:proofErr w:type="gramStart"/>
+            <w:r>
+              <w:rPr>
+                <w:rFonts w:asciiTheme="minorHAnsi" w:hAnsiTheme="minorHAnsi" w:cstheme="minorHAnsi"/>
+                <w:b/>
+                <w:color w:val="FF0000"/>
+                <w:sz w:val="20"/>
+                <w:szCs w:val="20"/>
+              </w:rPr>
+              <w:t>].</w:t>
+            </w:r>
+            <w:proofErr w:type="spellStart"/>
+            <w:r>
+              <w:rPr>
+                <w:rFonts w:asciiTheme="minorHAnsi" w:hAnsiTheme="minorHAnsi" w:cstheme="minorHAnsi"/>
+                <w:b/>
+                <w:color w:val="FF0000"/>
+                <w:sz w:val="20"/>
+                <w:szCs w:val="20"/>
+              </w:rPr>
+              <w:t>date</w:t>
+            </w:r>
+            <w:proofErr w:type="gramEnd"/>
+            <w:r>
+              <w:rPr>
+                <w:rFonts w:asciiTheme="minorHAnsi" w:hAnsiTheme="minorHAnsi" w:cstheme="minorHAnsi"/>
+                <w:b/>
+                <w:color w:val="FF0000"/>
+                <w:sz w:val="20"/>
+                <w:szCs w:val="20"/>
+              </w:rPr>
+              <w:t>_updated</w:t>
+            </w:r>
+            <w:r>
+              <w:rPr>
+                <w:rFonts w:asciiTheme="minorHAnsi" w:hAnsiTheme="minorHAnsi" w:cstheme="minorHAnsi"/>
+                <w:b/>
+                <w:color w:val="FF0000"/>
+                <w:sz w:val="20"/>
+                <w:szCs w:val="20"/>
+              </w:rPr>
+              <w:t>:formatD</w:t>
+            </w:r>
+            <w:proofErr w:type="spellEnd"/>
+            <w:r>
+              <w:rPr>
+                <w:rFonts w:asciiTheme="minorHAnsi" w:hAnsiTheme="minorHAnsi" w:cstheme="minorHAnsi"/>
+                <w:b/>
+                <w:color w:val="FF0000"/>
+                <w:sz w:val="20"/>
+                <w:szCs w:val="20"/>
+              </w:rPr>
+              <w:t xml:space="preserve">('LL') </w:t>
             </w:r>
             <w:r>
               <w:rPr>
@@ -1384,44 +2832,76 @@
                 <w:sz w:val="20"/>
                 <w:szCs w:val="20"/>
               </w:rPr>
-              <w:t>{$item_val[i</w:t>
-            </w:r>
-            <w:r>
-              <w:rPr>
-                <w:rFonts w:asciiTheme="minorHAnsi" w:hAnsiTheme="minorHAnsi" w:cstheme="minorHAnsi"/>
-                <w:b/>
-                <w:sz w:val="20"/>
-                <w:szCs w:val="20"/>
-              </w:rPr>
-              <w:t>+1</w:t>
-            </w:r>
-            <w:r>
-              <w:rPr>
-                <w:rFonts w:asciiTheme="minorHAnsi" w:hAnsiTheme="minorHAnsi" w:cstheme="minorHAnsi"/>
-                <w:b/>
-                <w:sz w:val="20"/>
-                <w:szCs w:val="20"/>
-              </w:rPr>
-              <w:t>].project_name:</w:t>
-            </w:r>
-            <w:r>
-              <w:rPr>
-                <w:rFonts w:asciiTheme="minorHAnsi" w:hAnsiTheme="minorHAnsi" w:cstheme="minorHAnsi"/>
-                <w:b/>
-                <w:sz w:val="20"/>
-                <w:szCs w:val="20"/>
-              </w:rPr>
-              <w:t>count</w:t>
-            </w:r>
-            <w:r>
-              <w:rPr>
-                <w:rFonts w:asciiTheme="minorHAnsi" w:hAnsiTheme="minorHAnsi" w:cstheme="minorHAnsi"/>
-                <w:b/>
-                <w:sz w:val="20"/>
-                <w:szCs w:val="20"/>
-              </w:rPr>
-              <w:t>()</w:t>
-            </w:r>
+              <w:t>{$</w:t>
+            </w:r>
+            <w:proofErr w:type="spellStart"/>
+            <w:r>
+              <w:rPr>
+                <w:rFonts w:asciiTheme="minorHAnsi" w:hAnsiTheme="minorHAnsi" w:cstheme="minorHAnsi"/>
+                <w:b/>
+                <w:sz w:val="20"/>
+                <w:szCs w:val="20"/>
+              </w:rPr>
+              <w:t>item_val</w:t>
+            </w:r>
+            <w:proofErr w:type="spellEnd"/>
+            <w:r>
+              <w:rPr>
+                <w:rFonts w:asciiTheme="minorHAnsi" w:hAnsiTheme="minorHAnsi" w:cstheme="minorHAnsi"/>
+                <w:b/>
+                <w:sz w:val="20"/>
+                <w:szCs w:val="20"/>
+              </w:rPr>
+              <w:t>[i+</w:t>
+            </w:r>
+            <w:r>
+              <w:rPr>
+                <w:rFonts w:asciiTheme="minorHAnsi" w:hAnsiTheme="minorHAnsi" w:cstheme="minorHAnsi"/>
+                <w:b/>
+                <w:sz w:val="20"/>
+                <w:szCs w:val="20"/>
+              </w:rPr>
+              <w:lastRenderedPageBreak/>
+              <w:t>1</w:t>
+            </w:r>
+            <w:r>
+              <w:rPr>
+                <w:rFonts w:asciiTheme="minorHAnsi" w:hAnsiTheme="minorHAnsi" w:cstheme="minorHAnsi"/>
+                <w:b/>
+                <w:sz w:val="20"/>
+                <w:szCs w:val="20"/>
+              </w:rPr>
+              <w:t>]</w:t>
+            </w:r>
+            <w:r>
+              <w:rPr>
+                <w:rFonts w:asciiTheme="minorHAnsi" w:hAnsiTheme="minorHAnsi" w:cstheme="minorHAnsi"/>
+                <w:b/>
+                <w:sz w:val="20"/>
+                <w:szCs w:val="20"/>
+              </w:rPr>
+              <w:t>.</w:t>
+            </w:r>
+            <w:proofErr w:type="spellStart"/>
+            <w:r>
+              <w:rPr>
+                <w:rFonts w:asciiTheme="minorHAnsi" w:hAnsiTheme="minorHAnsi" w:cstheme="minorHAnsi"/>
+                <w:b/>
+                <w:sz w:val="20"/>
+                <w:szCs w:val="20"/>
+              </w:rPr>
+              <w:t>sl_n</w:t>
+            </w:r>
+            <w:r>
+              <w:rPr>
+                <w:rFonts w:asciiTheme="minorHAnsi" w:hAnsiTheme="minorHAnsi" w:cstheme="minorHAnsi"/>
+                <w:b/>
+                <w:sz w:val="20"/>
+                <w:szCs w:val="20"/>
+              </w:rPr>
+              <w:t>o</w:t>
+            </w:r>
+            <w:proofErr w:type="spellEnd"/>
             <w:r>
               <w:rPr>
                 <w:rFonts w:asciiTheme="minorHAnsi" w:hAnsiTheme="minorHAnsi" w:cstheme="minorHAnsi"/>
@@ -1462,11 +2942,10 @@
                 <w:sz w:val="24"/>
                 <w:szCs w:val="24"/>
               </w:rPr>
-              <w:t>{$item_val[i+1].</w:t>
-            </w:r>
-            <w:r>
-              <w:t>p</w:t>
-            </w:r>
+              <w:lastRenderedPageBreak/>
+              <w:t>{$</w:t>
+            </w:r>
+            <w:proofErr w:type="spellStart"/>
             <w:r>
               <w:rPr>
                 <w:rFonts w:asciiTheme="minorHAnsi" w:hAnsiTheme="minorHAnsi" w:cstheme="minorHAnsi"/>
@@ -1475,8 +2954,56 @@
                 <w:sz w:val="24"/>
                 <w:szCs w:val="24"/>
               </w:rPr>
-              <w:t>roject_name</w:t>
-            </w:r>
+              <w:t>item_val</w:t>
+            </w:r>
+            <w:proofErr w:type="spellEnd"/>
+            <w:r>
+              <w:rPr>
+                <w:rFonts w:asciiTheme="minorHAnsi" w:hAnsiTheme="minorHAnsi" w:cstheme="minorHAnsi"/>
+                <w:b/>
+                <w:bCs/>
+                <w:sz w:val="24"/>
+                <w:szCs w:val="24"/>
+              </w:rPr>
+              <w:t>[i+1</w:t>
+            </w:r>
+            <w:proofErr w:type="gramStart"/>
+            <w:r>
+              <w:rPr>
+                <w:rFonts w:asciiTheme="minorHAnsi" w:hAnsiTheme="minorHAnsi" w:cstheme="minorHAnsi"/>
+                <w:b/>
+                <w:bCs/>
+                <w:sz w:val="24"/>
+                <w:szCs w:val="24"/>
+              </w:rPr>
+              <w:t>].</w:t>
+            </w:r>
+            <w:proofErr w:type="spellStart"/>
+            <w:r>
+              <w:t>p</w:t>
+            </w:r>
+            <w:r>
+              <w:rPr>
+                <w:rFonts w:asciiTheme="minorHAnsi" w:hAnsiTheme="minorHAnsi" w:cstheme="minorHAnsi"/>
+                <w:b/>
+                <w:bCs/>
+                <w:sz w:val="24"/>
+                <w:szCs w:val="24"/>
+              </w:rPr>
+              <w:t>roject</w:t>
+            </w:r>
+            <w:proofErr w:type="gramEnd"/>
+            <w:r>
+              <w:rPr>
+                <w:rFonts w:asciiTheme="minorHAnsi" w:hAnsiTheme="minorHAnsi" w:cstheme="minorHAnsi"/>
+                <w:b/>
+                <w:bCs/>
+                <w:sz w:val="24"/>
+                <w:szCs w:val="24"/>
+              </w:rPr>
+              <w:t>_name</w:t>
+            </w:r>
+            <w:proofErr w:type="spellEnd"/>
             <w:r>
               <w:rPr>
                 <w:rFonts w:asciiTheme="minorHAnsi" w:hAnsiTheme="minorHAnsi" w:cstheme="minorHAnsi"/>
@@ -1526,7 +3053,37 @@
                 <w:szCs w:val="18"/>
                 <w:lang w:val="en"/>
               </w:rPr>
-              <w:t>{$item_val[i+1].p</w:t>
+              <w:t>{$</w:t>
+            </w:r>
+            <w:proofErr w:type="spellStart"/>
+            <w:r>
+              <w:rPr>
+                <w:rFonts w:asciiTheme="minorHAnsi" w:hAnsiTheme="minorHAnsi" w:cstheme="minorHAnsi"/>
+                <w:sz w:val="18"/>
+                <w:szCs w:val="18"/>
+                <w:lang w:val="en"/>
+              </w:rPr>
+              <w:t>item_val</w:t>
+            </w:r>
+            <w:proofErr w:type="spellEnd"/>
+            <w:r>
+              <w:rPr>
+                <w:rFonts w:asciiTheme="minorHAnsi" w:hAnsiTheme="minorHAnsi" w:cstheme="minorHAnsi"/>
+                <w:sz w:val="18"/>
+                <w:szCs w:val="18"/>
+                <w:lang w:val="en"/>
+              </w:rPr>
+              <w:t>[i+1</w:t>
+            </w:r>
+            <w:proofErr w:type="gramStart"/>
+            <w:r>
+              <w:rPr>
+                <w:rFonts w:asciiTheme="minorHAnsi" w:hAnsiTheme="minorHAnsi" w:cstheme="minorHAnsi"/>
+                <w:sz w:val="18"/>
+                <w:szCs w:val="18"/>
+                <w:lang w:val="en"/>
+              </w:rPr>
+              <w:t>].p</w:t>
             </w:r>
             <w:r>
               <w:rPr>
@@ -1537,6 +3094,7 @@
               </w:rPr>
               <w:t>roponent</w:t>
             </w:r>
+            <w:proofErr w:type="gramEnd"/>
             <w:r>
               <w:rPr>
                 <w:rFonts w:asciiTheme="minorHAnsi" w:hAnsiTheme="minorHAnsi" w:cstheme="minorHAnsi"/>
@@ -1604,7 +3162,37 @@
                 <w:szCs w:val="18"/>
                 <w:lang w:val="en"/>
               </w:rPr>
-              <w:t>{$item_val[i+1].r</w:t>
+              <w:t>{$</w:t>
+            </w:r>
+            <w:proofErr w:type="spellStart"/>
+            <w:r>
+              <w:rPr>
+                <w:rFonts w:asciiTheme="minorHAnsi" w:hAnsiTheme="minorHAnsi" w:cstheme="minorHAnsi"/>
+                <w:sz w:val="18"/>
+                <w:szCs w:val="18"/>
+                <w:lang w:val="en"/>
+              </w:rPr>
+              <w:t>item_val</w:t>
+            </w:r>
+            <w:proofErr w:type="spellEnd"/>
+            <w:r>
+              <w:rPr>
+                <w:rFonts w:asciiTheme="minorHAnsi" w:hAnsiTheme="minorHAnsi" w:cstheme="minorHAnsi"/>
+                <w:sz w:val="18"/>
+                <w:szCs w:val="18"/>
+                <w:lang w:val="en"/>
+              </w:rPr>
+              <w:t>[i+1</w:t>
+            </w:r>
+            <w:proofErr w:type="gramStart"/>
+            <w:r>
+              <w:rPr>
+                <w:rFonts w:asciiTheme="minorHAnsi" w:hAnsiTheme="minorHAnsi" w:cstheme="minorHAnsi"/>
+                <w:sz w:val="18"/>
+                <w:szCs w:val="18"/>
+                <w:lang w:val="en"/>
+              </w:rPr>
+              <w:t>].r</w:t>
             </w:r>
             <w:r>
               <w:rPr>
@@ -1615,6 +3203,7 @@
               </w:rPr>
               <w:t>egion</w:t>
             </w:r>
+            <w:proofErr w:type="gramEnd"/>
             <w:r>
               <w:rPr>
                 <w:rFonts w:asciiTheme="minorHAnsi" w:hAnsiTheme="minorHAnsi" w:cstheme="minorHAnsi"/>
@@ -1652,7 +3241,47 @@
                 <w:szCs w:val="18"/>
                 <w:lang w:val="en"/>
               </w:rPr>
-              <w:t>{$item_val[i+1].location}</w:t>
+              <w:t>{$</w:t>
+            </w:r>
+            <w:proofErr w:type="spellStart"/>
+            <w:r>
+              <w:rPr>
+                <w:rFonts w:asciiTheme="minorHAnsi" w:hAnsiTheme="minorHAnsi" w:cstheme="minorHAnsi"/>
+                <w:sz w:val="18"/>
+                <w:szCs w:val="18"/>
+                <w:lang w:val="en"/>
+              </w:rPr>
+              <w:t>item_val</w:t>
+            </w:r>
+            <w:proofErr w:type="spellEnd"/>
+            <w:r>
+              <w:rPr>
+                <w:rFonts w:asciiTheme="minorHAnsi" w:hAnsiTheme="minorHAnsi" w:cstheme="minorHAnsi"/>
+                <w:sz w:val="18"/>
+                <w:szCs w:val="18"/>
+                <w:lang w:val="en"/>
+              </w:rPr>
+              <w:t>[i+1</w:t>
+            </w:r>
+            <w:proofErr w:type="gramStart"/>
+            <w:r>
+              <w:rPr>
+                <w:rFonts w:asciiTheme="minorHAnsi" w:hAnsiTheme="minorHAnsi" w:cstheme="minorHAnsi"/>
+                <w:sz w:val="18"/>
+                <w:szCs w:val="18"/>
+                <w:lang w:val="en"/>
+              </w:rPr>
+              <w:t>].location</w:t>
+            </w:r>
+            <w:proofErr w:type="gramEnd"/>
+            <w:r>
+              <w:rPr>
+                <w:rFonts w:asciiTheme="minorHAnsi" w:hAnsiTheme="minorHAnsi" w:cstheme="minorHAnsi"/>
+                <w:sz w:val="18"/>
+                <w:szCs w:val="18"/>
+                <w:lang w:val="en"/>
+              </w:rPr>
+              <w:t>}</w:t>
             </w:r>
             <w:r>
               <w:rPr>
@@ -1703,11 +3332,100 @@
                 <w:szCs w:val="18"/>
                 <w:lang w:val="en"/>
               </w:rPr>
-              <w:t>{$item_val[i+1].ea_act}{$item_val[i+1]</w:t>
+              <w:t>{$</w:t>
+            </w:r>
+            <w:proofErr w:type="spellStart"/>
+            <w:r>
+              <w:rPr>
+                <w:rFonts w:asciiTheme="minorHAnsi" w:hAnsiTheme="minorHAnsi" w:cstheme="minorHAnsi"/>
+                <w:bCs/>
+                <w:sz w:val="18"/>
+                <w:szCs w:val="18"/>
+                <w:lang w:val="en"/>
+              </w:rPr>
+              <w:t>item_val</w:t>
+            </w:r>
+            <w:proofErr w:type="spellEnd"/>
+            <w:r>
+              <w:rPr>
+                <w:rFonts w:asciiTheme="minorHAnsi" w:hAnsiTheme="minorHAnsi" w:cstheme="minorHAnsi"/>
+                <w:bCs/>
+                <w:sz w:val="18"/>
+                <w:szCs w:val="18"/>
+                <w:lang w:val="en"/>
+              </w:rPr>
+              <w:t>[i+1</w:t>
+            </w:r>
+            <w:proofErr w:type="gramStart"/>
+            <w:r>
+              <w:rPr>
+                <w:rFonts w:asciiTheme="minorHAnsi" w:hAnsiTheme="minorHAnsi" w:cstheme="minorHAnsi"/>
+                <w:bCs/>
+                <w:sz w:val="18"/>
+                <w:szCs w:val="18"/>
+                <w:lang w:val="en"/>
+              </w:rPr>
+              <w:t>].</w:t>
+            </w:r>
+            <w:proofErr w:type="spellStart"/>
+            <w:r>
+              <w:rPr>
+                <w:rFonts w:asciiTheme="minorHAnsi" w:hAnsiTheme="minorHAnsi" w:cstheme="minorHAnsi"/>
+                <w:bCs/>
+                <w:sz w:val="18"/>
+                <w:szCs w:val="18"/>
+                <w:lang w:val="en"/>
+              </w:rPr>
+              <w:t>ea</w:t>
+            </w:r>
+            <w:proofErr w:type="gramEnd"/>
+            <w:r>
+              <w:rPr>
+                <w:rFonts w:asciiTheme="minorHAnsi" w:hAnsiTheme="minorHAnsi" w:cstheme="minorHAnsi"/>
+                <w:bCs/>
+                <w:sz w:val="18"/>
+                <w:szCs w:val="18"/>
+                <w:lang w:val="en"/>
+              </w:rPr>
+              <w:t>_act</w:t>
+            </w:r>
+            <w:proofErr w:type="spellEnd"/>
+            <w:r>
+              <w:rPr>
+                <w:rFonts w:asciiTheme="minorHAnsi" w:hAnsiTheme="minorHAnsi" w:cstheme="minorHAnsi"/>
+                <w:bCs/>
+                <w:sz w:val="18"/>
+                <w:szCs w:val="18"/>
+                <w:lang w:val="en"/>
+              </w:rPr>
+              <w:t>}{$</w:t>
+            </w:r>
+            <w:proofErr w:type="spellStart"/>
+            <w:r>
+              <w:rPr>
+                <w:rFonts w:asciiTheme="minorHAnsi" w:hAnsiTheme="minorHAnsi" w:cstheme="minorHAnsi"/>
+                <w:bCs/>
+                <w:sz w:val="18"/>
+                <w:szCs w:val="18"/>
+                <w:lang w:val="en"/>
+              </w:rPr>
+              <w:t>item_val</w:t>
+            </w:r>
+            <w:proofErr w:type="spellEnd"/>
+            <w:r>
+              <w:rPr>
+                <w:rFonts w:asciiTheme="minorHAnsi" w:hAnsiTheme="minorHAnsi" w:cstheme="minorHAnsi"/>
+                <w:bCs/>
+                <w:sz w:val="18"/>
+                <w:szCs w:val="18"/>
+                <w:lang w:val="en"/>
+              </w:rPr>
+              <w:t>[i+1]</w:t>
             </w:r>
             <w:r>
               <w:t xml:space="preserve"> .</w:t>
             </w:r>
+            <w:proofErr w:type="spellStart"/>
             <w:r>
               <w:rPr>
                 <w:rFonts w:asciiTheme="minorHAnsi" w:hAnsiTheme="minorHAnsi" w:cstheme="minorHAnsi"/>
@@ -1726,7 +3444,40 @@
                 <w:szCs w:val="18"/>
                 <w:lang w:val="en"/>
               </w:rPr>
-              <w:t>:ifNE(null):showBegin}</w:t>
+              <w:t>:ifNE</w:t>
+            </w:r>
+            <w:proofErr w:type="spellEnd"/>
+            <w:r>
+              <w:rPr>
+                <w:rFonts w:asciiTheme="minorHAnsi" w:hAnsiTheme="minorHAnsi" w:cstheme="minorHAnsi"/>
+                <w:bCs/>
+                <w:sz w:val="18"/>
+                <w:szCs w:val="18"/>
+                <w:lang w:val="en"/>
+              </w:rPr>
+              <w:t>(null):</w:t>
+            </w:r>
+            <w:proofErr w:type="spellStart"/>
+            <w:r>
+              <w:rPr>
+                <w:rFonts w:asciiTheme="minorHAnsi" w:hAnsiTheme="minorHAnsi" w:cstheme="minorHAnsi"/>
+                <w:bCs/>
+                <w:sz w:val="18"/>
+                <w:szCs w:val="18"/>
+                <w:lang w:val="en"/>
+              </w:rPr>
+              <w:t>showBegin</w:t>
+            </w:r>
+            <w:proofErr w:type="spellEnd"/>
+            <w:r>
+              <w:rPr>
+                <w:rFonts w:asciiTheme="minorHAnsi" w:hAnsiTheme="minorHAnsi" w:cstheme="minorHAnsi"/>
+                <w:bCs/>
+                <w:sz w:val="18"/>
+                <w:szCs w:val="18"/>
+                <w:lang w:val="en"/>
+              </w:rPr>
+              <w:t>}</w:t>
             </w:r>
             <w:r>
               <w:rPr>
@@ -1775,7 +3526,47 @@
                 <w:szCs w:val="18"/>
                 <w:lang w:val="en"/>
               </w:rPr>
-              <w:t>{$item_val[i+1].substitution_act}</w:t>
+              <w:t>{$</w:t>
+            </w:r>
+            <w:proofErr w:type="spellStart"/>
+            <w:r>
+              <w:rPr>
+                <w:rFonts w:asciiTheme="minorHAnsi" w:hAnsiTheme="minorHAnsi" w:cstheme="minorHAnsi"/>
+                <w:sz w:val="18"/>
+                <w:szCs w:val="18"/>
+                <w:lang w:val="en"/>
+              </w:rPr>
+              <w:t>item_val</w:t>
+            </w:r>
+            <w:proofErr w:type="spellEnd"/>
+            <w:r>
+              <w:rPr>
+                <w:rFonts w:asciiTheme="minorHAnsi" w:hAnsiTheme="minorHAnsi" w:cstheme="minorHAnsi"/>
+                <w:sz w:val="18"/>
+                <w:szCs w:val="18"/>
+                <w:lang w:val="en"/>
+              </w:rPr>
+              <w:t>[i+1].</w:t>
+            </w:r>
+            <w:proofErr w:type="spellStart"/>
+            <w:r>
+              <w:rPr>
+                <w:rFonts w:asciiTheme="minorHAnsi" w:hAnsiTheme="minorHAnsi" w:cstheme="minorHAnsi"/>
+                <w:sz w:val="18"/>
+                <w:szCs w:val="18"/>
+                <w:lang w:val="en"/>
+              </w:rPr>
+              <w:t>substitution_act</w:t>
+            </w:r>
+            <w:proofErr w:type="spellEnd"/>
+            <w:r>
+              <w:rPr>
+                <w:rFonts w:asciiTheme="minorHAnsi" w:hAnsiTheme="minorHAnsi" w:cstheme="minorHAnsi"/>
+                <w:sz w:val="18"/>
+                <w:szCs w:val="18"/>
+                <w:lang w:val="en"/>
+              </w:rPr>
+              <w:t>}</w:t>
             </w:r>
             <w:r>
               <w:rPr>
@@ -1804,7 +3595,67 @@
                 <w:szCs w:val="18"/>
                 <w:lang w:val="en"/>
               </w:rPr>
-              <w:t>{$item_val[i+1].substitution_act:showEnd}</w:t>
+              <w:t>{$</w:t>
+            </w:r>
+            <w:proofErr w:type="spellStart"/>
+            <w:r>
+              <w:rPr>
+                <w:rFonts w:asciiTheme="minorHAnsi" w:hAnsiTheme="minorHAnsi" w:cstheme="minorHAnsi"/>
+                <w:sz w:val="18"/>
+                <w:szCs w:val="18"/>
+                <w:lang w:val="en"/>
+              </w:rPr>
+              <w:t>item_val</w:t>
+            </w:r>
+            <w:proofErr w:type="spellEnd"/>
+            <w:r>
+              <w:rPr>
+                <w:rFonts w:asciiTheme="minorHAnsi" w:hAnsiTheme="minorHAnsi" w:cstheme="minorHAnsi"/>
+                <w:sz w:val="18"/>
+                <w:szCs w:val="18"/>
+                <w:lang w:val="en"/>
+              </w:rPr>
+              <w:t>[i+1</w:t>
+            </w:r>
+            <w:proofErr w:type="gramStart"/>
+            <w:r>
+              <w:rPr>
+                <w:rFonts w:asciiTheme="minorHAnsi" w:hAnsiTheme="minorHAnsi" w:cstheme="minorHAnsi"/>
+                <w:sz w:val="18"/>
+                <w:szCs w:val="18"/>
+                <w:lang w:val="en"/>
+              </w:rPr>
+              <w:t>].</w:t>
+            </w:r>
+            <w:proofErr w:type="spellStart"/>
+            <w:r>
+              <w:rPr>
+                <w:rFonts w:asciiTheme="minorHAnsi" w:hAnsiTheme="minorHAnsi" w:cstheme="minorHAnsi"/>
+                <w:sz w:val="18"/>
+                <w:szCs w:val="18"/>
+                <w:lang w:val="en"/>
+              </w:rPr>
+              <w:t>substitution</w:t>
+            </w:r>
+            <w:proofErr w:type="gramEnd"/>
+            <w:r>
+              <w:rPr>
+                <w:rFonts w:asciiTheme="minorHAnsi" w:hAnsiTheme="minorHAnsi" w:cstheme="minorHAnsi"/>
+                <w:sz w:val="18"/>
+                <w:szCs w:val="18"/>
+                <w:lang w:val="en"/>
+              </w:rPr>
+              <w:t>_act:showEnd</w:t>
+            </w:r>
+            <w:proofErr w:type="spellEnd"/>
+            <w:r>
+              <w:rPr>
+                <w:rFonts w:asciiTheme="minorHAnsi" w:hAnsiTheme="minorHAnsi" w:cstheme="minorHAnsi"/>
+                <w:sz w:val="18"/>
+                <w:szCs w:val="18"/>
+                <w:lang w:val="en"/>
+              </w:rPr>
+              <w:t>}</w:t>
             </w:r>
           </w:p>
           <w:p>
@@ -1834,6 +3685,7 @@
                 <w:sz w:val="18"/>
                 <w:szCs w:val="18"/>
               </w:rPr>
+              <w:lastRenderedPageBreak/>
               <w:t xml:space="preserve">Responsible Minister: </w:t>
             </w:r>
             <w:r>
@@ -1842,7 +3694,61 @@
                 <w:sz w:val="18"/>
                 <w:szCs w:val="18"/>
               </w:rPr>
-              <w:t>{$item_val[i+1].ministry_name}</w:t>
+              <w:t>{$</w:t>
+            </w:r>
+            <w:proofErr w:type="spellStart"/>
+            <w:r>
+              <w:rPr>
+                <w:rFonts w:asciiTheme="minorHAnsi" w:hAnsiTheme="minorHAnsi" w:cstheme="minorHAnsi"/>
+                <w:sz w:val="18"/>
+                <w:szCs w:val="18"/>
+              </w:rPr>
+              <w:t>item_val</w:t>
+            </w:r>
+            <w:proofErr w:type="spellEnd"/>
+            <w:r>
+              <w:rPr>
+                <w:rFonts w:asciiTheme="minorHAnsi" w:hAnsiTheme="minorHAnsi" w:cstheme="minorHAnsi"/>
+                <w:sz w:val="18"/>
+                <w:szCs w:val="18"/>
+              </w:rPr>
+              <w:t>[i+1</w:t>
+            </w:r>
+            <w:proofErr w:type="gramStart"/>
+            <w:r>
+              <w:rPr>
+                <w:rFonts w:asciiTheme="minorHAnsi" w:hAnsiTheme="minorHAnsi" w:cstheme="minorHAnsi"/>
+                <w:sz w:val="18"/>
+                <w:szCs w:val="18"/>
+              </w:rPr>
+              <w:t>].</w:t>
+            </w:r>
+            <w:proofErr w:type="spellStart"/>
+            <w:r>
+              <w:rPr>
+                <w:rFonts w:asciiTheme="minorHAnsi" w:hAnsiTheme="minorHAnsi" w:cstheme="minorHAnsi"/>
+                <w:sz w:val="18"/>
+                <w:szCs w:val="18"/>
+              </w:rPr>
+              <w:t>ministry</w:t>
+            </w:r>
+            <w:proofErr w:type="gramEnd"/>
+            <w:r>
+              <w:rPr>
+                <w:rFonts w:asciiTheme="minorHAnsi" w:hAnsiTheme="minorHAnsi" w:cstheme="minorHAnsi"/>
+                <w:sz w:val="18"/>
+                <w:szCs w:val="18"/>
+              </w:rPr>
+              <w:t>_name</w:t>
+            </w:r>
+            <w:proofErr w:type="spellEnd"/>
+            <w:r>
+              <w:rPr>
+                <w:rFonts w:asciiTheme="minorHAnsi" w:hAnsiTheme="minorHAnsi" w:cstheme="minorHAnsi"/>
+                <w:sz w:val="18"/>
+                <w:szCs w:val="18"/>
+              </w:rPr>
+              <w:t>}</w:t>
             </w:r>
           </w:p>
           <w:p>
@@ -1895,8 +3801,9 @@
                 <w:szCs w:val="18"/>
                 <w:lang w:val="en-US"/>
               </w:rPr>
-              <w:t>{$item_val[i</w:t>
-            </w:r>
+              <w:t>{$</w:t>
+            </w:r>
+            <w:proofErr w:type="spellStart"/>
             <w:r>
               <w:rPr>
                 <w:rFonts w:asciiTheme="minorHAnsi" w:hAnsiTheme="minorHAnsi" w:cstheme="minorHAnsi"/>
@@ -1905,6 +3812,27 @@
                 <w:szCs w:val="18"/>
                 <w:lang w:val="en-US"/>
               </w:rPr>
+              <w:t>item_val</w:t>
+            </w:r>
+            <w:proofErr w:type="spellEnd"/>
+            <w:r>
+              <w:rPr>
+                <w:rFonts w:asciiTheme="minorHAnsi" w:hAnsiTheme="minorHAnsi" w:cstheme="minorHAnsi"/>
+                <w:bCs/>
+                <w:sz w:val="18"/>
+                <w:szCs w:val="18"/>
+                <w:lang w:val="en-US"/>
+              </w:rPr>
+              <w:t>[i</w:t>
+            </w:r>
+            <w:r>
+              <w:rPr>
+                <w:rFonts w:asciiTheme="minorHAnsi" w:hAnsiTheme="minorHAnsi" w:cstheme="minorHAnsi"/>
+                <w:bCs/>
+                <w:sz w:val="18"/>
+                <w:szCs w:val="18"/>
+                <w:lang w:val="en-US"/>
+              </w:rPr>
               <w:t>+1</w:t>
             </w:r>
             <w:r>
@@ -1915,7 +3843,51 @@
                 <w:szCs w:val="18"/>
                 <w:lang w:val="en-US"/>
               </w:rPr>
-              <w:t>].milestone_type:ifEQ(4):showBegin}Minister {$item_val[i</w:t>
+              <w:t>].</w:t>
+            </w:r>
+            <w:proofErr w:type="spellStart"/>
+            <w:r>
+              <w:rPr>
+                <w:rFonts w:asciiTheme="minorHAnsi" w:hAnsiTheme="minorHAnsi" w:cstheme="minorHAnsi"/>
+                <w:bCs/>
+                <w:sz w:val="18"/>
+                <w:szCs w:val="18"/>
+                <w:lang w:val="en-US"/>
+              </w:rPr>
+              <w:t>milestone_type:ifEQ</w:t>
+            </w:r>
+            <w:proofErr w:type="spellEnd"/>
+            <w:r>
+              <w:rPr>
+                <w:rFonts w:asciiTheme="minorHAnsi" w:hAnsiTheme="minorHAnsi" w:cstheme="minorHAnsi"/>
+                <w:bCs/>
+                <w:sz w:val="18"/>
+                <w:szCs w:val="18"/>
+                <w:lang w:val="en-US"/>
+              </w:rPr>
+              <w:t>(4):</w:t>
+            </w:r>
+            <w:proofErr w:type="spellStart"/>
+            <w:r>
+              <w:rPr>
+                <w:rFonts w:asciiTheme="minorHAnsi" w:hAnsiTheme="minorHAnsi" w:cstheme="minorHAnsi"/>
+                <w:bCs/>
+                <w:sz w:val="18"/>
+                <w:szCs w:val="18"/>
+                <w:lang w:val="en-US"/>
+              </w:rPr>
+              <w:t>showBegin</w:t>
+            </w:r>
+            <w:proofErr w:type="spellEnd"/>
+            <w:r>
+              <w:rPr>
+                <w:rFonts w:asciiTheme="minorHAnsi" w:hAnsiTheme="minorHAnsi" w:cstheme="minorHAnsi"/>
+                <w:bCs/>
+                <w:sz w:val="18"/>
+                <w:szCs w:val="18"/>
+                <w:lang w:val="en-US"/>
+              </w:rPr>
+              <w:t>}Minister {$item_val[i</w:t>
             </w:r>
             <w:r>
               <w:rPr>
@@ -2045,7 +4017,68 @@
                 <w:szCs w:val="20"/>
                 <w:lang w:val="en"/>
               </w:rPr>
-              <w:t>{$item_val[i+1].project_description}</w:t>
+              <w:lastRenderedPageBreak/>
+              <w:t>{$</w:t>
+            </w:r>
+            <w:proofErr w:type="spellStart"/>
+            <w:r>
+              <w:rPr>
+                <w:rFonts w:asciiTheme="minorHAnsi" w:hAnsiTheme="minorHAnsi" w:cstheme="minorHAnsi"/>
+                <w:sz w:val="20"/>
+                <w:szCs w:val="20"/>
+                <w:lang w:val="en"/>
+              </w:rPr>
+              <w:t>item_val</w:t>
+            </w:r>
+            <w:proofErr w:type="spellEnd"/>
+            <w:r>
+              <w:rPr>
+                <w:rFonts w:asciiTheme="minorHAnsi" w:hAnsiTheme="minorHAnsi" w:cstheme="minorHAnsi"/>
+                <w:sz w:val="20"/>
+                <w:szCs w:val="20"/>
+                <w:lang w:val="en"/>
+              </w:rPr>
+              <w:t>[i+1</w:t>
+            </w:r>
+            <w:proofErr w:type="gramStart"/>
+            <w:r>
+              <w:rPr>
+                <w:rFonts w:asciiTheme="minorHAnsi" w:hAnsiTheme="minorHAnsi" w:cstheme="minorHAnsi"/>
+                <w:sz w:val="20"/>
+                <w:szCs w:val="20"/>
+                <w:lang w:val="en"/>
+              </w:rPr>
+              <w:t>].</w:t>
+            </w:r>
+            <w:proofErr w:type="spellStart"/>
+            <w:r>
+              <w:rPr>
+                <w:rFonts w:asciiTheme="minorHAnsi" w:hAnsiTheme="minorHAnsi" w:cstheme="minorHAnsi"/>
+                <w:sz w:val="20"/>
+                <w:szCs w:val="20"/>
+                <w:lang w:val="en"/>
+              </w:rPr>
+              <w:t>project</w:t>
+            </w:r>
+            <w:proofErr w:type="gramEnd"/>
+            <w:r>
+              <w:rPr>
+                <w:rFonts w:asciiTheme="minorHAnsi" w:hAnsiTheme="minorHAnsi" w:cstheme="minorHAnsi"/>
+                <w:sz w:val="20"/>
+                <w:szCs w:val="20"/>
+                <w:lang w:val="en"/>
+              </w:rPr>
+              <w:t>_description</w:t>
+            </w:r>
+            <w:proofErr w:type="spellEnd"/>
+            <w:r>
+              <w:rPr>
+                <w:rFonts w:asciiTheme="minorHAnsi" w:hAnsiTheme="minorHAnsi" w:cstheme="minorHAnsi"/>
+                <w:sz w:val="20"/>
+                <w:szCs w:val="20"/>
+                <w:lang w:val="en"/>
+              </w:rPr>
+              <w:t>}</w:t>
             </w:r>
             <w:r>
               <w:rPr>
@@ -2085,7 +4118,29 @@
                 <w:sz w:val="20"/>
                 <w:szCs w:val="20"/>
               </w:rPr>
-              <w:t>{$item_val[i+1].milestone_type:ifEQ(4):show(</w:t>
+              <w:t>{$item_val[i+1</w:t>
+            </w:r>
+            <w:proofErr w:type="gramStart"/>
+            <w:r>
+              <w:rPr>
+                <w:rFonts w:asciiTheme="minorHAnsi" w:hAnsiTheme="minorHAnsi" w:cstheme="minorHAnsi"/>
+                <w:b/>
+                <w:bCs/>
+                <w:sz w:val="20"/>
+                <w:szCs w:val="20"/>
+              </w:rPr>
+              <w:t>].milestone</w:t>
+            </w:r>
+            <w:proofErr w:type="gramEnd"/>
+            <w:r>
+              <w:rPr>
+                <w:rFonts w:asciiTheme="minorHAnsi" w:hAnsiTheme="minorHAnsi" w:cstheme="minorHAnsi"/>
+                <w:b/>
+                <w:bCs/>
+                <w:sz w:val="20"/>
+                <w:szCs w:val="20"/>
+              </w:rPr>
+              <w:t>_type:ifEQ(4):show(</w:t>
             </w:r>
             <w:r>
               <w:rPr>
@@ -2115,42 +4170,69 @@
                 <w:sz w:val="20"/>
                 <w:szCs w:val="20"/>
               </w:rPr>
+              <w:t xml:space="preserve">  Date:</w:t>
+            </w:r>
+            <w:r>
+              <w:rPr>
+                <w:rFonts w:asciiTheme="minorHAnsi" w:hAnsiTheme="minorHAnsi" w:cstheme="minorHAnsi"/>
+                <w:sz w:val="20"/>
+                <w:szCs w:val="20"/>
+              </w:rPr>
               <w:t xml:space="preserve"> </w:t>
             </w:r>
             <w:r>
               <w:rPr>
                 <w:rFonts w:asciiTheme="minorHAnsi" w:hAnsiTheme="minorHAnsi" w:cstheme="minorHAnsi"/>
-                <w:b/>
-                <w:bCs/>
-                <w:sz w:val="20"/>
-                <w:szCs w:val="20"/>
-              </w:rPr>
-              <w:t xml:space="preserve"> Date:</w:t>
-            </w:r>
-            <w:r>
-              <w:rPr>
-                <w:rFonts w:asciiTheme="minorHAnsi" w:hAnsiTheme="minorHAnsi" w:cstheme="minorHAnsi"/>
-                <w:sz w:val="20"/>
-                <w:szCs w:val="20"/>
-              </w:rPr>
-              <w:t xml:space="preserve"> </w:t>
-            </w:r>
-            <w:r>
-              <w:rPr>
-                <w:rFonts w:asciiTheme="minorHAnsi" w:hAnsiTheme="minorHAnsi" w:cstheme="minorHAnsi"/>
-                <w:sz w:val="20"/>
-                <w:szCs w:val="20"/>
-              </w:rPr>
-              <w:t>{$item_val[i+1].referral_date</w:t>
-            </w:r>
-            <w:r>
-              <w:rPr>
-                <w:rFonts w:asciiTheme="minorHAnsi" w:hAnsiTheme="minorHAnsi" w:cstheme="minorHAnsi"/>
-                <w:bCs/>
-                <w:sz w:val="20"/>
-                <w:szCs w:val="20"/>
-              </w:rPr>
-              <w:t>:formatD('LL')</w:t>
+                <w:sz w:val="20"/>
+                <w:szCs w:val="20"/>
+              </w:rPr>
+              <w:t>{$</w:t>
+            </w:r>
+            <w:proofErr w:type="spellStart"/>
+            <w:r>
+              <w:rPr>
+                <w:rFonts w:asciiTheme="minorHAnsi" w:hAnsiTheme="minorHAnsi" w:cstheme="minorHAnsi"/>
+                <w:sz w:val="20"/>
+                <w:szCs w:val="20"/>
+              </w:rPr>
+              <w:t>item_val</w:t>
+            </w:r>
+            <w:proofErr w:type="spellEnd"/>
+            <w:r>
+              <w:rPr>
+                <w:rFonts w:asciiTheme="minorHAnsi" w:hAnsiTheme="minorHAnsi" w:cstheme="minorHAnsi"/>
+                <w:sz w:val="20"/>
+                <w:szCs w:val="20"/>
+              </w:rPr>
+              <w:t>[i+1].</w:t>
+            </w:r>
+            <w:proofErr w:type="spellStart"/>
+            <w:r>
+              <w:rPr>
+                <w:rFonts w:asciiTheme="minorHAnsi" w:hAnsiTheme="minorHAnsi" w:cstheme="minorHAnsi"/>
+                <w:sz w:val="20"/>
+                <w:szCs w:val="20"/>
+              </w:rPr>
+              <w:t>referral_date</w:t>
+            </w:r>
+            <w:r>
+              <w:rPr>
+                <w:rFonts w:asciiTheme="minorHAnsi" w:hAnsiTheme="minorHAnsi" w:cstheme="minorHAnsi"/>
+                <w:bCs/>
+                <w:sz w:val="20"/>
+                <w:szCs w:val="20"/>
+              </w:rPr>
+              <w:t>:formatD</w:t>
+            </w:r>
+            <w:proofErr w:type="spellEnd"/>
+            <w:r>
+              <w:rPr>
+                <w:rFonts w:asciiTheme="minorHAnsi" w:hAnsiTheme="minorHAnsi" w:cstheme="minorHAnsi"/>
+                <w:bCs/>
+                <w:sz w:val="20"/>
+                <w:szCs w:val="20"/>
+              </w:rPr>
+              <w:t>('LL')</w:t>
             </w:r>
             <w:r>
               <w:rPr>
@@ -2191,11 +4273,45 @@
                 <w:szCs w:val="18"/>
                 <w:lang w:val="en"/>
               </w:rPr>
-              <w:t>{$item_val[i+1]</w:t>
+              <w:t>{$</w:t>
+            </w:r>
+            <w:proofErr w:type="spellStart"/>
+            <w:r>
+              <w:rPr>
+                <w:rFonts w:asciiTheme="minorHAnsi" w:hAnsiTheme="minorHAnsi" w:cstheme="minorHAnsi"/>
+                <w:bCs/>
+                <w:sz w:val="18"/>
+                <w:szCs w:val="18"/>
+                <w:lang w:val="en"/>
+              </w:rPr>
+              <w:t>item_val</w:t>
+            </w:r>
+            <w:proofErr w:type="spellEnd"/>
+            <w:r>
+              <w:rPr>
+                <w:rFonts w:asciiTheme="minorHAnsi" w:hAnsiTheme="minorHAnsi" w:cstheme="minorHAnsi"/>
+                <w:bCs/>
+                <w:sz w:val="18"/>
+                <w:szCs w:val="18"/>
+                <w:lang w:val="en"/>
+              </w:rPr>
+              <w:t>[i+1</w:t>
+            </w:r>
+            <w:proofErr w:type="gramStart"/>
+            <w:r>
+              <w:rPr>
+                <w:rFonts w:asciiTheme="minorHAnsi" w:hAnsiTheme="minorHAnsi" w:cstheme="minorHAnsi"/>
+                <w:bCs/>
+                <w:sz w:val="18"/>
+                <w:szCs w:val="18"/>
+                <w:lang w:val="en"/>
+              </w:rPr>
+              <w:t>]</w:t>
             </w:r>
             <w:r>
               <w:t xml:space="preserve"> .</w:t>
             </w:r>
+            <w:proofErr w:type="spellStart"/>
             <w:r>
               <w:rPr>
                 <w:rFonts w:asciiTheme="minorHAnsi" w:hAnsiTheme="minorHAnsi" w:cstheme="minorHAnsi"/>
@@ -2206,6 +4322,7 @@
               </w:rPr>
               <w:t>next</w:t>
             </w:r>
+            <w:proofErr w:type="gramEnd"/>
             <w:r>
               <w:rPr>
                 <w:rFonts w:asciiTheme="minorHAnsi" w:hAnsiTheme="minorHAnsi" w:cstheme="minorHAnsi"/>
@@ -2224,7 +4341,40 @@
                 <w:szCs w:val="18"/>
                 <w:lang w:val="en"/>
               </w:rPr>
-              <w:t>pecp:ifNE(null):showBegin}</w:t>
+              <w:t>pecp_date:ifNE</w:t>
+            </w:r>
+            <w:proofErr w:type="spellEnd"/>
+            <w:r>
+              <w:rPr>
+                <w:rFonts w:asciiTheme="minorHAnsi" w:hAnsiTheme="minorHAnsi" w:cstheme="minorHAnsi"/>
+                <w:bCs/>
+                <w:sz w:val="18"/>
+                <w:szCs w:val="18"/>
+                <w:lang w:val="en"/>
+              </w:rPr>
+              <w:t>(null):</w:t>
+            </w:r>
+            <w:proofErr w:type="spellStart"/>
+            <w:r>
+              <w:rPr>
+                <w:rFonts w:asciiTheme="minorHAnsi" w:hAnsiTheme="minorHAnsi" w:cstheme="minorHAnsi"/>
+                <w:bCs/>
+                <w:sz w:val="18"/>
+                <w:szCs w:val="18"/>
+                <w:lang w:val="en"/>
+              </w:rPr>
+              <w:t>showBegin</w:t>
+            </w:r>
+            <w:proofErr w:type="spellEnd"/>
+            <w:r>
+              <w:rPr>
+                <w:rFonts w:asciiTheme="minorHAnsi" w:hAnsiTheme="minorHAnsi" w:cstheme="minorHAnsi"/>
+                <w:bCs/>
+                <w:sz w:val="18"/>
+                <w:szCs w:val="18"/>
+                <w:lang w:val="en"/>
+              </w:rPr>
+              <w:t>}</w:t>
             </w:r>
           </w:p>
           <w:p>
@@ -2252,15 +4402,105 @@
                 <w:sz w:val="20"/>
                 <w:szCs w:val="20"/>
               </w:rPr>
-              <w:t>{$item_val[i+1].next_pecp</w:t>
-            </w:r>
-            <w:r>
-              <w:rPr>
-                <w:rFonts w:asciiTheme="minorHAnsi" w:hAnsiTheme="minorHAnsi" w:cstheme="minorHAnsi"/>
-                <w:sz w:val="20"/>
-                <w:szCs w:val="20"/>
-              </w:rPr>
-              <w:t xml:space="preserve">:formatD('LL') </w:t>
+              <w:t>{$</w:t>
+            </w:r>
+            <w:proofErr w:type="spellStart"/>
+            <w:r>
+              <w:rPr>
+                <w:rFonts w:asciiTheme="minorHAnsi" w:hAnsiTheme="minorHAnsi" w:cstheme="minorHAnsi"/>
+                <w:sz w:val="20"/>
+                <w:szCs w:val="20"/>
+              </w:rPr>
+              <w:t>item_val</w:t>
+            </w:r>
+            <w:proofErr w:type="spellEnd"/>
+            <w:r>
+              <w:rPr>
+                <w:rFonts w:asciiTheme="minorHAnsi" w:hAnsiTheme="minorHAnsi" w:cstheme="minorHAnsi"/>
+                <w:sz w:val="20"/>
+                <w:szCs w:val="20"/>
+              </w:rPr>
+              <w:t>[i+1</w:t>
+            </w:r>
+            <w:proofErr w:type="gramStart"/>
+            <w:r>
+              <w:rPr>
+                <w:rFonts w:asciiTheme="minorHAnsi" w:hAnsiTheme="minorHAnsi" w:cstheme="minorHAnsi"/>
+                <w:sz w:val="20"/>
+                <w:szCs w:val="20"/>
+              </w:rPr>
+              <w:t>].</w:t>
+            </w:r>
+            <w:proofErr w:type="spellStart"/>
+            <w:r>
+              <w:rPr>
+                <w:rFonts w:asciiTheme="minorHAnsi" w:hAnsiTheme="minorHAnsi" w:cstheme="minorHAnsi"/>
+                <w:sz w:val="20"/>
+                <w:szCs w:val="20"/>
+              </w:rPr>
+              <w:t>next</w:t>
+            </w:r>
+            <w:proofErr w:type="gramEnd"/>
+            <w:r>
+              <w:rPr>
+                <w:rFonts w:asciiTheme="minorHAnsi" w:hAnsiTheme="minorHAnsi" w:cstheme="minorHAnsi"/>
+                <w:sz w:val="20"/>
+                <w:szCs w:val="20"/>
+              </w:rPr>
+              <w:t>_pecp_short_description</w:t>
+            </w:r>
+            <w:proofErr w:type="spellEnd"/>
+            <w:r>
+              <w:rPr>
+                <w:rFonts w:asciiTheme="minorHAnsi" w:hAnsiTheme="minorHAnsi" w:cstheme="minorHAnsi"/>
+                <w:sz w:val="20"/>
+                <w:szCs w:val="20"/>
+              </w:rPr>
+              <w:t>} It will begin on {$</w:t>
+            </w:r>
+            <w:proofErr w:type="spellStart"/>
+            <w:r>
+              <w:rPr>
+                <w:rFonts w:asciiTheme="minorHAnsi" w:hAnsiTheme="minorHAnsi" w:cstheme="minorHAnsi"/>
+                <w:sz w:val="20"/>
+                <w:szCs w:val="20"/>
+              </w:rPr>
+              <w:t>item_val</w:t>
+            </w:r>
+            <w:proofErr w:type="spellEnd"/>
+            <w:r>
+              <w:rPr>
+                <w:rFonts w:asciiTheme="minorHAnsi" w:hAnsiTheme="minorHAnsi" w:cstheme="minorHAnsi"/>
+                <w:sz w:val="20"/>
+                <w:szCs w:val="20"/>
+              </w:rPr>
+              <w:t>[i+1].</w:t>
+            </w:r>
+            <w:proofErr w:type="spellStart"/>
+            <w:r>
+              <w:rPr>
+                <w:rFonts w:asciiTheme="minorHAnsi" w:hAnsiTheme="minorHAnsi" w:cstheme="minorHAnsi"/>
+                <w:sz w:val="20"/>
+                <w:szCs w:val="20"/>
+              </w:rPr>
+              <w:t>next_pecp_date</w:t>
+            </w:r>
+            <w:r>
+              <w:rPr>
+                <w:rFonts w:asciiTheme="minorHAnsi" w:hAnsiTheme="minorHAnsi" w:cstheme="minorHAnsi"/>
+                <w:sz w:val="20"/>
+                <w:szCs w:val="20"/>
+              </w:rPr>
+              <w:t>:formatD</w:t>
+            </w:r>
+            <w:proofErr w:type="spellEnd"/>
+            <w:r>
+              <w:rPr>
+                <w:rFonts w:asciiTheme="minorHAnsi" w:hAnsiTheme="minorHAnsi" w:cstheme="minorHAnsi"/>
+                <w:sz w:val="20"/>
+                <w:szCs w:val="20"/>
+              </w:rPr>
+              <w:t xml:space="preserve">('LL') </w:t>
             </w:r>
             <w:r>
               <w:rPr>
@@ -2288,7 +4528,76 @@
                 <w:szCs w:val="18"/>
                 <w:lang w:val="en"/>
               </w:rPr>
-              <w:t>{$item_val[i+1].next_pecp:showEnd}</w:t>
+              <w:t>{$</w:t>
+            </w:r>
+            <w:proofErr w:type="spellStart"/>
+            <w:r>
+              <w:rPr>
+                <w:rFonts w:asciiTheme="minorHAnsi" w:hAnsiTheme="minorHAnsi" w:cstheme="minorHAnsi"/>
+                <w:sz w:val="18"/>
+                <w:szCs w:val="18"/>
+                <w:lang w:val="en"/>
+              </w:rPr>
+              <w:t>item_val</w:t>
+            </w:r>
+            <w:proofErr w:type="spellEnd"/>
+            <w:r>
+              <w:rPr>
+                <w:rFonts w:asciiTheme="minorHAnsi" w:hAnsiTheme="minorHAnsi" w:cstheme="minorHAnsi"/>
+                <w:sz w:val="18"/>
+                <w:szCs w:val="18"/>
+                <w:lang w:val="en"/>
+              </w:rPr>
+              <w:t>[i</w:t>
+            </w:r>
+            <w:r>
+              <w:rPr>
+                <w:rFonts w:asciiTheme="minorHAnsi" w:hAnsiTheme="minorHAnsi" w:cstheme="minorHAnsi"/>
+                <w:sz w:val="18"/>
+                <w:szCs w:val="18"/>
+                <w:lang w:val="en"/>
+              </w:rPr>
+              <w:t>+1</w:t>
+            </w:r>
+            <w:proofErr w:type="gramStart"/>
+            <w:r>
+              <w:rPr>
+                <w:rFonts w:asciiTheme="minorHAnsi" w:hAnsiTheme="minorHAnsi" w:cstheme="minorHAnsi"/>
+                <w:sz w:val="18"/>
+                <w:szCs w:val="18"/>
+                <w:lang w:val="en"/>
+              </w:rPr>
+              <w:t>].</w:t>
+            </w:r>
+            <w:proofErr w:type="spellStart"/>
+            <w:r>
+              <w:rPr>
+                <w:rFonts w:asciiTheme="minorHAnsi" w:hAnsiTheme="minorHAnsi" w:cstheme="minorHAnsi"/>
+                <w:sz w:val="18"/>
+                <w:szCs w:val="18"/>
+                <w:lang w:val="en"/>
+              </w:rPr>
+              <w:t>next</w:t>
+            </w:r>
+            <w:proofErr w:type="gramEnd"/>
+            <w:r>
+              <w:rPr>
+                <w:rFonts w:asciiTheme="minorHAnsi" w:hAnsiTheme="minorHAnsi" w:cstheme="minorHAnsi"/>
+                <w:sz w:val="18"/>
+                <w:szCs w:val="18"/>
+                <w:lang w:val="en"/>
+              </w:rPr>
+              <w:t>_pecp_date:showEnd</w:t>
+            </w:r>
+            <w:proofErr w:type="spellEnd"/>
+            <w:r>
+              <w:rPr>
+                <w:rFonts w:asciiTheme="minorHAnsi" w:hAnsiTheme="minorHAnsi" w:cstheme="minorHAnsi"/>
+                <w:sz w:val="18"/>
+                <w:szCs w:val="18"/>
+                <w:lang w:val="en"/>
+              </w:rPr>
+              <w:t>}</w:t>
             </w:r>
           </w:p>
           <w:p>
@@ -2333,7 +4642,55 @@
                 <w:sz w:val="20"/>
                 <w:szCs w:val="20"/>
               </w:rPr>
-              <w:t xml:space="preserve">{$item_val[i+1].additional_info} </w:t>
+              <w:t>{$</w:t>
+            </w:r>
+            <w:proofErr w:type="spellStart"/>
+            <w:r>
+              <w:rPr>
+                <w:sz w:val="20"/>
+                <w:szCs w:val="20"/>
+              </w:rPr>
+              <w:t>item_val</w:t>
+            </w:r>
+            <w:proofErr w:type="spellEnd"/>
+            <w:r>
+              <w:rPr>
+                <w:sz w:val="20"/>
+                <w:szCs w:val="20"/>
+              </w:rPr>
+              <w:t>[i+1</w:t>
+            </w:r>
+            <w:proofErr w:type="gramStart"/>
+            <w:r>
+              <w:rPr>
+                <w:sz w:val="20"/>
+                <w:szCs w:val="20"/>
+              </w:rPr>
+              <w:t>].</w:t>
+            </w:r>
+            <w:proofErr w:type="spellStart"/>
+            <w:r>
+              <w:rPr>
+                <w:sz w:val="20"/>
+                <w:szCs w:val="20"/>
+              </w:rPr>
+              <w:t>additional</w:t>
+            </w:r>
+            <w:proofErr w:type="gramEnd"/>
+            <w:r>
+              <w:rPr>
+                <w:sz w:val="20"/>
+                <w:szCs w:val="20"/>
+              </w:rPr>
+              <w:t>_info</w:t>
+            </w:r>
+            <w:proofErr w:type="spellEnd"/>
+            <w:r>
+              <w:rPr>
+                <w:sz w:val="20"/>
+                <w:szCs w:val="20"/>
+              </w:rPr>
+              <w:t xml:space="preserve">} </w:t>
             </w:r>
           </w:p>
           <w:p>
@@ -2401,8 +4758,58 @@
           <w:sz w:val="28"/>
           <w:szCs w:val="28"/>
         </w:rPr>
-        <w:lastRenderedPageBreak/>
-        <w:t>{d.report_data[i+1].att}</w:t>
+        <w:t>{</w:t>
+      </w:r>
+      <w:proofErr w:type="spellStart"/>
+      <w:proofErr w:type="gramStart"/>
+      <w:r>
+        <w:rPr>
+          <w:rFonts w:asciiTheme="minorHAnsi" w:hAnsiTheme="minorHAnsi" w:cstheme="minorHAnsi"/>
+          <w:b/>
+          <w:sz w:val="28"/>
+          <w:szCs w:val="28"/>
+        </w:rPr>
+        <w:t>d.report</w:t>
+      </w:r>
+      <w:proofErr w:type="gramEnd"/>
+      <w:r>
+        <w:rPr>
+          <w:rFonts w:asciiTheme="minorHAnsi" w:hAnsiTheme="minorHAnsi" w:cstheme="minorHAnsi"/>
+          <w:b/>
+          <w:sz w:val="28"/>
+          <w:szCs w:val="28"/>
+        </w:rPr>
+        <w:t>_data</w:t>
+      </w:r>
+      <w:proofErr w:type="spellEnd"/>
+      <w:r>
+        <w:rPr>
+          <w:rFonts w:asciiTheme="minorHAnsi" w:hAnsiTheme="minorHAnsi" w:cstheme="minorHAnsi"/>
+          <w:b/>
+          <w:sz w:val="28"/>
+          <w:szCs w:val="28"/>
+        </w:rPr>
+        <w:t>[i+1].</w:t>
+      </w:r>
+      <w:proofErr w:type="spellStart"/>
+      <w:r>
+        <w:rPr>
+          <w:rFonts w:asciiTheme="minorHAnsi" w:hAnsiTheme="minorHAnsi" w:cstheme="minorHAnsi"/>
+          <w:b/>
+          <w:sz w:val="28"/>
+          <w:szCs w:val="28"/>
+        </w:rPr>
+        <w:t>att</w:t>
+      </w:r>
+      <w:proofErr w:type="spellEnd"/>
+      <w:r>
+        <w:rPr>
+          <w:rFonts w:asciiTheme="minorHAnsi" w:hAnsiTheme="minorHAnsi" w:cstheme="minorHAnsi"/>
+          <w:b/>
+          <w:sz w:val="28"/>
+          <w:szCs w:val="28"/>
+        </w:rPr>
+        <w:t>}</w:t>
       </w:r>
     </w:p>
     <w:p>
@@ -2836,7 +5243,35 @@
         <w:sz w:val="28"/>
         <w:szCs w:val="28"/>
       </w:rPr>
-      <w:t>{d.report_title}</w:t>
+      <w:t>{</w:t>
+    </w:r>
+    <w:proofErr w:type="spellStart"/>
+    <w:proofErr w:type="gramStart"/>
+    <w:r>
+      <w:rPr>
+        <w:b/>
+        <w:sz w:val="28"/>
+        <w:szCs w:val="28"/>
+      </w:rPr>
+      <w:t>d.report</w:t>
+    </w:r>
+    <w:proofErr w:type="gramEnd"/>
+    <w:r>
+      <w:rPr>
+        <w:b/>
+        <w:sz w:val="28"/>
+        <w:szCs w:val="28"/>
+      </w:rPr>
+      <w:t>_title</w:t>
+    </w:r>
+    <w:proofErr w:type="spellEnd"/>
+    <w:r>
+      <w:rPr>
+        <w:b/>
+        <w:sz w:val="28"/>
+        <w:szCs w:val="28"/>
+      </w:rPr>
+      <w:t>}</w:t>
     </w:r>
     <w:r>
       <w:rPr>
@@ -2890,8 +5325,10 @@
         <w:sz w:val="16"/>
         <w:szCs w:val="16"/>
       </w:rPr>
-      <w:t>{d.report_date</w:t>
+      <w:t>{</w:t>
     </w:r>
+    <w:proofErr w:type="spellStart"/>
+    <w:proofErr w:type="gramStart"/>
     <w:r>
       <w:rPr>
         <w:rFonts w:asciiTheme="minorHAnsi" w:hAnsiTheme="minorHAnsi" w:cstheme="minorHAnsi"/>
@@ -2899,7 +5336,36 @@
         <w:sz w:val="16"/>
         <w:szCs w:val="16"/>
       </w:rPr>
-      <w:t xml:space="preserve">:formatD('LL') </w:t>
+      <w:t>d.report</w:t>
+    </w:r>
+    <w:proofErr w:type="gramEnd"/>
+    <w:r>
+      <w:rPr>
+        <w:rFonts w:asciiTheme="minorHAnsi" w:hAnsiTheme="minorHAnsi" w:cstheme="minorHAnsi"/>
+        <w:i/>
+        <w:sz w:val="16"/>
+        <w:szCs w:val="16"/>
+      </w:rPr>
+      <w:t>_date</w:t>
+    </w:r>
+    <w:r>
+      <w:rPr>
+        <w:rFonts w:asciiTheme="minorHAnsi" w:hAnsiTheme="minorHAnsi" w:cstheme="minorHAnsi"/>
+        <w:i/>
+        <w:sz w:val="16"/>
+        <w:szCs w:val="16"/>
+      </w:rPr>
+      <w:t>:formatD</w:t>
+    </w:r>
+    <w:proofErr w:type="spellEnd"/>
+    <w:r>
+      <w:rPr>
+        <w:rFonts w:asciiTheme="minorHAnsi" w:hAnsiTheme="minorHAnsi" w:cstheme="minorHAnsi"/>
+        <w:i/>
+        <w:sz w:val="16"/>
+        <w:szCs w:val="16"/>
+      </w:rPr>
+      <w:t xml:space="preserve">('LL') </w:t>
     </w:r>
     <w:r>
       <w:rPr>

</xml_diff>

<commit_message>
EAO anticipated schedule report   - added filters   - fixed duplicate works issue
</commit_message>
<xml_diff>
--- a/reports-api/src/reports_api/reports/report_templates/anticipated_schedule.docx
+++ b/reports-api/src/reports_api/reports/report_templates/anticipated_schedule.docx
@@ -847,15 +847,7 @@
                 <w:sz w:val="20"/>
                 <w:szCs w:val="20"/>
               </w:rPr>
-              <w:t>_name</w:t>
-            </w:r>
-            <w:r>
-              <w:rPr>
-                <w:rFonts w:asciiTheme="minorHAnsi" w:hAnsiTheme="minorHAnsi" w:cstheme="minorHAnsi"/>
-                <w:sz w:val="20"/>
-                <w:szCs w:val="20"/>
-              </w:rPr>
-              <w:t>:ifNEM</w:t>
+              <w:t>_name:ifNEM</w:t>
             </w:r>
             <w:proofErr w:type="spellEnd"/>
             <w:r>
@@ -2115,17 +2107,7 @@
                 <w:szCs w:val="18"/>
                 <w:lang w:val="en"/>
               </w:rPr>
-              <w:t>_act</w:t>
-            </w:r>
-            <w:r>
-              <w:rPr>
-                <w:rFonts w:asciiTheme="minorHAnsi" w:hAnsiTheme="minorHAnsi" w:cstheme="minorHAnsi"/>
-                <w:bCs/>
-                <w:sz w:val="18"/>
-                <w:szCs w:val="18"/>
-                <w:lang w:val="en"/>
-              </w:rPr>
-              <w:t>:ifNEM</w:t>
+              <w:t>_act:ifNEM</w:t>
             </w:r>
             <w:proofErr w:type="spellEnd"/>
             <w:r>
@@ -2676,17 +2658,7 @@
                 <w:szCs w:val="18"/>
                 <w:lang w:val="en"/>
               </w:rPr>
-              <w:t>_act</w:t>
-            </w:r>
-            <w:r>
-              <w:rPr>
-                <w:rFonts w:asciiTheme="minorHAnsi" w:hAnsiTheme="minorHAnsi" w:cstheme="minorHAnsi"/>
-                <w:bCs/>
-                <w:sz w:val="18"/>
-                <w:szCs w:val="18"/>
-                <w:lang w:val="en"/>
-              </w:rPr>
-              <w:t>:showEnd</w:t>
+              <w:t>_act:showEnd</w:t>
             </w:r>
             <w:proofErr w:type="spellEnd"/>
             <w:r>
@@ -2772,15 +2744,7 @@
                 <w:sz w:val="18"/>
                 <w:szCs w:val="18"/>
               </w:rPr>
-              <w:t>_name</w:t>
-            </w:r>
-            <w:r>
-              <w:rPr>
-                <w:rFonts w:asciiTheme="minorHAnsi" w:hAnsiTheme="minorHAnsi" w:cstheme="minorHAnsi"/>
-                <w:sz w:val="18"/>
-                <w:szCs w:val="18"/>
-              </w:rPr>
-              <w:t>:ifNEM</w:t>
+              <w:t>_name:ifNEM</w:t>
             </w:r>
             <w:proofErr w:type="spellEnd"/>
             <w:r>
@@ -2918,10 +2882,8 @@
               <w:spacing w:line="201" w:lineRule="atLeast"/>
               <w:rPr>
                 <w:rFonts w:asciiTheme="minorHAnsi" w:hAnsiTheme="minorHAnsi" w:cstheme="minorHAnsi"/>
-                <w:bCs/>
-                <w:sz w:val="18"/>
-                <w:szCs w:val="18"/>
-                <w:lang w:val="en-US"/>
+                <w:sz w:val="18"/>
+                <w:szCs w:val="18"/>
               </w:rPr>
             </w:pPr>
             <w:r>
@@ -2985,15 +2947,7 @@
                 <w:sz w:val="18"/>
                 <w:szCs w:val="18"/>
               </w:rPr>
-              <w:t>_name</w:t>
-            </w:r>
-            <w:r>
-              <w:rPr>
-                <w:rFonts w:asciiTheme="minorHAnsi" w:hAnsiTheme="minorHAnsi" w:cstheme="minorHAnsi"/>
-                <w:sz w:val="18"/>
-                <w:szCs w:val="18"/>
-              </w:rPr>
-              <w:t>:showEnd</w:t>
+              <w:t>_name:showEnd</w:t>
             </w:r>
             <w:proofErr w:type="spellEnd"/>
             <w:r>
@@ -3165,6 +3119,7 @@
                 <w:rFonts w:asciiTheme="minorHAnsi" w:hAnsiTheme="minorHAnsi" w:cstheme="minorHAnsi"/>
                 <w:sz w:val="20"/>
                 <w:szCs w:val="20"/>
+                <w:lang w:val="en"/>
               </w:rPr>
             </w:pPr>
             <w:r>
@@ -3237,6 +3192,35 @@
               </w:rPr>
               <w:t>_description</w:t>
             </w:r>
+            <w:r>
+              <w:rPr>
+                <w:rFonts w:asciiTheme="minorHAnsi" w:hAnsiTheme="minorHAnsi" w:cstheme="minorHAnsi"/>
+                <w:sz w:val="20"/>
+                <w:szCs w:val="20"/>
+                <w:lang w:val="en"/>
+              </w:rPr>
+              <w:t>:ifNEM</w:t>
+            </w:r>
+            <w:proofErr w:type="spellEnd"/>
+            <w:r>
+              <w:rPr>
+                <w:rFonts w:asciiTheme="minorHAnsi" w:hAnsiTheme="minorHAnsi" w:cstheme="minorHAnsi"/>
+                <w:sz w:val="20"/>
+                <w:szCs w:val="20"/>
+                <w:lang w:val="en"/>
+              </w:rPr>
+              <w:t>():</w:t>
+            </w:r>
+            <w:proofErr w:type="spellStart"/>
+            <w:r>
+              <w:rPr>
+                <w:rFonts w:asciiTheme="minorHAnsi" w:hAnsiTheme="minorHAnsi" w:cstheme="minorHAnsi"/>
+                <w:sz w:val="20"/>
+                <w:szCs w:val="20"/>
+                <w:lang w:val="en"/>
+              </w:rPr>
+              <w:t>showBegin</w:t>
+            </w:r>
             <w:proofErr w:type="spellEnd"/>
             <w:r>
               <w:rPr>
@@ -3247,6 +3231,95 @@
               </w:rPr>
               <w:t>}</w:t>
             </w:r>
+          </w:p>
+          <w:p>
+            <w:pPr>
+              <w:rPr>
+                <w:rFonts w:asciiTheme="minorHAnsi" w:hAnsiTheme="minorHAnsi" w:cstheme="minorHAnsi"/>
+                <w:sz w:val="20"/>
+                <w:szCs w:val="20"/>
+              </w:rPr>
+            </w:pPr>
+            <w:r>
+              <w:rPr>
+                <w:rFonts w:asciiTheme="minorHAnsi" w:hAnsiTheme="minorHAnsi" w:cstheme="minorHAnsi"/>
+                <w:sz w:val="20"/>
+                <w:szCs w:val="20"/>
+                <w:lang w:val="en"/>
+              </w:rPr>
+              <w:t>{$</w:t>
+            </w:r>
+            <w:proofErr w:type="spellStart"/>
+            <w:r>
+              <w:rPr>
+                <w:rFonts w:asciiTheme="minorHAnsi" w:hAnsiTheme="minorHAnsi" w:cstheme="minorHAnsi"/>
+                <w:sz w:val="20"/>
+                <w:szCs w:val="20"/>
+                <w:lang w:val="en"/>
+              </w:rPr>
+              <w:t>item_val</w:t>
+            </w:r>
+            <w:proofErr w:type="spellEnd"/>
+            <w:r>
+              <w:rPr>
+                <w:rFonts w:asciiTheme="minorHAnsi" w:hAnsiTheme="minorHAnsi" w:cstheme="minorHAnsi"/>
+                <w:sz w:val="20"/>
+                <w:szCs w:val="20"/>
+                <w:lang w:val="en"/>
+              </w:rPr>
+              <w:t>[</w:t>
+            </w:r>
+            <w:proofErr w:type="spellStart"/>
+            <w:r>
+              <w:rPr>
+                <w:rFonts w:asciiTheme="minorHAnsi" w:hAnsiTheme="minorHAnsi" w:cstheme="minorHAnsi"/>
+                <w:sz w:val="20"/>
+                <w:szCs w:val="20"/>
+                <w:lang w:val="en"/>
+              </w:rPr>
+              <w:t>i</w:t>
+            </w:r>
+            <w:proofErr w:type="spellEnd"/>
+            <w:proofErr w:type="gramStart"/>
+            <w:r>
+              <w:rPr>
+                <w:rFonts w:asciiTheme="minorHAnsi" w:hAnsiTheme="minorHAnsi" w:cstheme="minorHAnsi"/>
+                <w:sz w:val="20"/>
+                <w:szCs w:val="20"/>
+                <w:lang w:val="en"/>
+              </w:rPr>
+              <w:t>].</w:t>
+            </w:r>
+            <w:proofErr w:type="spellStart"/>
+            <w:r>
+              <w:rPr>
+                <w:rFonts w:asciiTheme="minorHAnsi" w:hAnsiTheme="minorHAnsi" w:cstheme="minorHAnsi"/>
+                <w:sz w:val="20"/>
+                <w:szCs w:val="20"/>
+                <w:lang w:val="en"/>
+              </w:rPr>
+              <w:t>project</w:t>
+            </w:r>
+            <w:proofErr w:type="gramEnd"/>
+            <w:r>
+              <w:rPr>
+                <w:rFonts w:asciiTheme="minorHAnsi" w:hAnsiTheme="minorHAnsi" w:cstheme="minorHAnsi"/>
+                <w:sz w:val="20"/>
+                <w:szCs w:val="20"/>
+                <w:lang w:val="en"/>
+              </w:rPr>
+              <w:t>_description</w:t>
+            </w:r>
+            <w:proofErr w:type="spellEnd"/>
+            <w:r>
+              <w:rPr>
+                <w:rFonts w:asciiTheme="minorHAnsi" w:hAnsiTheme="minorHAnsi" w:cstheme="minorHAnsi"/>
+                <w:sz w:val="20"/>
+                <w:szCs w:val="20"/>
+                <w:lang w:val="en"/>
+              </w:rPr>
+              <w:t>}</w:t>
+            </w:r>
             <w:r>
               <w:rPr>
                 <w:rFonts w:asciiTheme="minorHAnsi" w:hAnsiTheme="minorHAnsi" w:cstheme="minorHAnsi"/>
@@ -3254,6 +3327,104 @@
                 <w:szCs w:val="20"/>
               </w:rPr>
               <w:t xml:space="preserve"> </w:t>
+            </w:r>
+          </w:p>
+          <w:p>
+            <w:pPr>
+              <w:rPr>
+                <w:rFonts w:asciiTheme="minorHAnsi" w:hAnsiTheme="minorHAnsi" w:cstheme="minorHAnsi"/>
+                <w:sz w:val="20"/>
+                <w:szCs w:val="20"/>
+              </w:rPr>
+            </w:pPr>
+            <w:r>
+              <w:rPr>
+                <w:rFonts w:asciiTheme="minorHAnsi" w:hAnsiTheme="minorHAnsi" w:cstheme="minorHAnsi"/>
+                <w:sz w:val="20"/>
+                <w:szCs w:val="20"/>
+                <w:lang w:val="en"/>
+              </w:rPr>
+              <w:t>{$</w:t>
+            </w:r>
+            <w:proofErr w:type="spellStart"/>
+            <w:r>
+              <w:rPr>
+                <w:rFonts w:asciiTheme="minorHAnsi" w:hAnsiTheme="minorHAnsi" w:cstheme="minorHAnsi"/>
+                <w:sz w:val="20"/>
+                <w:szCs w:val="20"/>
+                <w:lang w:val="en"/>
+              </w:rPr>
+              <w:t>item_val</w:t>
+            </w:r>
+            <w:proofErr w:type="spellEnd"/>
+            <w:r>
+              <w:rPr>
+                <w:rFonts w:asciiTheme="minorHAnsi" w:hAnsiTheme="minorHAnsi" w:cstheme="minorHAnsi"/>
+                <w:sz w:val="20"/>
+                <w:szCs w:val="20"/>
+                <w:lang w:val="en"/>
+              </w:rPr>
+              <w:t>[</w:t>
+            </w:r>
+            <w:proofErr w:type="spellStart"/>
+            <w:r>
+              <w:rPr>
+                <w:rFonts w:asciiTheme="minorHAnsi" w:hAnsiTheme="minorHAnsi" w:cstheme="minorHAnsi"/>
+                <w:sz w:val="20"/>
+                <w:szCs w:val="20"/>
+                <w:lang w:val="en"/>
+              </w:rPr>
+              <w:t>i</w:t>
+            </w:r>
+            <w:proofErr w:type="spellEnd"/>
+            <w:proofErr w:type="gramStart"/>
+            <w:r>
+              <w:rPr>
+                <w:rFonts w:asciiTheme="minorHAnsi" w:hAnsiTheme="minorHAnsi" w:cstheme="minorHAnsi"/>
+                <w:sz w:val="20"/>
+                <w:szCs w:val="20"/>
+                <w:lang w:val="en"/>
+              </w:rPr>
+              <w:t>].</w:t>
+            </w:r>
+            <w:proofErr w:type="spellStart"/>
+            <w:r>
+              <w:rPr>
+                <w:rFonts w:asciiTheme="minorHAnsi" w:hAnsiTheme="minorHAnsi" w:cstheme="minorHAnsi"/>
+                <w:sz w:val="20"/>
+                <w:szCs w:val="20"/>
+                <w:lang w:val="en"/>
+              </w:rPr>
+              <w:t>project</w:t>
+            </w:r>
+            <w:proofErr w:type="gramEnd"/>
+            <w:r>
+              <w:rPr>
+                <w:rFonts w:asciiTheme="minorHAnsi" w:hAnsiTheme="minorHAnsi" w:cstheme="minorHAnsi"/>
+                <w:sz w:val="20"/>
+                <w:szCs w:val="20"/>
+                <w:lang w:val="en"/>
+              </w:rPr>
+              <w:t>_description</w:t>
+            </w:r>
+            <w:r>
+              <w:rPr>
+                <w:rFonts w:asciiTheme="minorHAnsi" w:hAnsiTheme="minorHAnsi" w:cstheme="minorHAnsi"/>
+                <w:sz w:val="20"/>
+                <w:szCs w:val="20"/>
+                <w:lang w:val="en"/>
+              </w:rPr>
+              <w:t>:showEnd</w:t>
+            </w:r>
+            <w:proofErr w:type="spellEnd"/>
+            <w:r>
+              <w:rPr>
+                <w:rFonts w:asciiTheme="minorHAnsi" w:hAnsiTheme="minorHAnsi" w:cstheme="minorHAnsi"/>
+                <w:sz w:val="20"/>
+                <w:szCs w:val="20"/>
+                <w:lang w:val="en"/>
+              </w:rPr>
+              <w:t>}</w:t>
             </w:r>
           </w:p>
         </w:tc>
@@ -3328,15 +3499,7 @@
                 <w:sz w:val="20"/>
                 <w:szCs w:val="20"/>
               </w:rPr>
-              <w:t>referral_date</w:t>
-            </w:r>
-            <w:r>
-              <w:rPr>
-                <w:rFonts w:asciiTheme="minorHAnsi" w:hAnsiTheme="minorHAnsi" w:cstheme="minorHAnsi"/>
-                <w:sz w:val="20"/>
-                <w:szCs w:val="20"/>
-              </w:rPr>
-              <w:t>:ifNEM</w:t>
+              <w:t>referral_date:ifNEM</w:t>
             </w:r>
             <w:proofErr w:type="spellEnd"/>
             <w:r>
@@ -3591,15 +3754,7 @@
                 <w:sz w:val="20"/>
                 <w:szCs w:val="20"/>
               </w:rPr>
-              <w:t>_date</w:t>
-            </w:r>
-            <w:r>
-              <w:rPr>
-                <w:rFonts w:asciiTheme="minorHAnsi" w:hAnsiTheme="minorHAnsi" w:cstheme="minorHAnsi"/>
-                <w:sz w:val="20"/>
-                <w:szCs w:val="20"/>
-              </w:rPr>
-              <w:t>:showEnd</w:t>
+              <w:t>_date:showEnd</w:t>
             </w:r>
             <w:proofErr w:type="spellEnd"/>
             <w:r>
@@ -4837,14 +4992,7 @@
                 <w:sz w:val="20"/>
                 <w:szCs w:val="20"/>
               </w:rPr>
-              <w:t>_info</w:t>
-            </w:r>
-            <w:r>
-              <w:rPr>
-                <w:sz w:val="20"/>
-                <w:szCs w:val="20"/>
-              </w:rPr>
-              <w:t>:ifNEM</w:t>
+              <w:t>_info:ifNEM</w:t>
             </w:r>
             <w:proofErr w:type="spellEnd"/>
             <w:r>
@@ -5015,14 +5163,7 @@
                 <w:sz w:val="20"/>
                 <w:szCs w:val="20"/>
               </w:rPr>
-              <w:t>_info</w:t>
-            </w:r>
-            <w:r>
-              <w:rPr>
-                <w:sz w:val="20"/>
-                <w:szCs w:val="20"/>
-              </w:rPr>
-              <w:t>:showEnd</w:t>
+              <w:t>_info:showEnd</w:t>
             </w:r>
             <w:proofErr w:type="spellEnd"/>
             <w:r>
@@ -5079,8 +5220,9 @@
                 <w:szCs w:val="20"/>
               </w:rPr>
               <w:lastRenderedPageBreak/>
-              <w:t>{$item_val[i</w:t>
-            </w:r>
+              <w:t>{$item_val[i+1</w:t>
+            </w:r>
+            <w:proofErr w:type="gramStart"/>
             <w:r>
               <w:rPr>
                 <w:rFonts w:asciiTheme="minorHAnsi" w:hAnsiTheme="minorHAnsi" w:cstheme="minorHAnsi"/>
@@ -5089,8 +5231,9 @@
                 <w:sz w:val="20"/>
                 <w:szCs w:val="20"/>
               </w:rPr>
-              <w:t>+1</w:t>
-            </w:r>
+              <w:t>].date</w:t>
+            </w:r>
+            <w:proofErr w:type="gramEnd"/>
             <w:r>
               <w:rPr>
                 <w:rFonts w:asciiTheme="minorHAnsi" w:hAnsiTheme="minorHAnsi" w:cstheme="minorHAnsi"/>
@@ -5099,7 +5242,7 @@
                 <w:sz w:val="20"/>
                 <w:szCs w:val="20"/>
               </w:rPr>
-              <w:t>].date_updated</w:t>
+              <w:t>_updated</w:t>
             </w:r>
             <w:r>
               <w:rPr>
@@ -5119,27 +5262,7 @@
                 <w:sz w:val="20"/>
                 <w:szCs w:val="20"/>
               </w:rPr>
-              <w:t>ifNEM():showBegin}{$item_val[i</w:t>
-            </w:r>
-            <w:r>
-              <w:rPr>
-                <w:rFonts w:asciiTheme="minorHAnsi" w:hAnsiTheme="minorHAnsi" w:cstheme="minorHAnsi"/>
-                <w:b/>
-                <w:color w:val="FF0000"/>
-                <w:sz w:val="20"/>
-                <w:szCs w:val="20"/>
-              </w:rPr>
-              <w:t>+1</w:t>
-            </w:r>
-            <w:r>
-              <w:rPr>
-                <w:rFonts w:asciiTheme="minorHAnsi" w:hAnsiTheme="minorHAnsi" w:cstheme="minorHAnsi"/>
-                <w:b/>
-                <w:color w:val="FF0000"/>
-                <w:sz w:val="20"/>
-                <w:szCs w:val="20"/>
-              </w:rPr>
-              <w:t>].date_updated</w:t>
+              <w:t>ifNEM():showBegin}{$item_val[i+1].date_updated</w:t>
             </w:r>
             <w:r>
               <w:rPr>
@@ -5202,17 +5325,7 @@
                 <w:sz w:val="20"/>
                 <w:szCs w:val="20"/>
               </w:rPr>
-              <w:t>[i</w:t>
-            </w:r>
-            <w:r>
-              <w:rPr>
-                <w:rFonts w:asciiTheme="minorHAnsi" w:hAnsiTheme="minorHAnsi" w:cstheme="minorHAnsi"/>
-                <w:b/>
-                <w:color w:val="FF0000"/>
-                <w:sz w:val="20"/>
-                <w:szCs w:val="20"/>
-              </w:rPr>
-              <w:t>+1</w:t>
+              <w:t>[i+1</w:t>
             </w:r>
             <w:proofErr w:type="gramStart"/>
             <w:r>
@@ -5388,23 +5501,7 @@
                 <w:sz w:val="20"/>
                 <w:szCs w:val="20"/>
               </w:rPr>
-              <w:t>{$item_val[i</w:t>
-            </w:r>
-            <w:r>
-              <w:rPr>
-                <w:rFonts w:asciiTheme="minorHAnsi" w:hAnsiTheme="minorHAnsi" w:cstheme="minorHAnsi"/>
-                <w:sz w:val="20"/>
-                <w:szCs w:val="20"/>
-              </w:rPr>
-              <w:t>+1</w:t>
-            </w:r>
-            <w:r>
-              <w:rPr>
-                <w:rFonts w:asciiTheme="minorHAnsi" w:hAnsiTheme="minorHAnsi" w:cstheme="minorHAnsi"/>
-                <w:sz w:val="20"/>
-                <w:szCs w:val="20"/>
-              </w:rPr>
-              <w:t>].project_name:ifNEM():showBegin}</w:t>
+              <w:t>{$item_val[i+1].project_name:ifNEM():showBegin}</w:t>
             </w:r>
             <w:r>
               <w:rPr>
@@ -5491,17 +5588,7 @@
                 <w:sz w:val="18"/>
                 <w:szCs w:val="18"/>
               </w:rPr>
-              <w:t>[i</w:t>
-            </w:r>
-            <w:r>
-              <w:rPr>
-                <w:rFonts w:asciiTheme="minorHAnsi" w:hAnsiTheme="minorHAnsi" w:cstheme="minorHAnsi"/>
-                <w:b/>
-                <w:bCs/>
-                <w:sz w:val="18"/>
-                <w:szCs w:val="18"/>
-              </w:rPr>
-              <w:t>+1</w:t>
+              <w:t>[i+1</w:t>
             </w:r>
             <w:proofErr w:type="gramStart"/>
             <w:r>
@@ -5585,16 +5672,7 @@
                 <w:szCs w:val="18"/>
                 <w:lang w:val="en"/>
               </w:rPr>
-              <w:t>[i</w:t>
-            </w:r>
-            <w:r>
-              <w:rPr>
-                <w:rFonts w:asciiTheme="minorHAnsi" w:hAnsiTheme="minorHAnsi" w:cstheme="minorHAnsi"/>
-                <w:sz w:val="18"/>
-                <w:szCs w:val="18"/>
-                <w:lang w:val="en"/>
-              </w:rPr>
-              <w:t>+1</w:t>
+              <w:t>[i+1</w:t>
             </w:r>
             <w:proofErr w:type="gramStart"/>
             <w:r>
@@ -5800,16 +5878,7 @@
                 <w:szCs w:val="18"/>
                 <w:lang w:val="en"/>
               </w:rPr>
-              <w:t>[i</w:t>
-            </w:r>
-            <w:r>
-              <w:rPr>
-                <w:rFonts w:asciiTheme="minorHAnsi" w:hAnsiTheme="minorHAnsi" w:cstheme="minorHAnsi"/>
-                <w:sz w:val="18"/>
-                <w:szCs w:val="18"/>
-                <w:lang w:val="en"/>
-              </w:rPr>
-              <w:t>+1</w:t>
+              <w:t>[i+1</w:t>
             </w:r>
             <w:proofErr w:type="gramStart"/>
             <w:r>
@@ -6192,16 +6261,7 @@
                 <w:szCs w:val="18"/>
                 <w:lang w:val="en"/>
               </w:rPr>
-              <w:t>[i</w:t>
-            </w:r>
-            <w:r>
-              <w:rPr>
-                <w:rFonts w:asciiTheme="minorHAnsi" w:hAnsiTheme="minorHAnsi" w:cstheme="minorHAnsi"/>
-                <w:sz w:val="18"/>
-                <w:szCs w:val="18"/>
-                <w:lang w:val="en"/>
-              </w:rPr>
-              <w:t>+1</w:t>
+              <w:t>[i+1</w:t>
             </w:r>
             <w:proofErr w:type="gramStart"/>
             <w:r>
@@ -6389,16 +6449,7 @@
                 <w:szCs w:val="18"/>
                 <w:lang w:val="en"/>
               </w:rPr>
-              <w:t>[i</w:t>
-            </w:r>
-            <w:r>
-              <w:rPr>
-                <w:rFonts w:asciiTheme="minorHAnsi" w:hAnsiTheme="minorHAnsi" w:cstheme="minorHAnsi"/>
-                <w:sz w:val="18"/>
-                <w:szCs w:val="18"/>
-                <w:lang w:val="en"/>
-              </w:rPr>
-              <w:t>+1</w:t>
+              <w:t>[i+1</w:t>
             </w:r>
             <w:proofErr w:type="gramStart"/>
             <w:r>
@@ -6480,17 +6531,7 @@
                 <w:szCs w:val="18"/>
                 <w:lang w:val="en"/>
               </w:rPr>
-              <w:t>[i</w:t>
-            </w:r>
-            <w:r>
-              <w:rPr>
-                <w:rFonts w:asciiTheme="minorHAnsi" w:hAnsiTheme="minorHAnsi" w:cstheme="minorHAnsi"/>
-                <w:bCs/>
-                <w:sz w:val="18"/>
-                <w:szCs w:val="18"/>
-                <w:lang w:val="en"/>
-              </w:rPr>
-              <w:t>+1</w:t>
+              <w:t>[i+1</w:t>
             </w:r>
             <w:proofErr w:type="gramStart"/>
             <w:r>
@@ -6944,27 +6985,7 @@
                 <w:szCs w:val="18"/>
                 <w:lang w:val="en"/>
               </w:rPr>
-              <w:t>[i</w:t>
-            </w:r>
-            <w:r>
-              <w:rPr>
-                <w:rFonts w:asciiTheme="minorHAnsi" w:hAnsiTheme="minorHAnsi" w:cstheme="minorHAnsi"/>
-                <w:bCs/>
-                <w:sz w:val="18"/>
-                <w:szCs w:val="18"/>
-                <w:lang w:val="en"/>
-              </w:rPr>
-              <w:t>+1</w:t>
-            </w:r>
-            <w:r>
-              <w:rPr>
-                <w:rFonts w:asciiTheme="minorHAnsi" w:hAnsiTheme="minorHAnsi" w:cstheme="minorHAnsi"/>
-                <w:bCs/>
-                <w:sz w:val="18"/>
-                <w:szCs w:val="18"/>
-                <w:lang w:val="en"/>
-              </w:rPr>
-              <w:t>].</w:t>
+              <w:t>[i+1].</w:t>
             </w:r>
             <w:proofErr w:type="spellStart"/>
             <w:r>
@@ -7024,15 +7045,7 @@
                 <w:sz w:val="18"/>
                 <w:szCs w:val="18"/>
               </w:rPr>
-              <w:t>[i</w:t>
-            </w:r>
-            <w:r>
-              <w:rPr>
-                <w:rFonts w:asciiTheme="minorHAnsi" w:hAnsiTheme="minorHAnsi" w:cstheme="minorHAnsi"/>
-                <w:sz w:val="18"/>
-                <w:szCs w:val="18"/>
-              </w:rPr>
-              <w:t>+1</w:t>
+              <w:t>[i+1</w:t>
             </w:r>
             <w:proofErr w:type="gramStart"/>
             <w:r>
@@ -7223,15 +7236,7 @@
                 <w:sz w:val="18"/>
                 <w:szCs w:val="18"/>
               </w:rPr>
-              <w:t>_name</w:t>
-            </w:r>
-            <w:r>
-              <w:rPr>
-                <w:rFonts w:asciiTheme="minorHAnsi" w:hAnsiTheme="minorHAnsi" w:cstheme="minorHAnsi"/>
-                <w:sz w:val="18"/>
-                <w:szCs w:val="18"/>
-              </w:rPr>
-              <w:t>:showEnd</w:t>
+              <w:t>_name:showEnd</w:t>
             </w:r>
             <w:proofErr w:type="spellEnd"/>
             <w:r>
@@ -7488,6 +7493,7 @@
                 <w:rFonts w:asciiTheme="minorHAnsi" w:hAnsiTheme="minorHAnsi" w:cstheme="minorHAnsi"/>
                 <w:sz w:val="20"/>
                 <w:szCs w:val="20"/>
+                <w:lang w:val="en"/>
               </w:rPr>
             </w:pPr>
             <w:r>
@@ -7549,6 +7555,35 @@
               </w:rPr>
               <w:t>_description</w:t>
             </w:r>
+            <w:r>
+              <w:rPr>
+                <w:rFonts w:asciiTheme="minorHAnsi" w:hAnsiTheme="minorHAnsi" w:cstheme="minorHAnsi"/>
+                <w:sz w:val="20"/>
+                <w:szCs w:val="20"/>
+                <w:lang w:val="en"/>
+              </w:rPr>
+              <w:t>:ifNEM</w:t>
+            </w:r>
+            <w:proofErr w:type="spellEnd"/>
+            <w:r>
+              <w:rPr>
+                <w:rFonts w:asciiTheme="minorHAnsi" w:hAnsiTheme="minorHAnsi" w:cstheme="minorHAnsi"/>
+                <w:sz w:val="20"/>
+                <w:szCs w:val="20"/>
+                <w:lang w:val="en"/>
+              </w:rPr>
+              <w:t>():</w:t>
+            </w:r>
+            <w:proofErr w:type="spellStart"/>
+            <w:r>
+              <w:rPr>
+                <w:rFonts w:asciiTheme="minorHAnsi" w:hAnsiTheme="minorHAnsi" w:cstheme="minorHAnsi"/>
+                <w:sz w:val="20"/>
+                <w:szCs w:val="20"/>
+                <w:lang w:val="en"/>
+              </w:rPr>
+              <w:t>showBegin</w:t>
+            </w:r>
             <w:proofErr w:type="spellEnd"/>
             <w:r>
               <w:rPr>
@@ -7559,6 +7594,84 @@
               </w:rPr>
               <w:t>}</w:t>
             </w:r>
+          </w:p>
+          <w:p>
+            <w:pPr>
+              <w:rPr>
+                <w:rFonts w:asciiTheme="minorHAnsi" w:hAnsiTheme="minorHAnsi" w:cstheme="minorHAnsi"/>
+                <w:sz w:val="20"/>
+                <w:szCs w:val="20"/>
+              </w:rPr>
+            </w:pPr>
+            <w:r>
+              <w:rPr>
+                <w:rFonts w:asciiTheme="minorHAnsi" w:hAnsiTheme="minorHAnsi" w:cstheme="minorHAnsi"/>
+                <w:sz w:val="20"/>
+                <w:szCs w:val="20"/>
+                <w:lang w:val="en"/>
+              </w:rPr>
+              <w:t>{$</w:t>
+            </w:r>
+            <w:proofErr w:type="spellStart"/>
+            <w:r>
+              <w:rPr>
+                <w:rFonts w:asciiTheme="minorHAnsi" w:hAnsiTheme="minorHAnsi" w:cstheme="minorHAnsi"/>
+                <w:sz w:val="20"/>
+                <w:szCs w:val="20"/>
+                <w:lang w:val="en"/>
+              </w:rPr>
+              <w:t>item_val</w:t>
+            </w:r>
+            <w:proofErr w:type="spellEnd"/>
+            <w:r>
+              <w:rPr>
+                <w:rFonts w:asciiTheme="minorHAnsi" w:hAnsiTheme="minorHAnsi" w:cstheme="minorHAnsi"/>
+                <w:sz w:val="20"/>
+                <w:szCs w:val="20"/>
+                <w:lang w:val="en"/>
+              </w:rPr>
+              <w:t>[i+1</w:t>
+            </w:r>
+            <w:proofErr w:type="gramStart"/>
+            <w:r>
+              <w:rPr>
+                <w:rFonts w:asciiTheme="minorHAnsi" w:hAnsiTheme="minorHAnsi" w:cstheme="minorHAnsi"/>
+                <w:sz w:val="20"/>
+                <w:szCs w:val="20"/>
+                <w:lang w:val="en"/>
+              </w:rPr>
+              <w:t>].</w:t>
+            </w:r>
+            <w:proofErr w:type="spellStart"/>
+            <w:r>
+              <w:rPr>
+                <w:rFonts w:asciiTheme="minorHAnsi" w:hAnsiTheme="minorHAnsi" w:cstheme="minorHAnsi"/>
+                <w:sz w:val="20"/>
+                <w:szCs w:val="20"/>
+                <w:lang w:val="en"/>
+              </w:rPr>
+              <w:t>project</w:t>
+            </w:r>
+            <w:proofErr w:type="gramEnd"/>
+            <w:r>
+              <w:rPr>
+                <w:rFonts w:asciiTheme="minorHAnsi" w:hAnsiTheme="minorHAnsi" w:cstheme="minorHAnsi"/>
+                <w:sz w:val="20"/>
+                <w:szCs w:val="20"/>
+                <w:lang w:val="en"/>
+              </w:rPr>
+              <w:t>_description</w:t>
+            </w:r>
+            <w:proofErr w:type="spellEnd"/>
+            <w:r>
+              <w:rPr>
+                <w:rFonts w:asciiTheme="minorHAnsi" w:hAnsiTheme="minorHAnsi" w:cstheme="minorHAnsi"/>
+                <w:sz w:val="20"/>
+                <w:szCs w:val="20"/>
+                <w:lang w:val="en"/>
+              </w:rPr>
+              <w:t>}</w:t>
+            </w:r>
             <w:r>
               <w:rPr>
                 <w:rFonts w:asciiTheme="minorHAnsi" w:hAnsiTheme="minorHAnsi" w:cstheme="minorHAnsi"/>
@@ -7566,6 +7679,93 @@
                 <w:szCs w:val="20"/>
               </w:rPr>
               <w:t xml:space="preserve"> </w:t>
+            </w:r>
+          </w:p>
+          <w:p>
+            <w:pPr>
+              <w:rPr>
+                <w:rFonts w:asciiTheme="minorHAnsi" w:hAnsiTheme="minorHAnsi" w:cstheme="minorHAnsi"/>
+                <w:sz w:val="20"/>
+                <w:szCs w:val="20"/>
+              </w:rPr>
+            </w:pPr>
+            <w:r>
+              <w:rPr>
+                <w:rFonts w:asciiTheme="minorHAnsi" w:hAnsiTheme="minorHAnsi" w:cstheme="minorHAnsi"/>
+                <w:sz w:val="20"/>
+                <w:szCs w:val="20"/>
+                <w:lang w:val="en"/>
+              </w:rPr>
+              <w:t>{$</w:t>
+            </w:r>
+            <w:proofErr w:type="spellStart"/>
+            <w:r>
+              <w:rPr>
+                <w:rFonts w:asciiTheme="minorHAnsi" w:hAnsiTheme="minorHAnsi" w:cstheme="minorHAnsi"/>
+                <w:sz w:val="20"/>
+                <w:szCs w:val="20"/>
+                <w:lang w:val="en"/>
+              </w:rPr>
+              <w:t>item_val</w:t>
+            </w:r>
+            <w:proofErr w:type="spellEnd"/>
+            <w:r>
+              <w:rPr>
+                <w:rFonts w:asciiTheme="minorHAnsi" w:hAnsiTheme="minorHAnsi" w:cstheme="minorHAnsi"/>
+                <w:sz w:val="20"/>
+                <w:szCs w:val="20"/>
+                <w:lang w:val="en"/>
+              </w:rPr>
+              <w:t>[i+1</w:t>
+            </w:r>
+            <w:proofErr w:type="gramStart"/>
+            <w:r>
+              <w:rPr>
+                <w:rFonts w:asciiTheme="minorHAnsi" w:hAnsiTheme="minorHAnsi" w:cstheme="minorHAnsi"/>
+                <w:sz w:val="20"/>
+                <w:szCs w:val="20"/>
+                <w:lang w:val="en"/>
+              </w:rPr>
+              <w:t>].</w:t>
+            </w:r>
+            <w:proofErr w:type="spellStart"/>
+            <w:r>
+              <w:rPr>
+                <w:rFonts w:asciiTheme="minorHAnsi" w:hAnsiTheme="minorHAnsi" w:cstheme="minorHAnsi"/>
+                <w:sz w:val="20"/>
+                <w:szCs w:val="20"/>
+                <w:lang w:val="en"/>
+              </w:rPr>
+              <w:t>project</w:t>
+            </w:r>
+            <w:proofErr w:type="gramEnd"/>
+            <w:r>
+              <w:rPr>
+                <w:rFonts w:asciiTheme="minorHAnsi" w:hAnsiTheme="minorHAnsi" w:cstheme="minorHAnsi"/>
+                <w:sz w:val="20"/>
+                <w:szCs w:val="20"/>
+                <w:lang w:val="en"/>
+              </w:rPr>
+              <w:t>_description</w:t>
+            </w:r>
+            <w:r>
+              <w:rPr>
+                <w:rFonts w:asciiTheme="minorHAnsi" w:hAnsiTheme="minorHAnsi" w:cstheme="minorHAnsi"/>
+                <w:sz w:val="20"/>
+                <w:szCs w:val="20"/>
+                <w:lang w:val="en"/>
+              </w:rPr>
+              <w:t>:showEnd</w:t>
+            </w:r>
+            <w:proofErr w:type="spellEnd"/>
+            <w:r>
+              <w:rPr>
+                <w:rFonts w:asciiTheme="minorHAnsi" w:hAnsiTheme="minorHAnsi" w:cstheme="minorHAnsi"/>
+                <w:sz w:val="20"/>
+                <w:szCs w:val="20"/>
+                <w:lang w:val="en"/>
+              </w:rPr>
+              <w:t>}</w:t>
             </w:r>
           </w:p>
         </w:tc>
@@ -7613,23 +7813,7 @@
                 <w:sz w:val="20"/>
                 <w:szCs w:val="20"/>
               </w:rPr>
-              <w:t>[i</w:t>
-            </w:r>
-            <w:r>
-              <w:rPr>
-                <w:rFonts w:asciiTheme="minorHAnsi" w:hAnsiTheme="minorHAnsi" w:cstheme="minorHAnsi"/>
-                <w:sz w:val="20"/>
-                <w:szCs w:val="20"/>
-              </w:rPr>
-              <w:t>+1</w:t>
-            </w:r>
-            <w:r>
-              <w:rPr>
-                <w:rFonts w:asciiTheme="minorHAnsi" w:hAnsiTheme="minorHAnsi" w:cstheme="minorHAnsi"/>
-                <w:sz w:val="20"/>
-                <w:szCs w:val="20"/>
-              </w:rPr>
-              <w:t>].</w:t>
+              <w:t>[i+1].</w:t>
             </w:r>
             <w:proofErr w:type="spellStart"/>
             <w:r>
@@ -7675,17 +7859,7 @@
                 <w:sz w:val="20"/>
                 <w:szCs w:val="20"/>
               </w:rPr>
-              <w:t xml:space="preserve"> </w:t>
-            </w:r>
-            <w:r>
-              <w:rPr>
-                <w:rFonts w:asciiTheme="minorHAnsi" w:hAnsiTheme="minorHAnsi" w:cstheme="minorHAnsi"/>
-                <w:b/>
-                <w:bCs/>
-                <w:sz w:val="20"/>
-                <w:szCs w:val="20"/>
-              </w:rPr>
-              <w:t>{$item_val[i+1].milestone_type:ifEQ(4):show(</w:t>
+              <w:t xml:space="preserve"> {$item_val[i+1].milestone_type:ifEQ(4):show(</w:t>
             </w:r>
             <w:r>
               <w:rPr>
@@ -7832,15 +8006,7 @@
                 <w:sz w:val="20"/>
                 <w:szCs w:val="20"/>
               </w:rPr>
-              <w:t>[i</w:t>
-            </w:r>
-            <w:r>
-              <w:rPr>
-                <w:rFonts w:asciiTheme="minorHAnsi" w:hAnsiTheme="minorHAnsi" w:cstheme="minorHAnsi"/>
-                <w:sz w:val="20"/>
-                <w:szCs w:val="20"/>
-              </w:rPr>
-              <w:t>+1</w:t>
+              <w:t>[i+1</w:t>
             </w:r>
             <w:proofErr w:type="gramStart"/>
             <w:r>
@@ -8756,21 +8922,7 @@
                 <w:sz w:val="20"/>
                 <w:szCs w:val="20"/>
               </w:rPr>
-              <w:t>[i</w:t>
-            </w:r>
-            <w:r>
-              <w:rPr>
-                <w:sz w:val="20"/>
-                <w:szCs w:val="20"/>
-              </w:rPr>
-              <w:t>+1</w:t>
-            </w:r>
-            <w:r>
-              <w:rPr>
-                <w:sz w:val="20"/>
-                <w:szCs w:val="20"/>
-              </w:rPr>
-              <w:t>].</w:t>
+              <w:t>[i+1].</w:t>
             </w:r>
             <w:proofErr w:type="spellStart"/>
             <w:r>
@@ -8891,21 +9043,7 @@
                 <w:sz w:val="20"/>
                 <w:szCs w:val="20"/>
               </w:rPr>
-              <w:t>[i</w:t>
-            </w:r>
-            <w:r>
-              <w:rPr>
-                <w:sz w:val="20"/>
-                <w:szCs w:val="20"/>
-              </w:rPr>
-              <w:t>+1</w:t>
-            </w:r>
-            <w:r>
-              <w:rPr>
-                <w:sz w:val="20"/>
-                <w:szCs w:val="20"/>
-              </w:rPr>
-              <w:t>].</w:t>
+              <w:t>[i+1].</w:t>
             </w:r>
             <w:proofErr w:type="spellStart"/>
             <w:r>

</xml_diff>

<commit_message>
EAO reports   - anticipated referal     - removed column `Date Updated`   - resource forecast     - updated the report to user short names for types and subtypes instead of name
</commit_message>
<xml_diff>
--- a/reports-api/src/reports_api/reports/report_templates/anticipated_schedule.docx
+++ b/reports-api/src/reports_api/reports/report_templates/anticipated_schedule.docx
@@ -238,13 +238,12 @@
     <w:tbl>
       <w:tblPr>
         <w:tblStyle w:val="TableGrid"/>
-        <w:tblW w:w="14700" w:type="dxa"/>
+        <w:tblW w:w="13707" w:type="dxa"/>
         <w:tblInd w:w="-289" w:type="dxa"/>
         <w:tblLayout w:type="fixed"/>
         <w:tblLook w:val="04A0" w:firstRow="1" w:lastRow="0" w:firstColumn="1" w:lastColumn="0" w:noHBand="0" w:noVBand="1"/>
       </w:tblPr>
       <w:tblGrid>
-        <w:gridCol w:w="993"/>
         <w:gridCol w:w="284"/>
         <w:gridCol w:w="3685"/>
         <w:gridCol w:w="3755"/>
@@ -254,40 +253,6 @@
         <w:trPr>
           <w:trHeight w:val="245"/>
         </w:trPr>
-        <w:tc>
-          <w:tcPr>
-            <w:tcW w:w="993" w:type="dxa"/>
-            <w:tcBorders>
-              <w:top w:val="single" w:sz="4" w:space="0" w:color="auto"/>
-              <w:left w:val="single" w:sz="4" w:space="0" w:color="auto"/>
-              <w:bottom w:val="single" w:sz="4" w:space="0" w:color="auto"/>
-              <w:right w:val="single" w:sz="4" w:space="0" w:color="auto"/>
-            </w:tcBorders>
-            <w:shd w:val="clear" w:color="auto" w:fill="auto"/>
-          </w:tcPr>
-          <w:p>
-            <w:pPr>
-              <w:jc w:val="center"/>
-              <w:rPr>
-                <w:rFonts w:asciiTheme="minorHAnsi" w:hAnsiTheme="minorHAnsi" w:cstheme="minorHAnsi"/>
-                <w:b/>
-                <w:color w:val="FF0000"/>
-                <w:sz w:val="20"/>
-                <w:szCs w:val="20"/>
-              </w:rPr>
-            </w:pPr>
-            <w:r>
-              <w:rPr>
-                <w:rFonts w:asciiTheme="minorHAnsi" w:hAnsiTheme="minorHAnsi" w:cstheme="minorHAnsi"/>
-                <w:b/>
-                <w:color w:val="FF0000"/>
-                <w:sz w:val="20"/>
-                <w:szCs w:val="20"/>
-              </w:rPr>
-              <w:t>Date Updated</w:t>
-            </w:r>
-          </w:p>
-        </w:tc>
         <w:tc>
           <w:tcPr>
             <w:tcW w:w="284" w:type="dxa"/>
@@ -421,230 +386,6 @@
         </w:trPr>
         <w:tc>
           <w:tcPr>
-            <w:tcW w:w="993" w:type="dxa"/>
-            <w:tcBorders>
-              <w:top w:val="single" w:sz="4" w:space="0" w:color="auto"/>
-              <w:left w:val="single" w:sz="4" w:space="0" w:color="auto"/>
-              <w:bottom w:val="single" w:sz="4" w:space="0" w:color="auto"/>
-              <w:right w:val="single" w:sz="4" w:space="0" w:color="auto"/>
-            </w:tcBorders>
-            <w:shd w:val="clear" w:color="auto" w:fill="auto"/>
-          </w:tcPr>
-          <w:p>
-            <w:pPr>
-              <w:rPr>
-                <w:rFonts w:asciiTheme="minorHAnsi" w:hAnsiTheme="minorHAnsi" w:cstheme="minorHAnsi"/>
-                <w:b/>
-                <w:color w:val="FF0000"/>
-                <w:sz w:val="20"/>
-                <w:szCs w:val="20"/>
-              </w:rPr>
-            </w:pPr>
-            <w:r>
-              <w:rPr>
-                <w:rFonts w:asciiTheme="minorHAnsi" w:hAnsiTheme="minorHAnsi" w:cstheme="minorHAnsi"/>
-                <w:b/>
-                <w:color w:val="FF0000"/>
-                <w:sz w:val="20"/>
-                <w:szCs w:val="20"/>
-              </w:rPr>
-              <w:t>{$item_val[i].date_updated</w:t>
-            </w:r>
-            <w:r>
-              <w:rPr>
-                <w:rFonts w:asciiTheme="minorHAnsi" w:hAnsiTheme="minorHAnsi" w:cstheme="minorHAnsi"/>
-                <w:b/>
-                <w:color w:val="FF0000"/>
-                <w:sz w:val="20"/>
-                <w:szCs w:val="20"/>
-              </w:rPr>
-              <w:t>:</w:t>
-            </w:r>
-            <w:r>
-              <w:rPr>
-                <w:rFonts w:asciiTheme="minorHAnsi" w:hAnsiTheme="minorHAnsi" w:cstheme="minorHAnsi"/>
-                <w:b/>
-                <w:color w:val="FF0000"/>
-                <w:sz w:val="20"/>
-                <w:szCs w:val="20"/>
-              </w:rPr>
-              <w:t>ifNEM():showBegin}</w:t>
-            </w:r>
-            <w:r>
-              <w:rPr>
-                <w:rFonts w:asciiTheme="minorHAnsi" w:hAnsiTheme="minorHAnsi" w:cstheme="minorHAnsi"/>
-                <w:b/>
-                <w:color w:val="FF0000"/>
-                <w:sz w:val="20"/>
-                <w:szCs w:val="20"/>
-              </w:rPr>
-              <w:t>{</w:t>
-            </w:r>
-            <w:bookmarkStart w:id="0" w:name="_Hlk126231672"/>
-            <w:r>
-              <w:rPr>
-                <w:rFonts w:asciiTheme="minorHAnsi" w:hAnsiTheme="minorHAnsi" w:cstheme="minorHAnsi"/>
-                <w:b/>
-                <w:color w:val="FF0000"/>
-                <w:sz w:val="20"/>
-                <w:szCs w:val="20"/>
-              </w:rPr>
-              <w:t>$item_val[i]</w:t>
-            </w:r>
-            <w:bookmarkEnd w:id="0"/>
-            <w:r>
-              <w:rPr>
-                <w:rFonts w:asciiTheme="minorHAnsi" w:hAnsiTheme="minorHAnsi" w:cstheme="minorHAnsi"/>
-                <w:b/>
-                <w:color w:val="FF0000"/>
-                <w:sz w:val="20"/>
-                <w:szCs w:val="20"/>
-              </w:rPr>
-              <w:t>.date_updated</w:t>
-            </w:r>
-            <w:r>
-              <w:rPr>
-                <w:rFonts w:asciiTheme="minorHAnsi" w:hAnsiTheme="minorHAnsi" w:cstheme="minorHAnsi"/>
-                <w:b/>
-                <w:color w:val="FF0000"/>
-                <w:sz w:val="20"/>
-                <w:szCs w:val="20"/>
-              </w:rPr>
-              <w:t xml:space="preserve">:formatD('LL') </w:t>
-            </w:r>
-            <w:r>
-              <w:rPr>
-                <w:rFonts w:asciiTheme="minorHAnsi" w:hAnsiTheme="minorHAnsi" w:cstheme="minorHAnsi"/>
-                <w:b/>
-                <w:color w:val="FF0000"/>
-                <w:sz w:val="20"/>
-                <w:szCs w:val="20"/>
-              </w:rPr>
-              <w:t>}</w:t>
-            </w:r>
-          </w:p>
-          <w:p>
-            <w:pPr>
-              <w:rPr>
-                <w:rFonts w:asciiTheme="minorHAnsi" w:hAnsiTheme="minorHAnsi" w:cstheme="minorHAnsi"/>
-                <w:b/>
-                <w:color w:val="FF0000"/>
-                <w:sz w:val="20"/>
-                <w:szCs w:val="20"/>
-              </w:rPr>
-            </w:pPr>
-            <w:r>
-              <w:rPr>
-                <w:rFonts w:asciiTheme="minorHAnsi" w:hAnsiTheme="minorHAnsi" w:cstheme="minorHAnsi"/>
-                <w:b/>
-                <w:color w:val="FF0000"/>
-                <w:sz w:val="20"/>
-                <w:szCs w:val="20"/>
-              </w:rPr>
-              <w:t>{$</w:t>
-            </w:r>
-            <w:proofErr w:type="spellStart"/>
-            <w:r>
-              <w:rPr>
-                <w:rFonts w:asciiTheme="minorHAnsi" w:hAnsiTheme="minorHAnsi" w:cstheme="minorHAnsi"/>
-                <w:b/>
-                <w:color w:val="FF0000"/>
-                <w:sz w:val="20"/>
-                <w:szCs w:val="20"/>
-              </w:rPr>
-              <w:t>item_val</w:t>
-            </w:r>
-            <w:proofErr w:type="spellEnd"/>
-            <w:r>
-              <w:rPr>
-                <w:rFonts w:asciiTheme="minorHAnsi" w:hAnsiTheme="minorHAnsi" w:cstheme="minorHAnsi"/>
-                <w:b/>
-                <w:color w:val="FF0000"/>
-                <w:sz w:val="20"/>
-                <w:szCs w:val="20"/>
-              </w:rPr>
-              <w:t>[</w:t>
-            </w:r>
-            <w:proofErr w:type="spellStart"/>
-            <w:r>
-              <w:rPr>
-                <w:rFonts w:asciiTheme="minorHAnsi" w:hAnsiTheme="minorHAnsi" w:cstheme="minorHAnsi"/>
-                <w:b/>
-                <w:color w:val="FF0000"/>
-                <w:sz w:val="20"/>
-                <w:szCs w:val="20"/>
-              </w:rPr>
-              <w:t>i</w:t>
-            </w:r>
-            <w:proofErr w:type="spellEnd"/>
-            <w:proofErr w:type="gramStart"/>
-            <w:r>
-              <w:rPr>
-                <w:rFonts w:asciiTheme="minorHAnsi" w:hAnsiTheme="minorHAnsi" w:cstheme="minorHAnsi"/>
-                <w:b/>
-                <w:color w:val="FF0000"/>
-                <w:sz w:val="20"/>
-                <w:szCs w:val="20"/>
-              </w:rPr>
-              <w:t>].</w:t>
-            </w:r>
-            <w:proofErr w:type="spellStart"/>
-            <w:r>
-              <w:rPr>
-                <w:rFonts w:asciiTheme="minorHAnsi" w:hAnsiTheme="minorHAnsi" w:cstheme="minorHAnsi"/>
-                <w:b/>
-                <w:color w:val="FF0000"/>
-                <w:sz w:val="20"/>
-                <w:szCs w:val="20"/>
-              </w:rPr>
-              <w:t>date</w:t>
-            </w:r>
-            <w:proofErr w:type="gramEnd"/>
-            <w:r>
-              <w:rPr>
-                <w:rFonts w:asciiTheme="minorHAnsi" w:hAnsiTheme="minorHAnsi" w:cstheme="minorHAnsi"/>
-                <w:b/>
-                <w:color w:val="FF0000"/>
-                <w:sz w:val="20"/>
-                <w:szCs w:val="20"/>
-              </w:rPr>
-              <w:t>_updated</w:t>
-            </w:r>
-            <w:r>
-              <w:rPr>
-                <w:rFonts w:asciiTheme="minorHAnsi" w:hAnsiTheme="minorHAnsi" w:cstheme="minorHAnsi"/>
-                <w:b/>
-                <w:color w:val="FF0000"/>
-                <w:sz w:val="20"/>
-                <w:szCs w:val="20"/>
-              </w:rPr>
-              <w:t>:</w:t>
-            </w:r>
-            <w:r>
-              <w:rPr>
-                <w:rFonts w:asciiTheme="minorHAnsi" w:hAnsiTheme="minorHAnsi" w:cstheme="minorHAnsi"/>
-                <w:b/>
-                <w:color w:val="FF0000"/>
-                <w:sz w:val="20"/>
-                <w:szCs w:val="20"/>
-              </w:rPr>
-              <w:t>showEnd</w:t>
-            </w:r>
-            <w:proofErr w:type="spellEnd"/>
-            <w:r>
-              <w:rPr>
-                <w:rFonts w:asciiTheme="minorHAnsi" w:hAnsiTheme="minorHAnsi" w:cstheme="minorHAnsi"/>
-                <w:b/>
-                <w:color w:val="FF0000"/>
-                <w:sz w:val="20"/>
-                <w:szCs w:val="20"/>
-              </w:rPr>
-              <w:t>}</w:t>
-            </w:r>
-          </w:p>
-        </w:tc>
-        <w:tc>
-          <w:tcPr>
             <w:tcW w:w="284" w:type="dxa"/>
             <w:tcBorders>
               <w:top w:val="single" w:sz="4" w:space="0" w:color="auto"/>
@@ -2253,17 +1994,7 @@
                 <w:szCs w:val="18"/>
                 <w:lang w:val="en"/>
               </w:rPr>
-              <w:t>:ifNE</w:t>
-            </w:r>
-            <w:r>
-              <w:rPr>
-                <w:rFonts w:asciiTheme="minorHAnsi" w:hAnsiTheme="minorHAnsi" w:cstheme="minorHAnsi"/>
-                <w:bCs/>
-                <w:sz w:val="18"/>
-                <w:szCs w:val="18"/>
-                <w:lang w:val="en"/>
-              </w:rPr>
-              <w:t>M</w:t>
+              <w:t>:ifNEM</w:t>
             </w:r>
             <w:proofErr w:type="spellEnd"/>
             <w:r>
@@ -3662,17 +3393,7 @@
                 <w:szCs w:val="18"/>
                 <w:lang w:val="en"/>
               </w:rPr>
-              <w:t>pecp_title:ifNE</w:t>
-            </w:r>
-            <w:r>
-              <w:rPr>
-                <w:rFonts w:asciiTheme="minorHAnsi" w:hAnsiTheme="minorHAnsi" w:cstheme="minorHAnsi"/>
-                <w:bCs/>
-                <w:sz w:val="18"/>
-                <w:szCs w:val="18"/>
-                <w:lang w:val="en"/>
-              </w:rPr>
-              <w:t>M</w:t>
+              <w:t>pecp_title:ifNEM</w:t>
             </w:r>
             <w:proofErr w:type="spellEnd"/>
             <w:r>
@@ -4006,17 +3727,7 @@
                 <w:szCs w:val="18"/>
                 <w:lang w:val="en"/>
               </w:rPr>
-              <w:t>ifNE</w:t>
-            </w:r>
-            <w:r>
-              <w:rPr>
-                <w:rFonts w:asciiTheme="minorHAnsi" w:hAnsiTheme="minorHAnsi" w:cstheme="minorHAnsi"/>
-                <w:bCs/>
-                <w:sz w:val="18"/>
-                <w:szCs w:val="18"/>
-                <w:lang w:val="en"/>
-              </w:rPr>
-              <w:t>M</w:t>
+              <w:t>ifNEM</w:t>
             </w:r>
             <w:proofErr w:type="spellEnd"/>
             <w:proofErr w:type="gramEnd"/>
@@ -4350,37 +4061,7 @@
                 <w:szCs w:val="18"/>
                 <w:lang w:val="en"/>
               </w:rPr>
-              <w:t>pecp</w:t>
-            </w:r>
-            <w:r>
-              <w:rPr>
-                <w:rFonts w:asciiTheme="minorHAnsi" w:hAnsiTheme="minorHAnsi" w:cstheme="minorHAnsi"/>
-                <w:bCs/>
-                <w:sz w:val="18"/>
-                <w:szCs w:val="18"/>
-                <w:lang w:val="en"/>
-              </w:rPr>
-              <w:t>_date</w:t>
-            </w:r>
-            <w:r>
-              <w:rPr>
-                <w:rFonts w:asciiTheme="minorHAnsi" w:hAnsiTheme="minorHAnsi" w:cstheme="minorHAnsi"/>
-                <w:bCs/>
-                <w:sz w:val="18"/>
-                <w:szCs w:val="18"/>
-                <w:lang w:val="en"/>
-              </w:rPr>
-              <w:t>:ifNE</w:t>
-            </w:r>
-            <w:r>
-              <w:rPr>
-                <w:rFonts w:asciiTheme="minorHAnsi" w:hAnsiTheme="minorHAnsi" w:cstheme="minorHAnsi"/>
-                <w:bCs/>
-                <w:sz w:val="18"/>
-                <w:szCs w:val="18"/>
-                <w:lang w:val="en"/>
-              </w:rPr>
-              <w:t>M</w:t>
+              <w:t>pecp_date:ifNEM</w:t>
             </w:r>
             <w:proofErr w:type="spellEnd"/>
             <w:r>
@@ -4432,32 +4113,15 @@
                 <w:sz w:val="20"/>
                 <w:szCs w:val="20"/>
               </w:rPr>
-              <w:t>Next PCP Date:</w:t>
-            </w:r>
-            <w:r>
-              <w:rPr>
-                <w:b/>
-                <w:bCs/>
-                <w:sz w:val="20"/>
-                <w:szCs w:val="20"/>
-              </w:rPr>
-              <w:t xml:space="preserve"> </w:t>
-            </w:r>
-            <w:r>
-              <w:rPr>
-                <w:rFonts w:asciiTheme="minorHAnsi" w:hAnsiTheme="minorHAnsi" w:cstheme="minorHAnsi"/>
-                <w:sz w:val="20"/>
-                <w:szCs w:val="20"/>
-              </w:rPr>
-              <w:t>{</w:t>
-            </w:r>
-            <w:r>
-              <w:rPr>
-                <w:rFonts w:asciiTheme="minorHAnsi" w:hAnsiTheme="minorHAnsi" w:cstheme="minorHAnsi"/>
-                <w:sz w:val="20"/>
-                <w:szCs w:val="20"/>
-              </w:rPr>
-              <w:t>$</w:t>
+              <w:t xml:space="preserve">Next PCP Date: </w:t>
+            </w:r>
+            <w:r>
+              <w:rPr>
+                <w:rFonts w:asciiTheme="minorHAnsi" w:hAnsiTheme="minorHAnsi" w:cstheme="minorHAnsi"/>
+                <w:sz w:val="20"/>
+                <w:szCs w:val="20"/>
+              </w:rPr>
+              <w:t>{$</w:t>
             </w:r>
             <w:proofErr w:type="spellStart"/>
             <w:r>
@@ -4502,15 +4166,7 @@
                 <w:sz w:val="20"/>
                 <w:szCs w:val="20"/>
               </w:rPr>
-              <w:t>next_pecp</w:t>
-            </w:r>
-            <w:r>
-              <w:rPr>
-                <w:rFonts w:asciiTheme="minorHAnsi" w:hAnsiTheme="minorHAnsi" w:cstheme="minorHAnsi"/>
-                <w:sz w:val="20"/>
-                <w:szCs w:val="20"/>
-              </w:rPr>
-              <w:t>_date</w:t>
+              <w:t>next_pecp_date</w:t>
             </w:r>
             <w:r>
               <w:rPr>
@@ -4616,34 +4272,7 @@
                 <w:szCs w:val="18"/>
                 <w:lang w:val="en"/>
               </w:rPr>
-              <w:t>_</w:t>
-            </w:r>
-            <w:r>
-              <w:rPr>
-                <w:rFonts w:asciiTheme="minorHAnsi" w:hAnsiTheme="minorHAnsi" w:cstheme="minorHAnsi"/>
-                <w:sz w:val="18"/>
-                <w:szCs w:val="18"/>
-                <w:lang w:val="en"/>
-              </w:rPr>
-              <w:t>pecp</w:t>
-            </w:r>
-            <w:r>
-              <w:rPr>
-                <w:rFonts w:asciiTheme="minorHAnsi" w:hAnsiTheme="minorHAnsi" w:cstheme="minorHAnsi"/>
-                <w:sz w:val="18"/>
-                <w:szCs w:val="18"/>
-                <w:lang w:val="en"/>
-              </w:rPr>
-              <w:t>_date</w:t>
-            </w:r>
-            <w:r>
-              <w:rPr>
-                <w:rFonts w:asciiTheme="minorHAnsi" w:hAnsiTheme="minorHAnsi" w:cstheme="minorHAnsi"/>
-                <w:sz w:val="18"/>
-                <w:szCs w:val="18"/>
-                <w:lang w:val="en"/>
-              </w:rPr>
-              <w:t>:showEnd</w:t>
+              <w:t>_pecp_date:showEnd</w:t>
             </w:r>
             <w:proofErr w:type="spellEnd"/>
             <w:r>
@@ -4918,209 +4547,6 @@
         <w:trPr>
           <w:trHeight w:val="2707"/>
         </w:trPr>
-        <w:tc>
-          <w:tcPr>
-            <w:tcW w:w="993" w:type="dxa"/>
-            <w:tcBorders>
-              <w:top w:val="single" w:sz="4" w:space="0" w:color="auto"/>
-              <w:left w:val="single" w:sz="4" w:space="0" w:color="auto"/>
-              <w:bottom w:val="single" w:sz="4" w:space="0" w:color="auto"/>
-              <w:right w:val="single" w:sz="4" w:space="0" w:color="auto"/>
-            </w:tcBorders>
-            <w:shd w:val="clear" w:color="auto" w:fill="auto"/>
-          </w:tcPr>
-          <w:p>
-            <w:pPr>
-              <w:rPr>
-                <w:rFonts w:asciiTheme="minorHAnsi" w:hAnsiTheme="minorHAnsi" w:cstheme="minorHAnsi"/>
-                <w:b/>
-                <w:color w:val="FF0000"/>
-                <w:sz w:val="20"/>
-                <w:szCs w:val="20"/>
-              </w:rPr>
-            </w:pPr>
-            <w:r>
-              <w:rPr>
-                <w:rFonts w:asciiTheme="minorHAnsi" w:hAnsiTheme="minorHAnsi" w:cstheme="minorHAnsi"/>
-                <w:b/>
-                <w:color w:val="FF0000"/>
-                <w:sz w:val="20"/>
-                <w:szCs w:val="20"/>
-              </w:rPr>
-              <w:lastRenderedPageBreak/>
-              <w:t>{$item_val[i+1</w:t>
-            </w:r>
-            <w:proofErr w:type="gramStart"/>
-            <w:r>
-              <w:rPr>
-                <w:rFonts w:asciiTheme="minorHAnsi" w:hAnsiTheme="minorHAnsi" w:cstheme="minorHAnsi"/>
-                <w:b/>
-                <w:color w:val="FF0000"/>
-                <w:sz w:val="20"/>
-                <w:szCs w:val="20"/>
-              </w:rPr>
-              <w:t>].date</w:t>
-            </w:r>
-            <w:proofErr w:type="gramEnd"/>
-            <w:r>
-              <w:rPr>
-                <w:rFonts w:asciiTheme="minorHAnsi" w:hAnsiTheme="minorHAnsi" w:cstheme="minorHAnsi"/>
-                <w:b/>
-                <w:color w:val="FF0000"/>
-                <w:sz w:val="20"/>
-                <w:szCs w:val="20"/>
-              </w:rPr>
-              <w:t>_updated</w:t>
-            </w:r>
-            <w:r>
-              <w:rPr>
-                <w:rFonts w:asciiTheme="minorHAnsi" w:hAnsiTheme="minorHAnsi" w:cstheme="minorHAnsi"/>
-                <w:b/>
-                <w:color w:val="FF0000"/>
-                <w:sz w:val="20"/>
-                <w:szCs w:val="20"/>
-              </w:rPr>
-              <w:t>:</w:t>
-            </w:r>
-            <w:r>
-              <w:rPr>
-                <w:rFonts w:asciiTheme="minorHAnsi" w:hAnsiTheme="minorHAnsi" w:cstheme="minorHAnsi"/>
-                <w:b/>
-                <w:color w:val="FF0000"/>
-                <w:sz w:val="20"/>
-                <w:szCs w:val="20"/>
-              </w:rPr>
-              <w:t>ifNEM():showBegin}{$item_val[i+1].date_updated</w:t>
-            </w:r>
-            <w:r>
-              <w:rPr>
-                <w:rFonts w:asciiTheme="minorHAnsi" w:hAnsiTheme="minorHAnsi" w:cstheme="minorHAnsi"/>
-                <w:b/>
-                <w:color w:val="FF0000"/>
-                <w:sz w:val="20"/>
-                <w:szCs w:val="20"/>
-              </w:rPr>
-              <w:t xml:space="preserve">:formatD('LL') </w:t>
-            </w:r>
-            <w:r>
-              <w:rPr>
-                <w:rFonts w:asciiTheme="minorHAnsi" w:hAnsiTheme="minorHAnsi" w:cstheme="minorHAnsi"/>
-                <w:b/>
-                <w:color w:val="FF0000"/>
-                <w:sz w:val="20"/>
-                <w:szCs w:val="20"/>
-              </w:rPr>
-              <w:t>}</w:t>
-            </w:r>
-          </w:p>
-          <w:p>
-            <w:pPr>
-              <w:rPr>
-                <w:rFonts w:asciiTheme="minorHAnsi" w:hAnsiTheme="minorHAnsi" w:cstheme="minorHAnsi"/>
-                <w:b/>
-                <w:color w:val="FF0000"/>
-                <w:sz w:val="20"/>
-                <w:szCs w:val="20"/>
-              </w:rPr>
-            </w:pPr>
-            <w:r>
-              <w:rPr>
-                <w:rFonts w:asciiTheme="minorHAnsi" w:hAnsiTheme="minorHAnsi" w:cstheme="minorHAnsi"/>
-                <w:b/>
-                <w:color w:val="FF0000"/>
-                <w:sz w:val="20"/>
-                <w:szCs w:val="20"/>
-              </w:rPr>
-              <w:t>{$</w:t>
-            </w:r>
-            <w:proofErr w:type="spellStart"/>
-            <w:r>
-              <w:rPr>
-                <w:rFonts w:asciiTheme="minorHAnsi" w:hAnsiTheme="minorHAnsi" w:cstheme="minorHAnsi"/>
-                <w:b/>
-                <w:color w:val="FF0000"/>
-                <w:sz w:val="20"/>
-                <w:szCs w:val="20"/>
-              </w:rPr>
-              <w:t>item_val</w:t>
-            </w:r>
-            <w:proofErr w:type="spellEnd"/>
-            <w:r>
-              <w:rPr>
-                <w:rFonts w:asciiTheme="minorHAnsi" w:hAnsiTheme="minorHAnsi" w:cstheme="minorHAnsi"/>
-                <w:b/>
-                <w:color w:val="FF0000"/>
-                <w:sz w:val="20"/>
-                <w:szCs w:val="20"/>
-              </w:rPr>
-              <w:t>[i+1</w:t>
-            </w:r>
-            <w:proofErr w:type="gramStart"/>
-            <w:r>
-              <w:rPr>
-                <w:rFonts w:asciiTheme="minorHAnsi" w:hAnsiTheme="minorHAnsi" w:cstheme="minorHAnsi"/>
-                <w:b/>
-                <w:color w:val="FF0000"/>
-                <w:sz w:val="20"/>
-                <w:szCs w:val="20"/>
-              </w:rPr>
-              <w:t>].</w:t>
-            </w:r>
-            <w:proofErr w:type="spellStart"/>
-            <w:r>
-              <w:rPr>
-                <w:rFonts w:asciiTheme="minorHAnsi" w:hAnsiTheme="minorHAnsi" w:cstheme="minorHAnsi"/>
-                <w:b/>
-                <w:color w:val="FF0000"/>
-                <w:sz w:val="20"/>
-                <w:szCs w:val="20"/>
-              </w:rPr>
-              <w:t>date</w:t>
-            </w:r>
-            <w:proofErr w:type="gramEnd"/>
-            <w:r>
-              <w:rPr>
-                <w:rFonts w:asciiTheme="minorHAnsi" w:hAnsiTheme="minorHAnsi" w:cstheme="minorHAnsi"/>
-                <w:b/>
-                <w:color w:val="FF0000"/>
-                <w:sz w:val="20"/>
-                <w:szCs w:val="20"/>
-              </w:rPr>
-              <w:t>_updated</w:t>
-            </w:r>
-            <w:r>
-              <w:rPr>
-                <w:rFonts w:asciiTheme="minorHAnsi" w:hAnsiTheme="minorHAnsi" w:cstheme="minorHAnsi"/>
-                <w:b/>
-                <w:color w:val="FF0000"/>
-                <w:sz w:val="20"/>
-                <w:szCs w:val="20"/>
-              </w:rPr>
-              <w:t>:</w:t>
-            </w:r>
-            <w:r>
-              <w:rPr>
-                <w:rFonts w:asciiTheme="minorHAnsi" w:hAnsiTheme="minorHAnsi" w:cstheme="minorHAnsi"/>
-                <w:b/>
-                <w:color w:val="FF0000"/>
-                <w:sz w:val="20"/>
-                <w:szCs w:val="20"/>
-              </w:rPr>
-              <w:t>showEnd</w:t>
-            </w:r>
-            <w:proofErr w:type="spellEnd"/>
-            <w:r>
-              <w:rPr>
-                <w:rFonts w:asciiTheme="minorHAnsi" w:hAnsiTheme="minorHAnsi" w:cstheme="minorHAnsi"/>
-                <w:b/>
-                <w:color w:val="FF0000"/>
-                <w:sz w:val="20"/>
-                <w:szCs w:val="20"/>
-              </w:rPr>
-              <w:t>}</w:t>
-            </w:r>
-          </w:p>
-        </w:tc>
         <w:tc>
           <w:tcPr>
             <w:tcW w:w="284" w:type="dxa"/>
@@ -5141,7 +4567,7 @@
                 <w:szCs w:val="20"/>
               </w:rPr>
             </w:pPr>
-            <w:bookmarkStart w:id="1" w:name="_Hlk65145014"/>
+            <w:bookmarkStart w:id="0" w:name="_Hlk65145014"/>
             <w:r>
               <w:rPr>
                 <w:rFonts w:asciiTheme="minorHAnsi" w:hAnsiTheme="minorHAnsi" w:cstheme="minorHAnsi"/>
@@ -5149,6 +4575,7 @@
                 <w:sz w:val="20"/>
                 <w:szCs w:val="20"/>
               </w:rPr>
+              <w:lastRenderedPageBreak/>
               <w:t>{$</w:t>
             </w:r>
             <w:proofErr w:type="spellStart"/>
@@ -5305,9 +4732,9 @@
                 <w:sz w:val="18"/>
                 <w:szCs w:val="18"/>
               </w:rPr>
-              <w:t>[i+1</w:t>
-            </w:r>
-            <w:proofErr w:type="gramStart"/>
+              <w:t>[i+1].</w:t>
+            </w:r>
+            <w:proofErr w:type="spellStart"/>
             <w:r>
               <w:rPr>
                 <w:rFonts w:asciiTheme="minorHAnsi" w:hAnsiTheme="minorHAnsi" w:cstheme="minorHAnsi"/>
@@ -5316,29 +4743,7 @@
                 <w:sz w:val="18"/>
                 <w:szCs w:val="18"/>
               </w:rPr>
-              <w:t>].</w:t>
-            </w:r>
-            <w:proofErr w:type="spellStart"/>
-            <w:r>
-              <w:rPr>
-                <w:rFonts w:asciiTheme="minorHAnsi" w:hAnsiTheme="minorHAnsi" w:cstheme="minorHAnsi"/>
-                <w:b/>
-                <w:bCs/>
-                <w:sz w:val="18"/>
-                <w:szCs w:val="18"/>
-              </w:rPr>
-              <w:t>project</w:t>
-            </w:r>
-            <w:proofErr w:type="gramEnd"/>
-            <w:r>
-              <w:rPr>
-                <w:rFonts w:asciiTheme="minorHAnsi" w:hAnsiTheme="minorHAnsi" w:cstheme="minorHAnsi"/>
-                <w:b/>
-                <w:bCs/>
-                <w:sz w:val="18"/>
-                <w:szCs w:val="18"/>
-              </w:rPr>
-              <w:t>_name:showEnd</w:t>
+              <w:t>project_name:showEnd</w:t>
             </w:r>
             <w:proofErr w:type="spellEnd"/>
             <w:r>
@@ -5389,17 +4794,7 @@
                 <w:szCs w:val="18"/>
                 <w:lang w:val="en"/>
               </w:rPr>
-              <w:t>[i+1</w:t>
-            </w:r>
-            <w:proofErr w:type="gramStart"/>
-            <w:r>
-              <w:rPr>
-                <w:rFonts w:asciiTheme="minorHAnsi" w:hAnsiTheme="minorHAnsi" w:cstheme="minorHAnsi"/>
-                <w:sz w:val="18"/>
-                <w:szCs w:val="18"/>
-                <w:lang w:val="en"/>
-              </w:rPr>
-              <w:t>].</w:t>
+              <w:t>[i+1].</w:t>
             </w:r>
             <w:proofErr w:type="spellStart"/>
             <w:r>
@@ -5420,7 +4815,6 @@
               </w:rPr>
               <w:t>roponent</w:t>
             </w:r>
-            <w:proofErr w:type="gramEnd"/>
             <w:r>
               <w:rPr>
                 <w:rFonts w:asciiTheme="minorHAnsi" w:hAnsiTheme="minorHAnsi" w:cstheme="minorHAnsi"/>
@@ -8632,7 +8026,7 @@
           </w:p>
         </w:tc>
       </w:tr>
-      <w:bookmarkEnd w:id="1"/>
+      <w:bookmarkEnd w:id="0"/>
     </w:tbl>
     <w:p>
       <w:pPr>

</xml_diff>